<commit_message>
Agregado: Necesidades de la empresa, Obj general Objs especificos Aporte funcional y tecnologico y alcance. Se agrego ilustracion 1 a en indice de figuras
</commit_message>
<xml_diff>
--- a/Tomo Blando SAI/TomoBlandoCarlosDavidGarciaBendahan - version 1.docx
+++ b/Tomo Blando SAI/TomoBlandoCarlosDavidGarciaBendahan - version 1.docx
@@ -382,8 +382,8 @@
           <w:szCs w:val="28"/>
         </w:rPr>
         <w:sectPr>
-          <w:headerReference w:type="default" r:id="rId7"/>
-          <w:footerReference w:type="default" r:id="rId8"/>
+          <w:headerReference w:type="default" r:id="rId8"/>
+          <w:footerReference w:type="default" r:id="rId9"/>
           <w:pgSz w:w="12240" w:h="15840"/>
           <w:pgMar w:top="1417" w:right="1701" w:bottom="1417" w:left="1701" w:header="708" w:footer="708" w:gutter="0"/>
           <w:pgNumType w:fmt="lowerRoman" w:start="1"/>
@@ -478,7 +478,7 @@
         </w:rPr>
       </w:pPr>
       <w:bookmarkStart w:id="0" w:name="_Toc495354603"/>
-      <w:bookmarkStart w:id="1" w:name="_Toc513367089"/>
+      <w:bookmarkStart w:id="1" w:name="_Toc513486627"/>
       <w:r>
         <w:rPr>
           <w:rFonts w:ascii="Times New Roman" w:hAnsi="Times New Roman" w:cs="Times New Roman"/>
@@ -754,22 +754,21 @@
     </w:p>
     <w:sdt>
       <w:sdtPr>
+        <w:rPr>
+          <w:rFonts w:asciiTheme="minorHAnsi" w:eastAsiaTheme="minorEastAsia" w:hAnsiTheme="minorHAnsi" w:cstheme="minorBidi"/>
+          <w:b w:val="0"/>
+          <w:bCs w:val="0"/>
+          <w:color w:val="auto"/>
+          <w:sz w:val="21"/>
+          <w:szCs w:val="21"/>
+          <w:lang w:val="es-VE"/>
+        </w:rPr>
         <w:id w:val="2790208"/>
         <w:docPartObj>
           <w:docPartGallery w:val="Table of Contents"/>
           <w:docPartUnique/>
         </w:docPartObj>
       </w:sdtPr>
-      <w:sdtEndPr>
-        <w:rPr>
-          <w:rFonts w:asciiTheme="minorHAnsi" w:eastAsiaTheme="minorEastAsia" w:hAnsiTheme="minorHAnsi" w:cstheme="minorBidi"/>
-          <w:b w:val="0"/>
-          <w:bCs w:val="0"/>
-          <w:color w:val="auto"/>
-          <w:sz w:val="21"/>
-          <w:szCs w:val="21"/>
-        </w:rPr>
-      </w:sdtEndPr>
       <w:sdtContent>
         <w:p>
           <w:pPr>
@@ -796,7 +795,7 @@
           <w:r>
             <w:fldChar w:fldCharType="separate"/>
           </w:r>
-          <w:hyperlink w:anchor="_Toc513367089" w:history="1">
+          <w:hyperlink w:anchor="_Toc513486627" w:history="1">
             <w:r>
               <w:rPr>
                 <w:rStyle w:val="Hipervnculo"/>
@@ -825,7 +824,7 @@
                 <w:noProof/>
                 <w:webHidden/>
               </w:rPr>
-              <w:instrText xml:space="preserve"> PAGEREF _Toc513367089 \h </w:instrText>
+              <w:instrText xml:space="preserve"> PAGEREF _Toc513486627 \h </w:instrText>
             </w:r>
             <w:r>
               <w:rPr>
@@ -867,7 +866,7 @@
               <w:lang w:val="es-VE" w:eastAsia="es-VE"/>
             </w:rPr>
           </w:pPr>
-          <w:hyperlink w:anchor="_Toc513367090" w:history="1">
+          <w:hyperlink w:anchor="_Toc513486628" w:history="1">
             <w:r>
               <w:rPr>
                 <w:rStyle w:val="Hipervnculo"/>
@@ -896,7 +895,7 @@
                 <w:noProof/>
                 <w:webHidden/>
               </w:rPr>
-              <w:instrText xml:space="preserve"> PAGEREF _Toc513367090 \h </w:instrText>
+              <w:instrText xml:space="preserve"> PAGEREF _Toc513486628 \h </w:instrText>
             </w:r>
             <w:r>
               <w:rPr>
@@ -938,7 +937,7 @@
               <w:lang w:val="es-VE" w:eastAsia="es-VE"/>
             </w:rPr>
           </w:pPr>
-          <w:hyperlink w:anchor="_Toc513367091" w:history="1">
+          <w:hyperlink w:anchor="_Toc513486629" w:history="1">
             <w:r>
               <w:rPr>
                 <w:rStyle w:val="Hipervnculo"/>
@@ -967,7 +966,7 @@
                 <w:noProof/>
                 <w:webHidden/>
               </w:rPr>
-              <w:instrText xml:space="preserve"> PAGEREF _Toc513367091 \h </w:instrText>
+              <w:instrText xml:space="preserve"> PAGEREF _Toc513486629 \h </w:instrText>
             </w:r>
             <w:r>
               <w:rPr>
@@ -1009,7 +1008,7 @@
               <w:lang w:val="es-VE" w:eastAsia="es-VE"/>
             </w:rPr>
           </w:pPr>
-          <w:hyperlink w:anchor="_Toc513367092" w:history="1">
+          <w:hyperlink w:anchor="_Toc513486630" w:history="1">
             <w:r>
               <w:rPr>
                 <w:rStyle w:val="Hipervnculo"/>
@@ -1038,7 +1037,7 @@
                 <w:noProof/>
                 <w:webHidden/>
               </w:rPr>
-              <w:instrText xml:space="preserve"> PAGEREF _Toc513367092 \h </w:instrText>
+              <w:instrText xml:space="preserve"> PAGEREF _Toc513486630 \h </w:instrText>
             </w:r>
             <w:r>
               <w:rPr>
@@ -1080,7 +1079,7 @@
               <w:lang w:val="es-VE" w:eastAsia="es-VE"/>
             </w:rPr>
           </w:pPr>
-          <w:hyperlink w:anchor="_Toc513367093" w:history="1">
+          <w:hyperlink w:anchor="_Toc513486631" w:history="1">
             <w:r>
               <w:rPr>
                 <w:rStyle w:val="Hipervnculo"/>
@@ -1108,7 +1107,7 @@
                 <w:noProof/>
                 <w:webHidden/>
               </w:rPr>
-              <w:instrText xml:space="preserve"> PAGEREF _Toc513367093 \h </w:instrText>
+              <w:instrText xml:space="preserve"> PAGEREF _Toc513486631 \h </w:instrText>
             </w:r>
             <w:r>
               <w:rPr>
@@ -1150,7 +1149,7 @@
               <w:lang w:val="es-VE" w:eastAsia="es-VE"/>
             </w:rPr>
           </w:pPr>
-          <w:hyperlink w:anchor="_Toc513367094" w:history="1">
+          <w:hyperlink w:anchor="_Toc513486632" w:history="1">
             <w:r>
               <w:rPr>
                 <w:rStyle w:val="Hipervnculo"/>
@@ -1178,7 +1177,7 @@
                 <w:noProof/>
                 <w:webHidden/>
               </w:rPr>
-              <w:instrText xml:space="preserve"> PAGEREF _Toc513367094 \h </w:instrText>
+              <w:instrText xml:space="preserve"> PAGEREF _Toc513486632 \h </w:instrText>
             </w:r>
             <w:r>
               <w:rPr>
@@ -1198,7 +1197,7 @@
                 <w:noProof/>
                 <w:webHidden/>
               </w:rPr>
-              <w:t>1</w:t>
+              <w:t>2</w:t>
             </w:r>
             <w:r>
               <w:rPr>
@@ -1220,7 +1219,7 @@
               <w:lang w:val="es-VE" w:eastAsia="es-VE"/>
             </w:rPr>
           </w:pPr>
-          <w:hyperlink w:anchor="_Toc513367095" w:history="1">
+          <w:hyperlink w:anchor="_Toc513486633" w:history="1">
             <w:r>
               <w:rPr>
                 <w:rStyle w:val="Hipervnculo"/>
@@ -1248,7 +1247,7 @@
                 <w:noProof/>
                 <w:webHidden/>
               </w:rPr>
-              <w:instrText xml:space="preserve"> PAGEREF _Toc513367095 \h </w:instrText>
+              <w:instrText xml:space="preserve"> PAGEREF _Toc513486633 \h </w:instrText>
             </w:r>
             <w:r>
               <w:rPr>
@@ -1268,7 +1267,7 @@
                 <w:noProof/>
                 <w:webHidden/>
               </w:rPr>
-              <w:t>1</w:t>
+              <w:t>2</w:t>
             </w:r>
             <w:r>
               <w:rPr>
@@ -1290,7 +1289,7 @@
               <w:lang w:val="es-VE" w:eastAsia="es-VE"/>
             </w:rPr>
           </w:pPr>
-          <w:hyperlink w:anchor="_Toc513367096" w:history="1">
+          <w:hyperlink w:anchor="_Toc513486634" w:history="1">
             <w:r>
               <w:rPr>
                 <w:rStyle w:val="Hipervnculo"/>
@@ -1318,7 +1317,7 @@
                 <w:noProof/>
                 <w:webHidden/>
               </w:rPr>
-              <w:instrText xml:space="preserve"> PAGEREF _Toc513367096 \h </w:instrText>
+              <w:instrText xml:space="preserve"> PAGEREF _Toc513486634 \h </w:instrText>
             </w:r>
             <w:r>
               <w:rPr>
@@ -1338,7 +1337,7 @@
                 <w:noProof/>
                 <w:webHidden/>
               </w:rPr>
-              <w:t>1</w:t>
+              <w:t>2</w:t>
             </w:r>
             <w:r>
               <w:rPr>
@@ -1360,14 +1359,14 @@
               <w:lang w:val="es-VE" w:eastAsia="es-VE"/>
             </w:rPr>
           </w:pPr>
-          <w:hyperlink w:anchor="_Toc513367097" w:history="1">
+          <w:hyperlink w:anchor="_Toc513486635" w:history="1">
             <w:r>
               <w:rPr>
                 <w:rStyle w:val="Hipervnculo"/>
                 <w:rFonts w:ascii="Times New Roman" w:hAnsi="Times New Roman" w:cs="Times New Roman"/>
                 <w:noProof/>
               </w:rPr>
-              <w:t>Aporte Funcional</w:t>
+              <w:t>Aporte Tecnológico</w:t>
             </w:r>
             <w:r>
               <w:rPr>
@@ -1388,7 +1387,7 @@
                 <w:noProof/>
                 <w:webHidden/>
               </w:rPr>
-              <w:instrText xml:space="preserve"> PAGEREF _Toc513367097 \h </w:instrText>
+              <w:instrText xml:space="preserve"> PAGEREF _Toc513486635 \h </w:instrText>
             </w:r>
             <w:r>
               <w:rPr>
@@ -1408,7 +1407,7 @@
                 <w:noProof/>
                 <w:webHidden/>
               </w:rPr>
-              <w:t>1</w:t>
+              <w:t>2</w:t>
             </w:r>
             <w:r>
               <w:rPr>
@@ -1430,14 +1429,14 @@
               <w:lang w:val="es-VE" w:eastAsia="es-VE"/>
             </w:rPr>
           </w:pPr>
-          <w:hyperlink w:anchor="_Toc513367098" w:history="1">
+          <w:hyperlink w:anchor="_Toc513486636" w:history="1">
             <w:r>
               <w:rPr>
                 <w:rStyle w:val="Hipervnculo"/>
                 <w:rFonts w:ascii="Times New Roman" w:hAnsi="Times New Roman" w:cs="Times New Roman"/>
                 <w:noProof/>
               </w:rPr>
-              <w:t>Aporte Tecnológico</w:t>
+              <w:t>Aporte Funcional</w:t>
             </w:r>
             <w:r>
               <w:rPr>
@@ -1458,7 +1457,7 @@
                 <w:noProof/>
                 <w:webHidden/>
               </w:rPr>
-              <w:instrText xml:space="preserve"> PAGEREF _Toc513367098 \h </w:instrText>
+              <w:instrText xml:space="preserve"> PAGEREF _Toc513486636 \h </w:instrText>
             </w:r>
             <w:r>
               <w:rPr>
@@ -1478,7 +1477,7 @@
                 <w:noProof/>
                 <w:webHidden/>
               </w:rPr>
-              <w:t>1</w:t>
+              <w:t>2</w:t>
             </w:r>
             <w:r>
               <w:rPr>
@@ -1500,7 +1499,7 @@
               <w:lang w:val="es-VE" w:eastAsia="es-VE"/>
             </w:rPr>
           </w:pPr>
-          <w:hyperlink w:anchor="_Toc513367099" w:history="1">
+          <w:hyperlink w:anchor="_Toc513486637" w:history="1">
             <w:r>
               <w:rPr>
                 <w:rStyle w:val="Hipervnculo"/>
@@ -1528,7 +1527,7 @@
                 <w:noProof/>
                 <w:webHidden/>
               </w:rPr>
-              <w:instrText xml:space="preserve"> PAGEREF _Toc513367099 \h </w:instrText>
+              <w:instrText xml:space="preserve"> PAGEREF _Toc513486637 \h </w:instrText>
             </w:r>
             <w:r>
               <w:rPr>
@@ -1548,7 +1547,7 @@
                 <w:noProof/>
                 <w:webHidden/>
               </w:rPr>
-              <w:t>1</w:t>
+              <w:t>2</w:t>
             </w:r>
             <w:r>
               <w:rPr>
@@ -1570,7 +1569,7 @@
               <w:lang w:val="es-VE" w:eastAsia="es-VE"/>
             </w:rPr>
           </w:pPr>
-          <w:hyperlink w:anchor="_Toc513367100" w:history="1">
+          <w:hyperlink w:anchor="_Toc513486638" w:history="1">
             <w:r>
               <w:rPr>
                 <w:rStyle w:val="Hipervnculo"/>
@@ -1598,7 +1597,7 @@
                 <w:noProof/>
                 <w:webHidden/>
               </w:rPr>
-              <w:instrText xml:space="preserve"> PAGEREF _Toc513367100 \h </w:instrText>
+              <w:instrText xml:space="preserve"> PAGEREF _Toc513486638 \h </w:instrText>
             </w:r>
             <w:r>
               <w:rPr>
@@ -1618,7 +1617,7 @@
                 <w:noProof/>
                 <w:webHidden/>
               </w:rPr>
-              <w:t>1</w:t>
+              <w:t>2</w:t>
             </w:r>
             <w:r>
               <w:rPr>
@@ -1640,7 +1639,7 @@
               <w:lang w:val="es-VE" w:eastAsia="es-VE"/>
             </w:rPr>
           </w:pPr>
-          <w:hyperlink w:anchor="_Toc513367101" w:history="1">
+          <w:hyperlink w:anchor="_Toc513486639" w:history="1">
             <w:r>
               <w:rPr>
                 <w:rStyle w:val="Hipervnculo"/>
@@ -1668,7 +1667,7 @@
                 <w:noProof/>
                 <w:webHidden/>
               </w:rPr>
-              <w:instrText xml:space="preserve"> PAGEREF _Toc513367101 \h </w:instrText>
+              <w:instrText xml:space="preserve"> PAGEREF _Toc513486639 \h </w:instrText>
             </w:r>
             <w:r>
               <w:rPr>
@@ -1688,7 +1687,7 @@
                 <w:noProof/>
                 <w:webHidden/>
               </w:rPr>
-              <w:t>1</w:t>
+              <w:t>2</w:t>
             </w:r>
             <w:r>
               <w:rPr>
@@ -1710,7 +1709,7 @@
               <w:lang w:val="es-VE" w:eastAsia="es-VE"/>
             </w:rPr>
           </w:pPr>
-          <w:hyperlink w:anchor="_Toc513367102" w:history="1">
+          <w:hyperlink w:anchor="_Toc513486640" w:history="1">
             <w:r>
               <w:rPr>
                 <w:rStyle w:val="Hipervnculo"/>
@@ -1739,7 +1738,7 @@
                 <w:noProof/>
                 <w:webHidden/>
               </w:rPr>
-              <w:instrText xml:space="preserve"> PAGEREF _Toc513367102 \h </w:instrText>
+              <w:instrText xml:space="preserve"> PAGEREF _Toc513486640 \h </w:instrText>
             </w:r>
             <w:r>
               <w:rPr>
@@ -1781,7 +1780,7 @@
               <w:lang w:val="es-VE" w:eastAsia="es-VE"/>
             </w:rPr>
           </w:pPr>
-          <w:hyperlink w:anchor="_Toc513367103" w:history="1">
+          <w:hyperlink w:anchor="_Toc513486641" w:history="1">
             <w:r>
               <w:rPr>
                 <w:rStyle w:val="Hipervnculo"/>
@@ -1810,7 +1809,7 @@
                 <w:noProof/>
                 <w:webHidden/>
               </w:rPr>
-              <w:instrText xml:space="preserve"> PAGEREF _Toc513367103 \h </w:instrText>
+              <w:instrText xml:space="preserve"> PAGEREF _Toc513486641 \h </w:instrText>
             </w:r>
             <w:r>
               <w:rPr>
@@ -1830,7 +1829,7 @@
                 <w:noProof/>
                 <w:webHidden/>
               </w:rPr>
-              <w:t>3</w:t>
+              <w:t>2</w:t>
             </w:r>
             <w:r>
               <w:rPr>
@@ -1852,7 +1851,7 @@
               <w:lang w:val="es-VE" w:eastAsia="es-VE"/>
             </w:rPr>
           </w:pPr>
-          <w:hyperlink w:anchor="_Toc513367104" w:history="1">
+          <w:hyperlink w:anchor="_Toc513486642" w:history="1">
             <w:r>
               <w:rPr>
                 <w:rStyle w:val="Hipervnculo"/>
@@ -1881,7 +1880,7 @@
                 <w:noProof/>
                 <w:webHidden/>
               </w:rPr>
-              <w:instrText xml:space="preserve"> PAGEREF _Toc513367104 \h </w:instrText>
+              <w:instrText xml:space="preserve"> PAGEREF _Toc513486642 \h </w:instrText>
             </w:r>
             <w:r>
               <w:rPr>
@@ -1901,7 +1900,7 @@
                 <w:noProof/>
                 <w:webHidden/>
               </w:rPr>
-              <w:t>4</w:t>
+              <w:t>2</w:t>
             </w:r>
             <w:r>
               <w:rPr>
@@ -1923,7 +1922,7 @@
               <w:lang w:val="es-VE" w:eastAsia="es-VE"/>
             </w:rPr>
           </w:pPr>
-          <w:hyperlink w:anchor="_Toc513367105" w:history="1">
+          <w:hyperlink w:anchor="_Toc513486643" w:history="1">
             <w:r>
               <w:rPr>
                 <w:rStyle w:val="Hipervnculo"/>
@@ -1952,7 +1951,7 @@
                 <w:noProof/>
                 <w:webHidden/>
               </w:rPr>
-              <w:instrText xml:space="preserve"> PAGEREF _Toc513367105 \h </w:instrText>
+              <w:instrText xml:space="preserve"> PAGEREF _Toc513486643 \h </w:instrText>
             </w:r>
             <w:r>
               <w:rPr>
@@ -1972,7 +1971,7 @@
                 <w:noProof/>
                 <w:webHidden/>
               </w:rPr>
-              <w:t>5</w:t>
+              <w:t>2</w:t>
             </w:r>
             <w:r>
               <w:rPr>
@@ -1994,7 +1993,7 @@
               <w:lang w:val="es-VE" w:eastAsia="es-VE"/>
             </w:rPr>
           </w:pPr>
-          <w:hyperlink w:anchor="_Toc513367106" w:history="1">
+          <w:hyperlink w:anchor="_Toc513486644" w:history="1">
             <w:r>
               <w:rPr>
                 <w:rStyle w:val="Hipervnculo"/>
@@ -2023,7 +2022,7 @@
                 <w:noProof/>
                 <w:webHidden/>
               </w:rPr>
-              <w:instrText xml:space="preserve"> PAGEREF _Toc513367106 \h </w:instrText>
+              <w:instrText xml:space="preserve"> PAGEREF _Toc513486644 \h </w:instrText>
             </w:r>
             <w:r>
               <w:rPr>
@@ -2043,7 +2042,7 @@
                 <w:noProof/>
                 <w:webHidden/>
               </w:rPr>
-              <w:t>6</w:t>
+              <w:t>2</w:t>
             </w:r>
             <w:r>
               <w:rPr>
@@ -2065,7 +2064,7 @@
               <w:lang w:val="es-VE" w:eastAsia="es-VE"/>
             </w:rPr>
           </w:pPr>
-          <w:hyperlink w:anchor="_Toc513367107" w:history="1">
+          <w:hyperlink w:anchor="_Toc513486645" w:history="1">
             <w:r>
               <w:rPr>
                 <w:rStyle w:val="Hipervnculo"/>
@@ -2094,7 +2093,7 @@
                 <w:noProof/>
                 <w:webHidden/>
               </w:rPr>
-              <w:instrText xml:space="preserve"> PAGEREF _Toc513367107 \h </w:instrText>
+              <w:instrText xml:space="preserve"> PAGEREF _Toc513486645 \h </w:instrText>
             </w:r>
             <w:r>
               <w:rPr>
@@ -2114,7 +2113,7 @@
                 <w:noProof/>
                 <w:webHidden/>
               </w:rPr>
-              <w:t>7</w:t>
+              <w:t>2</w:t>
             </w:r>
             <w:r>
               <w:rPr>
@@ -2136,7 +2135,7 @@
               <w:lang w:val="es-VE" w:eastAsia="es-VE"/>
             </w:rPr>
           </w:pPr>
-          <w:hyperlink w:anchor="_Toc513367108" w:history="1">
+          <w:hyperlink w:anchor="_Toc513486646" w:history="1">
             <w:r>
               <w:rPr>
                 <w:rStyle w:val="Hipervnculo"/>
@@ -2165,7 +2164,7 @@
                 <w:noProof/>
                 <w:webHidden/>
               </w:rPr>
-              <w:instrText xml:space="preserve"> PAGEREF _Toc513367108 \h </w:instrText>
+              <w:instrText xml:space="preserve"> PAGEREF _Toc513486646 \h </w:instrText>
             </w:r>
             <w:r>
               <w:rPr>
@@ -2185,7 +2184,7 @@
                 <w:noProof/>
                 <w:webHidden/>
               </w:rPr>
-              <w:t>8</w:t>
+              <w:t>2</w:t>
             </w:r>
             <w:r>
               <w:rPr>
@@ -2282,7 +2281,7 @@
           <w:szCs w:val="36"/>
         </w:rPr>
       </w:pPr>
-      <w:bookmarkStart w:id="2" w:name="_Toc513367090"/>
+      <w:bookmarkStart w:id="2" w:name="_Toc513486628"/>
       <w:r>
         <w:rPr>
           <w:rFonts w:ascii="Times New Roman" w:eastAsia="Arial" w:hAnsi="Times New Roman" w:cs="Times New Roman"/>
@@ -2302,9 +2301,125 @@
           <w:rFonts w:eastAsia="Arial"/>
         </w:rPr>
       </w:pPr>
-      <w:r>
-        <w:rPr>
-          <w:rFonts w:eastAsia="Arial"/>
+    </w:p>
+    <w:p>
+      <w:pPr>
+        <w:rPr>
+          <w:rFonts w:ascii="Times New Roman" w:eastAsia="Arial" w:hAnsi="Times New Roman" w:cs="Times New Roman"/>
+          <w:sz w:val="24"/>
+          <w:szCs w:val="24"/>
+        </w:rPr>
+      </w:pPr>
+      <w:fldSimple w:instr=" REF _Ref513489125 \h  \* MERGEFORMAT ">
+        <w:r>
+          <w:rPr>
+            <w:rFonts w:ascii="Times New Roman" w:hAnsi="Times New Roman" w:cs="Times New Roman"/>
+            <w:i/>
+            <w:sz w:val="24"/>
+            <w:szCs w:val="24"/>
+          </w:rPr>
+          <w:t xml:space="preserve">Ilustración </w:t>
+        </w:r>
+        <w:r>
+          <w:rPr>
+            <w:rFonts w:ascii="Times New Roman" w:hAnsi="Times New Roman" w:cs="Times New Roman"/>
+            <w:b/>
+            <w:i/>
+            <w:noProof/>
+            <w:sz w:val="24"/>
+            <w:szCs w:val="24"/>
+          </w:rPr>
+          <w:t>1</w:t>
+        </w:r>
+        <w:r>
+          <w:rPr>
+            <w:rFonts w:ascii="Times New Roman" w:hAnsi="Times New Roman" w:cs="Times New Roman"/>
+            <w:i/>
+            <w:sz w:val="24"/>
+            <w:szCs w:val="24"/>
+          </w:rPr>
+          <w:t xml:space="preserve"> Arquitectura </w:t>
+        </w:r>
+        <w:r>
+          <w:rPr>
+            <w:rFonts w:ascii="Times New Roman" w:hAnsi="Times New Roman" w:cs="Times New Roman"/>
+            <w:i/>
+            <w:sz w:val="24"/>
+            <w:szCs w:val="24"/>
+          </w:rPr>
+          <w:t>d</w:t>
+        </w:r>
+        <w:r>
+          <w:rPr>
+            <w:rFonts w:ascii="Times New Roman" w:hAnsi="Times New Roman" w:cs="Times New Roman"/>
+            <w:i/>
+            <w:sz w:val="24"/>
+            <w:szCs w:val="24"/>
+          </w:rPr>
+          <w:t>e una solución de “Business Intelligence”</w:t>
+        </w:r>
+      </w:fldSimple>
+      <w:r>
+        <w:rPr>
+          <w:rFonts w:ascii="Times New Roman" w:eastAsia="Arial" w:hAnsi="Times New Roman" w:cs="Times New Roman"/>
+          <w:sz w:val="24"/>
+          <w:szCs w:val="24"/>
+        </w:rPr>
+        <w:t>………………….</w:t>
+      </w:r>
+      <w:r>
+        <w:rPr>
+          <w:rFonts w:ascii="Times New Roman" w:eastAsia="Arial" w:hAnsi="Times New Roman" w:cs="Times New Roman"/>
+          <w:sz w:val="24"/>
+          <w:szCs w:val="24"/>
+        </w:rPr>
+        <w:fldChar w:fldCharType="begin"/>
+      </w:r>
+      <w:r>
+        <w:rPr>
+          <w:rFonts w:ascii="Times New Roman" w:eastAsia="Arial" w:hAnsi="Times New Roman" w:cs="Times New Roman"/>
+          <w:sz w:val="24"/>
+          <w:szCs w:val="24"/>
+        </w:rPr>
+        <w:instrText xml:space="preserve"> PAGEREF _Ref513489125 \h </w:instrText>
+      </w:r>
+      <w:r>
+        <w:rPr>
+          <w:rFonts w:ascii="Times New Roman" w:eastAsia="Arial" w:hAnsi="Times New Roman" w:cs="Times New Roman"/>
+          <w:sz w:val="24"/>
+          <w:szCs w:val="24"/>
+        </w:rPr>
+      </w:r>
+      <w:r>
+        <w:rPr>
+          <w:rFonts w:ascii="Times New Roman" w:eastAsia="Arial" w:hAnsi="Times New Roman" w:cs="Times New Roman"/>
+          <w:sz w:val="24"/>
+          <w:szCs w:val="24"/>
+        </w:rPr>
+        <w:fldChar w:fldCharType="separate"/>
+      </w:r>
+      <w:r>
+        <w:rPr>
+          <w:rFonts w:ascii="Times New Roman" w:eastAsia="Arial" w:hAnsi="Times New Roman" w:cs="Times New Roman"/>
+          <w:noProof/>
+          <w:sz w:val="24"/>
+          <w:szCs w:val="24"/>
+        </w:rPr>
+        <w:t>8</w:t>
+      </w:r>
+      <w:r>
+        <w:rPr>
+          <w:rFonts w:ascii="Times New Roman" w:eastAsia="Arial" w:hAnsi="Times New Roman" w:cs="Times New Roman"/>
+          <w:sz w:val="24"/>
+          <w:szCs w:val="24"/>
+        </w:rPr>
+        <w:fldChar w:fldCharType="end"/>
+      </w:r>
+      <w:r>
+        <w:rPr>
+          <w:rFonts w:ascii="Times New Roman" w:eastAsia="Arial" w:hAnsi="Times New Roman" w:cs="Times New Roman"/>
+          <w:sz w:val="24"/>
+          <w:szCs w:val="24"/>
         </w:rPr>
         <w:br w:type="page"/>
       </w:r>
@@ -2320,7 +2435,7 @@
           <w:szCs w:val="36"/>
         </w:rPr>
       </w:pPr>
-      <w:bookmarkStart w:id="3" w:name="_Toc513367091"/>
+      <w:bookmarkStart w:id="3" w:name="_Toc513486629"/>
       <w:r>
         <w:rPr>
           <w:rFonts w:ascii="Times New Roman" w:eastAsia="Arial" w:hAnsi="Times New Roman" w:cs="Times New Roman"/>
@@ -2472,7 +2587,23 @@
           <w:sz w:val="24"/>
           <w:szCs w:val="24"/>
         </w:rPr>
-        <w:t>a la empresa Indatech C.A. capaz de permitirle gestionar la información de su</w:t>
+        <w:t xml:space="preserve">a la empresa Indatech C.A. capaz de permitirle </w:t>
+      </w:r>
+      <w:r>
+        <w:rPr>
+          <w:rFonts w:ascii="Times New Roman" w:hAnsi="Times New Roman" w:cs="Times New Roman"/>
+          <w:sz w:val="24"/>
+          <w:szCs w:val="24"/>
+        </w:rPr>
+        <w:t>la gestión de</w:t>
+      </w:r>
+      <w:r>
+        <w:rPr>
+          <w:rFonts w:ascii="Times New Roman" w:hAnsi="Times New Roman" w:cs="Times New Roman"/>
+          <w:sz w:val="24"/>
+          <w:szCs w:val="24"/>
+        </w:rPr>
+        <w:t xml:space="preserve"> la información de su</w:t>
       </w:r>
       <w:r>
         <w:rPr>
@@ -2693,7 +2824,7 @@
           <w:szCs w:val="24"/>
         </w:rPr>
         <w:sectPr>
-          <w:footerReference w:type="first" r:id="rId9"/>
+          <w:footerReference w:type="first" r:id="rId10"/>
           <w:pgSz w:w="12240" w:h="15840"/>
           <w:pgMar w:top="1417" w:right="1701" w:bottom="1417" w:left="1701" w:header="708" w:footer="708" w:gutter="0"/>
           <w:pgNumType w:fmt="lowerRoman" w:start="1"/>
@@ -2715,7 +2846,7 @@
           <w:lang w:val="es-ES"/>
         </w:rPr>
       </w:pPr>
-      <w:bookmarkStart w:id="4" w:name="_Toc513367092"/>
+      <w:bookmarkStart w:id="4" w:name="_Toc513486630"/>
       <w:r>
         <w:rPr>
           <w:rFonts w:ascii="Times New Roman" w:hAnsi="Times New Roman" w:cs="Times New Roman"/>
@@ -2749,7 +2880,7 @@
           <w:lang w:val="es-ES"/>
         </w:rPr>
       </w:pPr>
-      <w:bookmarkStart w:id="5" w:name="_Toc513367093"/>
+      <w:bookmarkStart w:id="5" w:name="_Toc513486631"/>
       <w:r>
         <w:rPr>
           <w:rFonts w:ascii="Times New Roman" w:hAnsi="Times New Roman" w:cs="Times New Roman"/>
@@ -2771,150 +2902,189 @@
     </w:p>
     <w:p>
       <w:pPr>
-        <w:rPr>
-          <w:lang w:val="es-ES"/>
-        </w:rPr>
-      </w:pPr>
-    </w:p>
-    <w:p>
-      <w:pPr>
-        <w:rPr>
-          <w:lang w:val="es-ES"/>
-        </w:rPr>
-      </w:pPr>
-    </w:p>
-    <w:p>
-      <w:pPr>
-        <w:rPr>
-          <w:lang w:val="es-ES"/>
-        </w:rPr>
-      </w:pPr>
-    </w:p>
-    <w:p>
-      <w:pPr>
-        <w:rPr>
-          <w:lang w:val="es-ES"/>
-        </w:rPr>
-      </w:pPr>
-    </w:p>
-    <w:p>
-      <w:pPr>
-        <w:rPr>
-          <w:lang w:val="es-ES"/>
-        </w:rPr>
-      </w:pPr>
-    </w:p>
-    <w:p>
-      <w:pPr>
-        <w:rPr>
-          <w:lang w:val="es-ES"/>
-        </w:rPr>
-      </w:pPr>
-    </w:p>
-    <w:p>
-      <w:pPr>
-        <w:rPr>
-          <w:lang w:val="es-ES"/>
-        </w:rPr>
-      </w:pPr>
-    </w:p>
-    <w:p>
-      <w:pPr>
-        <w:rPr>
-          <w:lang w:val="es-ES"/>
-        </w:rPr>
-      </w:pPr>
-    </w:p>
-    <w:p>
-      <w:pPr>
-        <w:rPr>
-          <w:lang w:val="es-ES"/>
-        </w:rPr>
-      </w:pPr>
-    </w:p>
-    <w:p>
-      <w:pPr>
-        <w:rPr>
-          <w:lang w:val="es-ES"/>
-        </w:rPr>
-      </w:pPr>
-    </w:p>
-    <w:p>
-      <w:pPr>
-        <w:rPr>
-          <w:lang w:val="es-ES"/>
-        </w:rPr>
-      </w:pPr>
-    </w:p>
-    <w:p>
-      <w:pPr>
-        <w:rPr>
-          <w:lang w:val="es-ES"/>
-        </w:rPr>
-      </w:pPr>
-    </w:p>
-    <w:p>
-      <w:pPr>
-        <w:rPr>
-          <w:lang w:val="es-ES"/>
-        </w:rPr>
-      </w:pPr>
-    </w:p>
-    <w:p>
-      <w:pPr>
-        <w:rPr>
-          <w:lang w:val="es-ES"/>
-        </w:rPr>
-      </w:pPr>
-    </w:p>
-    <w:p>
-      <w:pPr>
-        <w:rPr>
-          <w:lang w:val="es-ES"/>
-        </w:rPr>
-      </w:pPr>
-    </w:p>
-    <w:p>
-      <w:pPr>
-        <w:rPr>
-          <w:lang w:val="es-ES"/>
-        </w:rPr>
-      </w:pPr>
-    </w:p>
-    <w:p>
-      <w:pPr>
-        <w:rPr>
-          <w:lang w:val="es-ES"/>
-        </w:rPr>
-      </w:pPr>
-    </w:p>
-    <w:p>
-      <w:pPr>
-        <w:rPr>
-          <w:lang w:val="es-ES"/>
-        </w:rPr>
-      </w:pPr>
-    </w:p>
-    <w:p>
-      <w:pPr>
-        <w:rPr>
-          <w:lang w:val="es-ES"/>
-        </w:rPr>
-      </w:pPr>
-    </w:p>
-    <w:p>
-      <w:pPr>
-        <w:rPr>
-          <w:lang w:val="es-ES"/>
-        </w:rPr>
-      </w:pPr>
-    </w:p>
-    <w:p>
-      <w:pPr>
-        <w:rPr>
-          <w:lang w:val="es-ES"/>
-        </w:rPr>
-      </w:pPr>
+        <w:spacing w:line="480" w:lineRule="auto"/>
+        <w:ind w:firstLine="708"/>
+        <w:jc w:val="both"/>
+        <w:rPr>
+          <w:rFonts w:ascii="Times New Roman" w:hAnsi="Times New Roman" w:cs="Times New Roman"/>
+          <w:sz w:val="24"/>
+          <w:szCs w:val="24"/>
+        </w:rPr>
+      </w:pPr>
+      <w:r>
+        <w:rPr>
+          <w:rFonts w:ascii="Times New Roman" w:hAnsi="Times New Roman" w:cs="Times New Roman"/>
+          <w:sz w:val="24"/>
+          <w:szCs w:val="24"/>
+        </w:rPr>
+        <w:t>Indatech C.A. es una compañía enfocada en la venta de productos “refurbished” del área de la informática, que con la reutilización de productos contribuye con el reciclaje y ayuda al medio ambiente</w:t>
+      </w:r>
+      <w:r>
+        <w:rPr>
+          <w:rFonts w:ascii="Times New Roman" w:hAnsi="Times New Roman" w:cs="Times New Roman"/>
+          <w:sz w:val="24"/>
+          <w:szCs w:val="24"/>
+        </w:rPr>
+        <w:t xml:space="preserve">. Ha </w:t>
+      </w:r>
+      <w:r>
+        <w:rPr>
+          <w:rFonts w:ascii="Times New Roman" w:hAnsi="Times New Roman" w:cs="Times New Roman"/>
+          <w:sz w:val="24"/>
+          <w:szCs w:val="24"/>
+        </w:rPr>
+        <w:t xml:space="preserve">ido evolucionando y creciendo desde su inicio en el año 2013; desde lo más básico a lo que actualmente se ha convertido; una empresa capaz de importar </w:t>
+      </w:r>
+      <w:r>
+        <w:rPr>
+          <w:rFonts w:ascii="Times New Roman" w:hAnsi="Times New Roman" w:cs="Times New Roman"/>
+          <w:sz w:val="24"/>
+          <w:szCs w:val="24"/>
+        </w:rPr>
+        <w:t>“</w:t>
+      </w:r>
+      <w:r>
+        <w:rPr>
+          <w:rFonts w:ascii="Times New Roman" w:hAnsi="Times New Roman" w:cs="Times New Roman"/>
+          <w:sz w:val="24"/>
+          <w:szCs w:val="24"/>
+        </w:rPr>
+        <w:t>container</w:t>
+      </w:r>
+      <w:r>
+        <w:rPr>
+          <w:rFonts w:ascii="Times New Roman" w:hAnsi="Times New Roman" w:cs="Times New Roman"/>
+          <w:sz w:val="24"/>
+          <w:szCs w:val="24"/>
+        </w:rPr>
+        <w:t>”</w:t>
+      </w:r>
+      <w:r>
+        <w:rPr>
+          <w:rFonts w:ascii="Times New Roman" w:hAnsi="Times New Roman" w:cs="Times New Roman"/>
+          <w:sz w:val="24"/>
+          <w:szCs w:val="24"/>
+        </w:rPr>
+        <w:t xml:space="preserve"> de productos, dicho crecimiento está relacionado a sus relaciones laborales; tanto con clientes, como proveedores, cambios de ambiente, es decir, cambio de local y zona comercial, aumento en el personal, entre otros.</w:t>
+      </w:r>
+    </w:p>
+    <w:p>
+      <w:pPr>
+        <w:spacing w:line="480" w:lineRule="auto"/>
+        <w:ind w:firstLine="708"/>
+        <w:jc w:val="both"/>
+        <w:rPr>
+          <w:rFonts w:ascii="Times New Roman" w:hAnsi="Times New Roman" w:cs="Times New Roman"/>
+          <w:sz w:val="24"/>
+          <w:szCs w:val="24"/>
+        </w:rPr>
+      </w:pPr>
+      <w:r>
+        <w:rPr>
+          <w:rFonts w:ascii="Times New Roman" w:hAnsi="Times New Roman" w:cs="Times New Roman"/>
+          <w:sz w:val="24"/>
+          <w:szCs w:val="24"/>
+        </w:rPr>
+        <w:t xml:space="preserve"> En la actualidad la empresa consta de una aplicación de inventario, el cual le permite gestionar los productos que entran y salen, pero sin la capacidad de facturar ni generar presupuestos, tampoco permite generar solicitudes </w:t>
+      </w:r>
+      <w:r>
+        <w:rPr>
+          <w:rFonts w:ascii="Times New Roman" w:hAnsi="Times New Roman" w:cs="Times New Roman"/>
+          <w:sz w:val="24"/>
+          <w:szCs w:val="24"/>
+        </w:rPr>
+        <w:t>de cambio o de devolución de productos de los clientes a la empresa.</w:t>
+      </w:r>
+    </w:p>
+    <w:p>
+      <w:pPr>
+        <w:spacing w:line="480" w:lineRule="auto"/>
+        <w:ind w:firstLine="708"/>
+        <w:jc w:val="both"/>
+        <w:rPr>
+          <w:lang w:val="es-ES"/>
+        </w:rPr>
+      </w:pPr>
+      <w:r>
+        <w:rPr>
+          <w:rFonts w:ascii="Times New Roman" w:hAnsi="Times New Roman" w:cs="Times New Roman"/>
+          <w:sz w:val="24"/>
+          <w:szCs w:val="24"/>
+        </w:rPr>
+        <w:t>Como consecuencia del</w:t>
+      </w:r>
+      <w:r>
+        <w:rPr>
+          <w:rFonts w:ascii="Times New Roman" w:hAnsi="Times New Roman" w:cs="Times New Roman"/>
+          <w:sz w:val="24"/>
+          <w:szCs w:val="24"/>
+        </w:rPr>
+        <w:t xml:space="preserve"> acelerado crecimiento de la empresa y falta de estructura organizacional, presenta varios problemas con respecto al manejo de la</w:t>
+      </w:r>
+      <w:r>
+        <w:rPr>
+          <w:rFonts w:ascii="Times New Roman" w:hAnsi="Times New Roman" w:cs="Times New Roman"/>
+          <w:sz w:val="24"/>
+          <w:szCs w:val="24"/>
+        </w:rPr>
+        <w:t>s</w:t>
+      </w:r>
+      <w:r>
+        <w:rPr>
+          <w:rFonts w:ascii="Times New Roman" w:hAnsi="Times New Roman" w:cs="Times New Roman"/>
+          <w:sz w:val="24"/>
+          <w:szCs w:val="24"/>
+        </w:rPr>
+        <w:t xml:space="preserve"> solicitudes de venta, </w:t>
+      </w:r>
+      <w:r>
+        <w:rPr>
+          <w:rFonts w:ascii="Times New Roman" w:hAnsi="Times New Roman" w:cs="Times New Roman"/>
+          <w:sz w:val="24"/>
+          <w:szCs w:val="24"/>
+        </w:rPr>
+        <w:t xml:space="preserve">cálculo de presupuesto, </w:t>
+      </w:r>
+      <w:r>
+        <w:rPr>
+          <w:rFonts w:ascii="Times New Roman" w:hAnsi="Times New Roman" w:cs="Times New Roman"/>
+          <w:sz w:val="24"/>
+          <w:szCs w:val="24"/>
+        </w:rPr>
+        <w:t xml:space="preserve">entro otros. Existen procesos con deficiencia debido a que la empresa aún los realiza manualmente </w:t>
+      </w:r>
+      <w:r>
+        <w:rPr>
+          <w:rFonts w:ascii="Times New Roman" w:hAnsi="Times New Roman" w:cs="Times New Roman"/>
+          <w:sz w:val="24"/>
+          <w:szCs w:val="24"/>
+        </w:rPr>
+        <w:t xml:space="preserve">y por ende </w:t>
+      </w:r>
+      <w:r>
+        <w:rPr>
+          <w:rFonts w:ascii="Times New Roman" w:hAnsi="Times New Roman" w:cs="Times New Roman"/>
+          <w:sz w:val="24"/>
+          <w:szCs w:val="24"/>
+        </w:rPr>
+        <w:t xml:space="preserve">persiste los problemas tales como facturación manual, falta de información oportuna para la toma de decisiones, entrega retardada de las </w:t>
+      </w:r>
+      <w:r>
+        <w:rPr>
+          <w:rFonts w:ascii="Times New Roman" w:hAnsi="Times New Roman" w:cs="Times New Roman"/>
+          <w:sz w:val="24"/>
+          <w:szCs w:val="24"/>
+        </w:rPr>
+        <w:t>ventas</w:t>
+      </w:r>
+      <w:r>
+        <w:rPr>
+          <w:rFonts w:ascii="Times New Roman" w:hAnsi="Times New Roman" w:cs="Times New Roman"/>
+          <w:sz w:val="24"/>
+          <w:szCs w:val="24"/>
+        </w:rPr>
+        <w:t xml:space="preserve"> a los clientes, confusión en los presupuestos, entre otros. La satisfacción del cliente se ha visto comprometida dado a los problemas mencionados anteriormente trayendo como consecuencia la disminución en las compras.</w:t>
+      </w:r>
     </w:p>
     <w:p>
       <w:pPr>
@@ -2927,7 +3097,7 @@
           <w:lang w:val="es-ES"/>
         </w:rPr>
       </w:pPr>
-      <w:bookmarkStart w:id="6" w:name="_Toc513367094"/>
+      <w:bookmarkStart w:id="6" w:name="_Toc513486632"/>
       <w:r>
         <w:rPr>
           <w:rFonts w:ascii="Times New Roman" w:hAnsi="Times New Roman" w:cs="Times New Roman"/>
@@ -3197,7 +3367,23 @@
           <w:sz w:val="24"/>
           <w:szCs w:val="24"/>
         </w:rPr>
-        <w:t xml:space="preserve"> para la toma de decisiones. Los clientes tendrán la posibilidad tener acceso al catálogo de productos</w:t>
+        <w:t xml:space="preserve"> para la toma de decisiones. Los clientes tendrán la posibilidad </w:t>
+      </w:r>
+      <w:r>
+        <w:rPr>
+          <w:rFonts w:ascii="Times New Roman" w:hAnsi="Times New Roman" w:cs="Times New Roman"/>
+          <w:sz w:val="24"/>
+          <w:szCs w:val="24"/>
+        </w:rPr>
+        <w:t>de acceder</w:t>
+      </w:r>
+      <w:r>
+        <w:rPr>
+          <w:rFonts w:ascii="Times New Roman" w:hAnsi="Times New Roman" w:cs="Times New Roman"/>
+          <w:sz w:val="24"/>
+          <w:szCs w:val="24"/>
+        </w:rPr>
+        <w:t xml:space="preserve"> al catálogo de productos</w:t>
       </w:r>
       <w:r>
         <w:rPr>
@@ -3285,7 +3471,7 @@
           <w:lang w:val="es-ES"/>
         </w:rPr>
       </w:pPr>
-      <w:bookmarkStart w:id="7" w:name="_Toc513367095"/>
+      <w:bookmarkStart w:id="7" w:name="_Toc513486633"/>
       <w:r>
         <w:rPr>
           <w:rFonts w:ascii="Times New Roman" w:hAnsi="Times New Roman" w:cs="Times New Roman"/>
@@ -3301,6 +3487,38 @@
     </w:p>
     <w:p>
       <w:pPr>
+        <w:spacing w:line="360" w:lineRule="auto"/>
+        <w:ind w:firstLine="708"/>
+        <w:jc w:val="both"/>
+        <w:rPr>
+          <w:rFonts w:ascii="Arial" w:hAnsi="Arial" w:cs="Arial"/>
+          <w:sz w:val="24"/>
+          <w:szCs w:val="24"/>
+        </w:rPr>
+      </w:pPr>
+    </w:p>
+    <w:p>
+      <w:pPr>
+        <w:spacing w:line="480" w:lineRule="auto"/>
+        <w:ind w:firstLine="708"/>
+        <w:jc w:val="both"/>
+        <w:rPr>
+          <w:rFonts w:ascii="Times New Roman" w:hAnsi="Times New Roman" w:cs="Times New Roman"/>
+          <w:sz w:val="24"/>
+          <w:szCs w:val="24"/>
+        </w:rPr>
+      </w:pPr>
+      <w:r>
+        <w:rPr>
+          <w:rFonts w:ascii="Times New Roman" w:hAnsi="Times New Roman" w:cs="Times New Roman"/>
+          <w:sz w:val="24"/>
+          <w:szCs w:val="24"/>
+        </w:rPr>
+        <w:t>Desarrollar un sistema informático para la gestión administrativa de la  empresa Indatech C.A. (SAI) basado en inteligencia de negocio.</w:t>
+      </w:r>
+    </w:p>
+    <w:p>
+      <w:pPr>
         <w:pStyle w:val="Ttulo2"/>
         <w:rPr>
           <w:rFonts w:ascii="Times New Roman" w:hAnsi="Times New Roman" w:cs="Times New Roman"/>
@@ -3310,7 +3528,7 @@
           <w:lang w:val="es-ES"/>
         </w:rPr>
       </w:pPr>
-      <w:bookmarkStart w:id="8" w:name="_Toc513367096"/>
+      <w:bookmarkStart w:id="8" w:name="_Toc513486634"/>
       <w:r>
         <w:rPr>
           <w:rFonts w:ascii="Times New Roman" w:hAnsi="Times New Roman" w:cs="Times New Roman"/>
@@ -3325,6 +3543,253 @@
     </w:p>
     <w:p>
       <w:pPr>
+        <w:rPr>
+          <w:lang w:val="es-ES"/>
+        </w:rPr>
+      </w:pPr>
+    </w:p>
+    <w:p>
+      <w:pPr>
+        <w:pStyle w:val="Prrafodelista"/>
+        <w:numPr>
+          <w:ilvl w:val="0"/>
+          <w:numId w:val="1"/>
+        </w:numPr>
+        <w:spacing w:line="480" w:lineRule="auto"/>
+        <w:jc w:val="both"/>
+        <w:rPr>
+          <w:rFonts w:ascii="Times New Roman" w:hAnsi="Times New Roman" w:cs="Times New Roman"/>
+          <w:sz w:val="24"/>
+          <w:szCs w:val="24"/>
+        </w:rPr>
+      </w:pPr>
+      <w:r>
+        <w:rPr>
+          <w:rFonts w:ascii="Times New Roman" w:hAnsi="Times New Roman" w:cs="Times New Roman"/>
+          <w:sz w:val="24"/>
+          <w:szCs w:val="24"/>
+        </w:rPr>
+        <w:t>Diseñar e implementar una base de datos para el sistema SAI.</w:t>
+      </w:r>
+    </w:p>
+    <w:p>
+      <w:pPr>
+        <w:pStyle w:val="Prrafodelista"/>
+        <w:numPr>
+          <w:ilvl w:val="0"/>
+          <w:numId w:val="1"/>
+        </w:numPr>
+        <w:spacing w:line="480" w:lineRule="auto"/>
+        <w:jc w:val="both"/>
+        <w:rPr>
+          <w:rFonts w:ascii="Times New Roman" w:hAnsi="Times New Roman" w:cs="Times New Roman"/>
+          <w:sz w:val="24"/>
+          <w:szCs w:val="24"/>
+        </w:rPr>
+      </w:pPr>
+      <w:r>
+        <w:rPr>
+          <w:rFonts w:ascii="Times New Roman" w:hAnsi="Times New Roman" w:cs="Times New Roman"/>
+          <w:sz w:val="24"/>
+          <w:szCs w:val="24"/>
+        </w:rPr>
+        <w:t>Desarrollar módulo de seguridad</w:t>
+      </w:r>
+    </w:p>
+    <w:p>
+      <w:pPr>
+        <w:pStyle w:val="Prrafodelista"/>
+        <w:numPr>
+          <w:ilvl w:val="0"/>
+          <w:numId w:val="1"/>
+        </w:numPr>
+        <w:spacing w:line="480" w:lineRule="auto"/>
+        <w:jc w:val="both"/>
+        <w:rPr>
+          <w:rFonts w:ascii="Times New Roman" w:hAnsi="Times New Roman" w:cs="Times New Roman"/>
+          <w:sz w:val="24"/>
+          <w:szCs w:val="24"/>
+        </w:rPr>
+      </w:pPr>
+      <w:r>
+        <w:rPr>
+          <w:rFonts w:ascii="Times New Roman" w:hAnsi="Times New Roman" w:cs="Times New Roman"/>
+          <w:sz w:val="24"/>
+          <w:szCs w:val="24"/>
+        </w:rPr>
+        <w:t xml:space="preserve">Desarrollar módulo de catálogo de productos. </w:t>
+      </w:r>
+    </w:p>
+    <w:p>
+      <w:pPr>
+        <w:pStyle w:val="Prrafodelista"/>
+        <w:numPr>
+          <w:ilvl w:val="0"/>
+          <w:numId w:val="1"/>
+        </w:numPr>
+        <w:spacing w:line="480" w:lineRule="auto"/>
+        <w:jc w:val="both"/>
+        <w:rPr>
+          <w:rFonts w:ascii="Times New Roman" w:hAnsi="Times New Roman" w:cs="Times New Roman"/>
+          <w:sz w:val="24"/>
+          <w:szCs w:val="24"/>
+        </w:rPr>
+      </w:pPr>
+      <w:r>
+        <w:rPr>
+          <w:rFonts w:ascii="Times New Roman" w:hAnsi="Times New Roman" w:cs="Times New Roman"/>
+          <w:sz w:val="24"/>
+          <w:szCs w:val="24"/>
+        </w:rPr>
+        <w:t>Desarrollar módulo de gestión de los clientes.</w:t>
+      </w:r>
+    </w:p>
+    <w:p>
+      <w:pPr>
+        <w:pStyle w:val="Prrafodelista"/>
+        <w:numPr>
+          <w:ilvl w:val="0"/>
+          <w:numId w:val="1"/>
+        </w:numPr>
+        <w:spacing w:line="480" w:lineRule="auto"/>
+        <w:jc w:val="both"/>
+        <w:rPr>
+          <w:rFonts w:ascii="Times New Roman" w:hAnsi="Times New Roman" w:cs="Times New Roman"/>
+          <w:sz w:val="24"/>
+          <w:szCs w:val="24"/>
+        </w:rPr>
+      </w:pPr>
+      <w:r>
+        <w:rPr>
+          <w:rFonts w:ascii="Times New Roman" w:hAnsi="Times New Roman" w:cs="Times New Roman"/>
+          <w:sz w:val="24"/>
+          <w:szCs w:val="24"/>
+        </w:rPr>
+        <w:t>Desarrollar módulo de presupuesto.</w:t>
+      </w:r>
+    </w:p>
+    <w:p>
+      <w:pPr>
+        <w:pStyle w:val="Prrafodelista"/>
+        <w:numPr>
+          <w:ilvl w:val="0"/>
+          <w:numId w:val="1"/>
+        </w:numPr>
+        <w:spacing w:line="480" w:lineRule="auto"/>
+        <w:jc w:val="both"/>
+        <w:rPr>
+          <w:rFonts w:ascii="Times New Roman" w:hAnsi="Times New Roman" w:cs="Times New Roman"/>
+          <w:sz w:val="24"/>
+          <w:szCs w:val="24"/>
+        </w:rPr>
+      </w:pPr>
+      <w:r>
+        <w:rPr>
+          <w:rFonts w:ascii="Times New Roman" w:hAnsi="Times New Roman" w:cs="Times New Roman"/>
+          <w:sz w:val="24"/>
+          <w:szCs w:val="24"/>
+        </w:rPr>
+        <w:t>Desarrollar módulo de gestión de ventas.</w:t>
+      </w:r>
+    </w:p>
+    <w:p>
+      <w:pPr>
+        <w:pStyle w:val="Prrafodelista"/>
+        <w:numPr>
+          <w:ilvl w:val="0"/>
+          <w:numId w:val="1"/>
+        </w:numPr>
+        <w:spacing w:line="480" w:lineRule="auto"/>
+        <w:jc w:val="both"/>
+        <w:rPr>
+          <w:rFonts w:ascii="Times New Roman" w:hAnsi="Times New Roman" w:cs="Times New Roman"/>
+          <w:sz w:val="24"/>
+          <w:szCs w:val="24"/>
+        </w:rPr>
+      </w:pPr>
+      <w:r>
+        <w:rPr>
+          <w:rFonts w:ascii="Times New Roman" w:hAnsi="Times New Roman" w:cs="Times New Roman"/>
+          <w:sz w:val="24"/>
+          <w:szCs w:val="24"/>
+        </w:rPr>
+        <w:t>Desarrollar módulo de gestión de solicitud de cambio o devolución.</w:t>
+      </w:r>
+    </w:p>
+    <w:p>
+      <w:pPr>
+        <w:pStyle w:val="Prrafodelista"/>
+        <w:numPr>
+          <w:ilvl w:val="0"/>
+          <w:numId w:val="1"/>
+        </w:numPr>
+        <w:spacing w:line="480" w:lineRule="auto"/>
+        <w:jc w:val="both"/>
+        <w:rPr>
+          <w:rFonts w:ascii="Times New Roman" w:hAnsi="Times New Roman" w:cs="Times New Roman"/>
+          <w:sz w:val="24"/>
+          <w:szCs w:val="24"/>
+        </w:rPr>
+      </w:pPr>
+      <w:r>
+        <w:rPr>
+          <w:rFonts w:ascii="Times New Roman" w:hAnsi="Times New Roman" w:cs="Times New Roman"/>
+          <w:sz w:val="24"/>
+          <w:szCs w:val="24"/>
+        </w:rPr>
+        <w:t>Desarrollar módulo de Reportes.</w:t>
+      </w:r>
+    </w:p>
+    <w:p>
+      <w:pPr>
+        <w:pStyle w:val="Prrafodelista"/>
+        <w:numPr>
+          <w:ilvl w:val="0"/>
+          <w:numId w:val="1"/>
+        </w:numPr>
+        <w:spacing w:line="480" w:lineRule="auto"/>
+        <w:jc w:val="both"/>
+        <w:rPr>
+          <w:rFonts w:ascii="Times New Roman" w:hAnsi="Times New Roman" w:cs="Times New Roman"/>
+          <w:sz w:val="24"/>
+          <w:szCs w:val="24"/>
+        </w:rPr>
+      </w:pPr>
+      <w:r>
+        <w:rPr>
+          <w:rFonts w:ascii="Times New Roman" w:hAnsi="Times New Roman" w:cs="Times New Roman"/>
+          <w:sz w:val="24"/>
+          <w:szCs w:val="24"/>
+        </w:rPr>
+        <w:t>Diseñar e implementar un Data Mart para el soporte de la inteligencia de negocio.</w:t>
+      </w:r>
+    </w:p>
+    <w:p>
+      <w:pPr>
+        <w:pStyle w:val="Prrafodelista"/>
+        <w:numPr>
+          <w:ilvl w:val="0"/>
+          <w:numId w:val="1"/>
+        </w:numPr>
+        <w:spacing w:line="480" w:lineRule="auto"/>
+        <w:jc w:val="both"/>
+        <w:rPr>
+          <w:rFonts w:ascii="Times New Roman" w:hAnsi="Times New Roman" w:cs="Times New Roman"/>
+          <w:sz w:val="24"/>
+          <w:szCs w:val="24"/>
+        </w:rPr>
+      </w:pPr>
+      <w:r>
+        <w:rPr>
+          <w:rFonts w:ascii="Times New Roman" w:hAnsi="Times New Roman" w:cs="Times New Roman"/>
+          <w:sz w:val="24"/>
+          <w:szCs w:val="24"/>
+        </w:rPr>
+        <w:t xml:space="preserve">Desarrollar módulo de Inteligencia de negocio. </w:t>
+      </w:r>
+    </w:p>
+    <w:p>
+      <w:pPr>
         <w:pStyle w:val="Ttulo3"/>
         <w:rPr>
           <w:rFonts w:ascii="Times New Roman" w:hAnsi="Times New Roman" w:cs="Times New Roman"/>
@@ -3334,7 +3799,7 @@
           <w:lang w:val="es-ES"/>
         </w:rPr>
       </w:pPr>
-      <w:bookmarkStart w:id="9" w:name="_Toc513367097"/>
+      <w:bookmarkStart w:id="9" w:name="_Toc513486635"/>
       <w:r>
         <w:rPr>
           <w:rFonts w:ascii="Times New Roman" w:hAnsi="Times New Roman" w:cs="Times New Roman"/>
@@ -3343,10 +3808,78 @@
           <w:szCs w:val="32"/>
           <w:lang w:val="es-ES"/>
         </w:rPr>
-        <w:t>Aporte Funcional</w:t>
+        <w:t>Aporte Tecnológico</w:t>
       </w:r>
       <w:bookmarkEnd w:id="9"/>
-      <w:r>
+    </w:p>
+    <w:p>
+      <w:pPr>
+        <w:rPr>
+          <w:lang w:val="es-ES"/>
+        </w:rPr>
+      </w:pPr>
+    </w:p>
+    <w:p>
+      <w:pPr>
+        <w:pStyle w:val="Prrafodelista"/>
+        <w:numPr>
+          <w:ilvl w:val="0"/>
+          <w:numId w:val="1"/>
+        </w:numPr>
+        <w:spacing w:after="0" w:line="480" w:lineRule="auto"/>
+        <w:jc w:val="both"/>
+        <w:rPr>
+          <w:rFonts w:ascii="Times New Roman" w:eastAsia="Arial" w:hAnsi="Times New Roman" w:cs="Times New Roman"/>
+          <w:b/>
+          <w:sz w:val="24"/>
+          <w:szCs w:val="24"/>
+        </w:rPr>
+      </w:pPr>
+      <w:r>
+        <w:rPr>
+          <w:rFonts w:ascii="Times New Roman" w:eastAsia="Arial" w:hAnsi="Times New Roman" w:cs="Times New Roman"/>
+          <w:sz w:val="24"/>
+          <w:szCs w:val="24"/>
+        </w:rPr>
+        <w:t>Evaluación de la plataforma de desarrollo para el sistema administrativo SAI</w:t>
+      </w:r>
+      <w:r>
+        <w:rPr>
+          <w:rFonts w:ascii="Times New Roman" w:eastAsia="Arial" w:hAnsi="Times New Roman" w:cs="Times New Roman"/>
+          <w:b/>
+          <w:sz w:val="24"/>
+          <w:szCs w:val="24"/>
+        </w:rPr>
+        <w:t>.</w:t>
+      </w:r>
+    </w:p>
+    <w:p>
+      <w:pPr>
+        <w:pStyle w:val="Prrafodelista"/>
+        <w:numPr>
+          <w:ilvl w:val="0"/>
+          <w:numId w:val="1"/>
+        </w:numPr>
+        <w:spacing w:line="480" w:lineRule="auto"/>
+        <w:jc w:val="both"/>
+        <w:rPr>
+          <w:rFonts w:ascii="Times New Roman" w:hAnsi="Times New Roman" w:cs="Times New Roman"/>
+          <w:sz w:val="24"/>
+          <w:szCs w:val="24"/>
+        </w:rPr>
+      </w:pPr>
+      <w:r>
+        <w:rPr>
+          <w:rFonts w:ascii="Times New Roman" w:hAnsi="Times New Roman" w:cs="Times New Roman"/>
+          <w:sz w:val="24"/>
+          <w:szCs w:val="24"/>
+        </w:rPr>
+        <w:t>Integrar la aplicación de inventario de la empresa Indatech C.A. al sistema SAI.</w:t>
+      </w:r>
+    </w:p>
+    <w:p>
+      <w:pPr>
+        <w:pStyle w:val="Ttulo3"/>
         <w:rPr>
           <w:rFonts w:ascii="Times New Roman" w:hAnsi="Times New Roman" w:cs="Times New Roman"/>
           <w:color w:val="000000" w:themeColor="text1"/>
@@ -3354,12 +3887,9 @@
           <w:szCs w:val="32"/>
           <w:lang w:val="es-ES"/>
         </w:rPr>
-        <w:t xml:space="preserve"> </w:t>
-      </w:r>
-    </w:p>
-    <w:p>
-      <w:pPr>
-        <w:pStyle w:val="Ttulo3"/>
+      </w:pPr>
+      <w:bookmarkStart w:id="10" w:name="_Toc513486636"/>
+      <w:r>
         <w:rPr>
           <w:rFonts w:ascii="Times New Roman" w:hAnsi="Times New Roman" w:cs="Times New Roman"/>
           <w:color w:val="000000" w:themeColor="text1"/>
@@ -3367,8 +3897,9 @@
           <w:szCs w:val="32"/>
           <w:lang w:val="es-ES"/>
         </w:rPr>
-      </w:pPr>
-      <w:bookmarkStart w:id="10" w:name="_Toc513367098"/>
+        <w:t>Aporte Funcional</w:t>
+      </w:r>
+      <w:bookmarkEnd w:id="10"/>
       <w:r>
         <w:rPr>
           <w:rFonts w:ascii="Times New Roman" w:hAnsi="Times New Roman" w:cs="Times New Roman"/>
@@ -3377,9 +3908,39 @@
           <w:szCs w:val="32"/>
           <w:lang w:val="es-ES"/>
         </w:rPr>
-        <w:t>Aporte Tecnológico</w:t>
-      </w:r>
-      <w:bookmarkEnd w:id="10"/>
+        <w:t xml:space="preserve"> </w:t>
+      </w:r>
+    </w:p>
+    <w:p>
+      <w:pPr>
+        <w:rPr>
+          <w:lang w:val="es-ES"/>
+        </w:rPr>
+      </w:pPr>
+    </w:p>
+    <w:p>
+      <w:pPr>
+        <w:pStyle w:val="Prrafodelista"/>
+        <w:numPr>
+          <w:ilvl w:val="0"/>
+          <w:numId w:val="1"/>
+        </w:numPr>
+        <w:spacing w:line="480" w:lineRule="auto"/>
+        <w:jc w:val="both"/>
+        <w:rPr>
+          <w:rFonts w:ascii="Times New Roman" w:hAnsi="Times New Roman" w:cs="Times New Roman"/>
+          <w:sz w:val="24"/>
+          <w:szCs w:val="24"/>
+        </w:rPr>
+      </w:pPr>
+      <w:r>
+        <w:rPr>
+          <w:rFonts w:ascii="Times New Roman" w:hAnsi="Times New Roman" w:cs="Times New Roman"/>
+          <w:sz w:val="24"/>
+          <w:szCs w:val="24"/>
+        </w:rPr>
+        <w:t>Rediseñar el proceso de gestión de ventas en la empresa Indatech C.A.</w:t>
+      </w:r>
     </w:p>
     <w:p>
       <w:pPr>
@@ -3392,7 +3953,7 @@
           <w:lang w:val="es-ES"/>
         </w:rPr>
       </w:pPr>
-      <w:bookmarkStart w:id="11" w:name="_Toc513367099"/>
+      <w:bookmarkStart w:id="11" w:name="_Toc513486637"/>
       <w:r>
         <w:rPr>
           <w:rFonts w:ascii="Times New Roman" w:hAnsi="Times New Roman" w:cs="Times New Roman"/>
@@ -3401,10 +3962,1238 @@
           <w:szCs w:val="32"/>
           <w:lang w:val="es-ES"/>
         </w:rPr>
+        <w:lastRenderedPageBreak/>
         <w:t>Alcance</w:t>
       </w:r>
       <w:bookmarkEnd w:id="11"/>
     </w:p>
+    <w:p>
+      <w:pPr>
+        <w:rPr>
+          <w:lang w:val="es-ES"/>
+        </w:rPr>
+      </w:pPr>
+    </w:p>
+    <w:p>
+      <w:pPr>
+        <w:pStyle w:val="Prrafodelista"/>
+        <w:numPr>
+          <w:ilvl w:val="0"/>
+          <w:numId w:val="4"/>
+        </w:numPr>
+        <w:spacing w:line="480" w:lineRule="auto"/>
+        <w:jc w:val="both"/>
+        <w:outlineLvl w:val="0"/>
+        <w:rPr>
+          <w:rFonts w:ascii="Times New Roman" w:hAnsi="Times New Roman" w:cs="Times New Roman"/>
+          <w:b/>
+          <w:sz w:val="24"/>
+          <w:szCs w:val="24"/>
+        </w:rPr>
+      </w:pPr>
+      <w:bookmarkStart w:id="12" w:name="_Toc504640050"/>
+      <w:r>
+        <w:rPr>
+          <w:rFonts w:ascii="Times New Roman" w:hAnsi="Times New Roman" w:cs="Times New Roman"/>
+          <w:b/>
+          <w:sz w:val="24"/>
+          <w:szCs w:val="24"/>
+        </w:rPr>
+        <w:t>Diseñar e implementar una base de datos para el sistema SAI.</w:t>
+      </w:r>
+      <w:bookmarkEnd w:id="12"/>
+    </w:p>
+    <w:p>
+      <w:pPr>
+        <w:spacing w:line="480" w:lineRule="auto"/>
+        <w:ind w:firstLine="360"/>
+        <w:jc w:val="both"/>
+        <w:rPr>
+          <w:rFonts w:ascii="Times New Roman" w:hAnsi="Times New Roman" w:cs="Times New Roman"/>
+          <w:sz w:val="24"/>
+          <w:szCs w:val="24"/>
+        </w:rPr>
+      </w:pPr>
+      <w:r>
+        <w:rPr>
+          <w:rFonts w:ascii="Times New Roman" w:hAnsi="Times New Roman" w:cs="Times New Roman"/>
+          <w:sz w:val="24"/>
+          <w:szCs w:val="24"/>
+        </w:rPr>
+        <w:t>Se realizará el levantamiento de información para obtener los requerimientos de almacenamientos necesarios para implementar una base de datos que de soporte al sistema administrativo SAI.  La información que se almacenará en la base de datos estará relacionada con los clientes, proveedores y de la empresa. Entre las actividades a realizar se encuentra elaborar el diseño de la estructura de datos con el diagrama entidad relación.</w:t>
+      </w:r>
+    </w:p>
+    <w:p>
+      <w:pPr>
+        <w:pStyle w:val="Prrafodelista"/>
+        <w:numPr>
+          <w:ilvl w:val="0"/>
+          <w:numId w:val="4"/>
+        </w:numPr>
+        <w:spacing w:line="480" w:lineRule="auto"/>
+        <w:jc w:val="both"/>
+        <w:outlineLvl w:val="0"/>
+        <w:rPr>
+          <w:rFonts w:ascii="Times New Roman" w:hAnsi="Times New Roman" w:cs="Times New Roman"/>
+          <w:b/>
+          <w:sz w:val="24"/>
+          <w:szCs w:val="24"/>
+        </w:rPr>
+      </w:pPr>
+      <w:bookmarkStart w:id="13" w:name="_Toc504640051"/>
+      <w:r>
+        <w:rPr>
+          <w:rFonts w:ascii="Times New Roman" w:hAnsi="Times New Roman" w:cs="Times New Roman"/>
+          <w:b/>
+          <w:sz w:val="24"/>
+          <w:szCs w:val="24"/>
+        </w:rPr>
+        <w:t>Desarrollar módulo de seguridad</w:t>
+      </w:r>
+      <w:bookmarkEnd w:id="13"/>
+    </w:p>
+    <w:p>
+      <w:pPr>
+        <w:spacing w:line="480" w:lineRule="auto"/>
+        <w:ind w:firstLine="360"/>
+        <w:jc w:val="both"/>
+        <w:rPr>
+          <w:rFonts w:ascii="Times New Roman" w:hAnsi="Times New Roman" w:cs="Times New Roman"/>
+          <w:sz w:val="24"/>
+          <w:szCs w:val="24"/>
+        </w:rPr>
+      </w:pPr>
+      <w:r>
+        <w:rPr>
+          <w:rFonts w:ascii="Times New Roman" w:hAnsi="Times New Roman" w:cs="Times New Roman"/>
+          <w:sz w:val="24"/>
+          <w:szCs w:val="24"/>
+        </w:rPr>
+        <w:t>Se desarrollará un módulo de acceso para los empleados de Indatech C.A. La administración de la empresa podrá crear, consultar y modificar cuentas de usuario de los empleados para el sistema administrativo SAI, se generará una clave temporal para las cuentas que posteriormente deberán ser modificadas por los empleados. En caso de ser olvidada la contraseña el módulo permitirá a los empleados solicitar una nueva clave temporal, la cual deberá ser aceptada por un usuario gerente y posteriormente se enviará dicha clave al correo del empleado.</w:t>
+      </w:r>
+    </w:p>
+    <w:p>
+      <w:pPr>
+        <w:pStyle w:val="Prrafodelista"/>
+        <w:numPr>
+          <w:ilvl w:val="0"/>
+          <w:numId w:val="4"/>
+        </w:numPr>
+        <w:spacing w:line="480" w:lineRule="auto"/>
+        <w:jc w:val="both"/>
+        <w:outlineLvl w:val="0"/>
+        <w:rPr>
+          <w:rFonts w:ascii="Times New Roman" w:hAnsi="Times New Roman" w:cs="Times New Roman"/>
+          <w:b/>
+          <w:sz w:val="24"/>
+          <w:szCs w:val="24"/>
+        </w:rPr>
+      </w:pPr>
+      <w:bookmarkStart w:id="14" w:name="_Toc504640052"/>
+      <w:r>
+        <w:rPr>
+          <w:rFonts w:ascii="Times New Roman" w:hAnsi="Times New Roman" w:cs="Times New Roman"/>
+          <w:b/>
+          <w:sz w:val="24"/>
+          <w:szCs w:val="24"/>
+        </w:rPr>
+        <w:t>Desarrollar módulo de catálogo de productos.</w:t>
+      </w:r>
+      <w:bookmarkEnd w:id="14"/>
+      <w:r>
+        <w:rPr>
+          <w:rFonts w:ascii="Times New Roman" w:hAnsi="Times New Roman" w:cs="Times New Roman"/>
+          <w:b/>
+          <w:sz w:val="24"/>
+          <w:szCs w:val="24"/>
+        </w:rPr>
+        <w:t xml:space="preserve"> </w:t>
+      </w:r>
+    </w:p>
+    <w:p>
+      <w:pPr>
+        <w:spacing w:line="480" w:lineRule="auto"/>
+        <w:ind w:firstLine="360"/>
+        <w:jc w:val="both"/>
+        <w:rPr>
+          <w:rFonts w:ascii="Times New Roman" w:hAnsi="Times New Roman" w:cs="Times New Roman"/>
+          <w:sz w:val="24"/>
+          <w:szCs w:val="24"/>
+        </w:rPr>
+      </w:pPr>
+      <w:r>
+        <w:rPr>
+          <w:rFonts w:ascii="Times New Roman" w:hAnsi="Times New Roman" w:cs="Times New Roman"/>
+          <w:sz w:val="24"/>
+          <w:szCs w:val="24"/>
+        </w:rPr>
+        <w:t>Se desarrollará un módulo que permitirá a los empleados  consultar el catálogo de la empresa con todos los productos disponibles y la información respectiva de cada uno; es decir, información sobre las computadoras, discos duros, memorias RAM, monitores, teclados y ratones “mouses”. El módulo les permitirá a la administración crear, consultar, modificar y elimi</w:t>
+      </w:r>
+      <w:r>
+        <w:rPr>
+          <w:rFonts w:ascii="Times New Roman" w:hAnsi="Times New Roman" w:cs="Times New Roman"/>
+          <w:sz w:val="24"/>
+          <w:szCs w:val="24"/>
+        </w:rPr>
+        <w:t>nar los productos del catálogo.</w:t>
+      </w:r>
+    </w:p>
+    <w:p>
+      <w:pPr>
+        <w:pStyle w:val="Prrafodelista"/>
+        <w:numPr>
+          <w:ilvl w:val="0"/>
+          <w:numId w:val="4"/>
+        </w:numPr>
+        <w:spacing w:line="480" w:lineRule="auto"/>
+        <w:jc w:val="both"/>
+        <w:outlineLvl w:val="0"/>
+        <w:rPr>
+          <w:rFonts w:ascii="Times New Roman" w:hAnsi="Times New Roman" w:cs="Times New Roman"/>
+          <w:b/>
+          <w:sz w:val="24"/>
+          <w:szCs w:val="24"/>
+        </w:rPr>
+      </w:pPr>
+      <w:bookmarkStart w:id="15" w:name="_Toc504640053"/>
+      <w:r>
+        <w:rPr>
+          <w:rFonts w:ascii="Times New Roman" w:hAnsi="Times New Roman" w:cs="Times New Roman"/>
+          <w:b/>
+          <w:sz w:val="24"/>
+          <w:szCs w:val="24"/>
+        </w:rPr>
+        <w:lastRenderedPageBreak/>
+        <w:t>Desarrollar módulo de gestión de los clientes.</w:t>
+      </w:r>
+      <w:bookmarkEnd w:id="15"/>
+    </w:p>
+    <w:p>
+      <w:pPr>
+        <w:spacing w:line="480" w:lineRule="auto"/>
+        <w:ind w:firstLine="360"/>
+        <w:jc w:val="both"/>
+        <w:rPr>
+          <w:rFonts w:ascii="Times New Roman" w:hAnsi="Times New Roman" w:cs="Times New Roman"/>
+          <w:sz w:val="24"/>
+          <w:szCs w:val="24"/>
+        </w:rPr>
+      </w:pPr>
+      <w:r>
+        <w:rPr>
+          <w:rFonts w:ascii="Times New Roman" w:hAnsi="Times New Roman" w:cs="Times New Roman"/>
+          <w:sz w:val="24"/>
+          <w:szCs w:val="24"/>
+        </w:rPr>
+        <w:t xml:space="preserve">El módulo permitirá gestionar la información de los clientes, es decir que los empleados podrán crear, consultar, modificar y eliminar clientes. Para los clientes naturales se deberá registrar sus nombres, apellidos, cedula, teléfonos, correo electrónico y dirección de vivienda. De los clientes jurídicos de deberá registrar su nombre fiscal, RIF, teléfonos, correo electrónico y dirección de la empresa. </w:t>
+      </w:r>
+    </w:p>
+    <w:p>
+      <w:pPr>
+        <w:pStyle w:val="Prrafodelista"/>
+        <w:numPr>
+          <w:ilvl w:val="0"/>
+          <w:numId w:val="4"/>
+        </w:numPr>
+        <w:spacing w:line="480" w:lineRule="auto"/>
+        <w:jc w:val="both"/>
+        <w:rPr>
+          <w:rFonts w:ascii="Times New Roman" w:hAnsi="Times New Roman" w:cs="Times New Roman"/>
+          <w:b/>
+          <w:sz w:val="24"/>
+          <w:szCs w:val="24"/>
+        </w:rPr>
+      </w:pPr>
+      <w:r>
+        <w:rPr>
+          <w:rFonts w:ascii="Times New Roman" w:hAnsi="Times New Roman" w:cs="Times New Roman"/>
+          <w:b/>
+          <w:sz w:val="24"/>
+          <w:szCs w:val="24"/>
+        </w:rPr>
+        <w:t>Desarrollar módulo de presupuesto.</w:t>
+      </w:r>
+    </w:p>
+    <w:p>
+      <w:pPr>
+        <w:spacing w:line="480" w:lineRule="auto"/>
+        <w:ind w:firstLine="360"/>
+        <w:jc w:val="both"/>
+        <w:rPr>
+          <w:rFonts w:ascii="Times New Roman" w:hAnsi="Times New Roman" w:cs="Times New Roman"/>
+          <w:sz w:val="24"/>
+          <w:szCs w:val="24"/>
+        </w:rPr>
+      </w:pPr>
+      <w:r>
+        <w:rPr>
+          <w:rFonts w:ascii="Times New Roman" w:hAnsi="Times New Roman" w:cs="Times New Roman"/>
+          <w:sz w:val="24"/>
+          <w:szCs w:val="24"/>
+        </w:rPr>
+        <w:t>El módulo permitirá a los empleados de la empresa poder crear, modificar y consultar presupuestos a los clientes. Entre los productos ofrecidos están computadoras, ratones “mouses”, memorias RAM, teclados, monitores y tarjetas madre. Al eliminar los presupuestos se cambiará el estatus únicamente, dado que todos los presupuestos realizados deberán estar almacenados en la base de datos.  Al realizar el cálculo de un presupuesto el módulo podrá mandar una alerta por falta de “stock” a la administración. El módulo permitirá hacer el envío del presupuesto al correo del cliente.</w:t>
+      </w:r>
+    </w:p>
+    <w:p>
+      <w:pPr>
+        <w:pStyle w:val="Prrafodelista"/>
+        <w:numPr>
+          <w:ilvl w:val="0"/>
+          <w:numId w:val="4"/>
+        </w:numPr>
+        <w:spacing w:line="480" w:lineRule="auto"/>
+        <w:jc w:val="both"/>
+        <w:rPr>
+          <w:rFonts w:ascii="Times New Roman" w:hAnsi="Times New Roman" w:cs="Times New Roman"/>
+          <w:b/>
+          <w:sz w:val="24"/>
+          <w:szCs w:val="24"/>
+        </w:rPr>
+      </w:pPr>
+      <w:r>
+        <w:rPr>
+          <w:rFonts w:ascii="Times New Roman" w:hAnsi="Times New Roman" w:cs="Times New Roman"/>
+          <w:b/>
+          <w:sz w:val="24"/>
+          <w:szCs w:val="24"/>
+        </w:rPr>
+        <w:t>Desarrollar módulo de gestión de ventas.</w:t>
+      </w:r>
+    </w:p>
+    <w:p>
+      <w:pPr>
+        <w:spacing w:line="480" w:lineRule="auto"/>
+        <w:ind w:firstLine="360"/>
+        <w:jc w:val="both"/>
+        <w:rPr>
+          <w:rFonts w:ascii="Times New Roman" w:hAnsi="Times New Roman" w:cs="Times New Roman"/>
+          <w:sz w:val="24"/>
+          <w:szCs w:val="24"/>
+        </w:rPr>
+      </w:pPr>
+      <w:r>
+        <w:rPr>
+          <w:rFonts w:ascii="Times New Roman" w:hAnsi="Times New Roman" w:cs="Times New Roman"/>
+          <w:sz w:val="24"/>
+          <w:szCs w:val="24"/>
+        </w:rPr>
+        <w:t xml:space="preserve">El módulo permitirá a la administración de la empresa crear, modificar, consultar y cambiar el estatus (eliminar) de las ventas de un cliente. Al momento de realizar la venta se podrá registrar el pago en el sistema directamente o recibir el registro (un archivo) vía correo que será procesado por el sistema. Entre la información que  contendrá dicho registro se encuentra la fecha, monto, concepto,  forma y el banco origen como también el banco destino del pago. Se deberá elegir el formato del archivo que contendrá el formulario, entre los formatos a elegir se encuentran  TXT, DOC, PDF, XLS. </w:t>
+      </w:r>
+    </w:p>
+    <w:p>
+      <w:pPr>
+        <w:spacing w:line="480" w:lineRule="auto"/>
+        <w:ind w:firstLine="360"/>
+        <w:jc w:val="both"/>
+        <w:rPr>
+          <w:rFonts w:ascii="Times New Roman" w:hAnsi="Times New Roman" w:cs="Times New Roman"/>
+          <w:sz w:val="24"/>
+          <w:szCs w:val="24"/>
+        </w:rPr>
+      </w:pPr>
+      <w:r>
+        <w:rPr>
+          <w:rFonts w:ascii="Times New Roman" w:hAnsi="Times New Roman" w:cs="Times New Roman"/>
+          <w:sz w:val="24"/>
+          <w:szCs w:val="24"/>
+        </w:rPr>
+        <w:lastRenderedPageBreak/>
+        <w:tab/>
+        <w:t xml:space="preserve">En caso de realizar una venta el módulo permitirá a la administración de la empresa poder crear, modificar y consultar las notas de entrega. Se automatizará la búsqueda de los productos, asignación de productos, el cálculo del sub-total y total. Se deberá elegir el formato de la nota de entrega al momento de exportarla, entre los formatos a elegir se encuentran TXT, DOC, PDF. El módulo permitirá realizar el envío de la nota de entrega al correo del cliente registrado. </w:t>
+      </w:r>
+    </w:p>
+    <w:p>
+      <w:pPr>
+        <w:pStyle w:val="Prrafodelista"/>
+        <w:numPr>
+          <w:ilvl w:val="0"/>
+          <w:numId w:val="4"/>
+        </w:numPr>
+        <w:spacing w:line="480" w:lineRule="auto"/>
+        <w:jc w:val="both"/>
+        <w:rPr>
+          <w:rFonts w:ascii="Times New Roman" w:hAnsi="Times New Roman" w:cs="Times New Roman"/>
+          <w:b/>
+          <w:sz w:val="24"/>
+          <w:szCs w:val="24"/>
+        </w:rPr>
+      </w:pPr>
+      <w:r>
+        <w:rPr>
+          <w:rFonts w:ascii="Times New Roman" w:hAnsi="Times New Roman" w:cs="Times New Roman"/>
+          <w:b/>
+          <w:sz w:val="24"/>
+          <w:szCs w:val="24"/>
+        </w:rPr>
+        <w:t>Desarrollar módulo de gestión de solicitud de cambio o devolución.</w:t>
+      </w:r>
+    </w:p>
+    <w:p>
+      <w:pPr>
+        <w:spacing w:line="480" w:lineRule="auto"/>
+        <w:ind w:firstLine="360"/>
+        <w:jc w:val="both"/>
+        <w:rPr>
+          <w:rFonts w:ascii="Times New Roman" w:hAnsi="Times New Roman" w:cs="Times New Roman"/>
+          <w:sz w:val="24"/>
+          <w:szCs w:val="24"/>
+        </w:rPr>
+      </w:pPr>
+      <w:r>
+        <w:rPr>
+          <w:rFonts w:ascii="Times New Roman" w:hAnsi="Times New Roman" w:cs="Times New Roman"/>
+          <w:sz w:val="24"/>
+          <w:szCs w:val="24"/>
+        </w:rPr>
+        <w:t>Este módulo les permitirá a los empleados realizar una solicitud de cambio o devolución de los productos, modificar, consultar y eliminarla directamente en el sistema o recibir el registro (un archivo) vía correo que será procesado por el sistema. Entre la información que contendrá dicha solicitud están concepto, fecha, tipo y productos relacionados a la solicitud. Se deberá elegir el formato del archivo que contendrá el formulario, entre los formatos a elegir se encuentran  TXT, DOC, PDF, XLS.</w:t>
+      </w:r>
+    </w:p>
+    <w:p>
+      <w:pPr>
+        <w:pStyle w:val="Prrafodelista"/>
+        <w:numPr>
+          <w:ilvl w:val="0"/>
+          <w:numId w:val="4"/>
+        </w:numPr>
+        <w:spacing w:line="480" w:lineRule="auto"/>
+        <w:jc w:val="both"/>
+        <w:rPr>
+          <w:rFonts w:ascii="Times New Roman" w:hAnsi="Times New Roman" w:cs="Times New Roman"/>
+          <w:b/>
+          <w:sz w:val="24"/>
+          <w:szCs w:val="24"/>
+        </w:rPr>
+      </w:pPr>
+      <w:r>
+        <w:rPr>
+          <w:rFonts w:ascii="Times New Roman" w:hAnsi="Times New Roman" w:cs="Times New Roman"/>
+          <w:b/>
+          <w:sz w:val="24"/>
+          <w:szCs w:val="24"/>
+        </w:rPr>
+        <w:t>Desarrollar módulo de Reportes.</w:t>
+      </w:r>
+    </w:p>
+    <w:p>
+      <w:pPr>
+        <w:spacing w:line="480" w:lineRule="auto"/>
+        <w:ind w:firstLine="360"/>
+        <w:jc w:val="both"/>
+        <w:rPr>
+          <w:rFonts w:ascii="Times New Roman" w:hAnsi="Times New Roman" w:cs="Times New Roman"/>
+          <w:sz w:val="24"/>
+          <w:szCs w:val="24"/>
+        </w:rPr>
+      </w:pPr>
+      <w:r>
+        <w:rPr>
+          <w:rFonts w:ascii="Times New Roman" w:hAnsi="Times New Roman" w:cs="Times New Roman"/>
+          <w:sz w:val="24"/>
+          <w:szCs w:val="24"/>
+        </w:rPr>
+        <w:t xml:space="preserve">Se desarrollará un módulo que le permitirá a la empresa realizar reportes de los datos contenidos en el sistema SAI de manera sencilla, otorgando la oportunidad de analizar la información manejada en el sistema de manera más detallada. </w:t>
+      </w:r>
+    </w:p>
+    <w:p>
+      <w:pPr>
+        <w:spacing w:line="480" w:lineRule="auto"/>
+        <w:ind w:firstLine="360"/>
+        <w:jc w:val="both"/>
+        <w:rPr>
+          <w:rFonts w:ascii="Times New Roman" w:hAnsi="Times New Roman" w:cs="Times New Roman"/>
+          <w:sz w:val="24"/>
+          <w:szCs w:val="24"/>
+        </w:rPr>
+      </w:pPr>
+      <w:r>
+        <w:rPr>
+          <w:rFonts w:ascii="Times New Roman" w:hAnsi="Times New Roman" w:cs="Times New Roman"/>
+          <w:sz w:val="24"/>
+          <w:szCs w:val="24"/>
+        </w:rPr>
+        <w:t>La información que se manejará en el módulo son las siguientes:</w:t>
+      </w:r>
+    </w:p>
+    <w:p>
+      <w:pPr>
+        <w:pStyle w:val="Prrafodelista"/>
+        <w:numPr>
+          <w:ilvl w:val="0"/>
+          <w:numId w:val="3"/>
+        </w:numPr>
+        <w:spacing w:line="480" w:lineRule="auto"/>
+        <w:jc w:val="both"/>
+        <w:rPr>
+          <w:rFonts w:ascii="Times New Roman" w:hAnsi="Times New Roman" w:cs="Times New Roman"/>
+          <w:sz w:val="24"/>
+          <w:szCs w:val="24"/>
+        </w:rPr>
+      </w:pPr>
+      <w:r>
+        <w:rPr>
+          <w:rFonts w:ascii="Times New Roman" w:hAnsi="Times New Roman" w:cs="Times New Roman"/>
+          <w:sz w:val="24"/>
+          <w:szCs w:val="24"/>
+        </w:rPr>
+        <w:t>Información relacionada a los clientes de la empresa, así como  la información detallada de un cliente en específico.</w:t>
+      </w:r>
+    </w:p>
+    <w:p>
+      <w:pPr>
+        <w:pStyle w:val="Prrafodelista"/>
+        <w:numPr>
+          <w:ilvl w:val="0"/>
+          <w:numId w:val="3"/>
+        </w:numPr>
+        <w:spacing w:line="480" w:lineRule="auto"/>
+        <w:jc w:val="both"/>
+        <w:rPr>
+          <w:rFonts w:ascii="Times New Roman" w:hAnsi="Times New Roman" w:cs="Times New Roman"/>
+          <w:sz w:val="24"/>
+          <w:szCs w:val="24"/>
+        </w:rPr>
+      </w:pPr>
+      <w:r>
+        <w:rPr>
+          <w:rFonts w:ascii="Times New Roman" w:hAnsi="Times New Roman" w:cs="Times New Roman"/>
+          <w:sz w:val="24"/>
+          <w:szCs w:val="24"/>
+        </w:rPr>
+        <w:lastRenderedPageBreak/>
+        <w:t>Información relacionada a las solicitudes de cambio o devolución de los clientes, así como la información detallada de una solicitud.</w:t>
+      </w:r>
+    </w:p>
+    <w:p>
+      <w:pPr>
+        <w:pStyle w:val="Prrafodelista"/>
+        <w:numPr>
+          <w:ilvl w:val="0"/>
+          <w:numId w:val="3"/>
+        </w:numPr>
+        <w:spacing w:line="480" w:lineRule="auto"/>
+        <w:jc w:val="both"/>
+        <w:rPr>
+          <w:rFonts w:ascii="Times New Roman" w:hAnsi="Times New Roman" w:cs="Times New Roman"/>
+          <w:sz w:val="24"/>
+          <w:szCs w:val="24"/>
+        </w:rPr>
+      </w:pPr>
+      <w:r>
+        <w:rPr>
+          <w:rFonts w:ascii="Times New Roman" w:hAnsi="Times New Roman" w:cs="Times New Roman"/>
+          <w:sz w:val="24"/>
+          <w:szCs w:val="24"/>
+        </w:rPr>
+        <w:t xml:space="preserve">Información relacionada a las ventas semanales y mensuales, así como información detallada de una venta. </w:t>
+      </w:r>
+    </w:p>
+    <w:p>
+      <w:pPr>
+        <w:pStyle w:val="Prrafodelista"/>
+        <w:numPr>
+          <w:ilvl w:val="0"/>
+          <w:numId w:val="3"/>
+        </w:numPr>
+        <w:spacing w:line="480" w:lineRule="auto"/>
+        <w:jc w:val="both"/>
+        <w:rPr>
+          <w:rFonts w:ascii="Times New Roman" w:hAnsi="Times New Roman" w:cs="Times New Roman"/>
+          <w:sz w:val="24"/>
+          <w:szCs w:val="24"/>
+        </w:rPr>
+      </w:pPr>
+      <w:r>
+        <w:rPr>
+          <w:rFonts w:ascii="Times New Roman" w:hAnsi="Times New Roman" w:cs="Times New Roman"/>
+          <w:sz w:val="24"/>
+          <w:szCs w:val="24"/>
+        </w:rPr>
+        <w:t>Información relacionada al “stock” de la empresa.</w:t>
+      </w:r>
+    </w:p>
+    <w:p>
+      <w:pPr>
+        <w:pStyle w:val="Prrafodelista"/>
+        <w:numPr>
+          <w:ilvl w:val="0"/>
+          <w:numId w:val="3"/>
+        </w:numPr>
+        <w:spacing w:line="480" w:lineRule="auto"/>
+        <w:jc w:val="both"/>
+        <w:rPr>
+          <w:rFonts w:ascii="Times New Roman" w:hAnsi="Times New Roman" w:cs="Times New Roman"/>
+          <w:sz w:val="24"/>
+          <w:szCs w:val="24"/>
+        </w:rPr>
+      </w:pPr>
+      <w:r>
+        <w:rPr>
+          <w:rFonts w:ascii="Times New Roman" w:hAnsi="Times New Roman" w:cs="Times New Roman"/>
+          <w:sz w:val="24"/>
+          <w:szCs w:val="24"/>
+        </w:rPr>
+        <w:t>Información relacionada a los productos de la empresa, así como la información detallada de un producto.</w:t>
+      </w:r>
+    </w:p>
+    <w:p>
+      <w:pPr>
+        <w:pStyle w:val="Prrafodelista"/>
+        <w:numPr>
+          <w:ilvl w:val="0"/>
+          <w:numId w:val="4"/>
+        </w:numPr>
+        <w:spacing w:line="480" w:lineRule="auto"/>
+        <w:jc w:val="both"/>
+        <w:rPr>
+          <w:rFonts w:ascii="Times New Roman" w:hAnsi="Times New Roman" w:cs="Times New Roman"/>
+          <w:sz w:val="24"/>
+          <w:szCs w:val="24"/>
+        </w:rPr>
+      </w:pPr>
+      <w:r>
+        <w:rPr>
+          <w:rFonts w:ascii="Times New Roman" w:hAnsi="Times New Roman" w:cs="Times New Roman"/>
+          <w:b/>
+          <w:sz w:val="24"/>
+          <w:szCs w:val="24"/>
+        </w:rPr>
+        <w:t>Diseñar e implementar un Data Mart para el soporte de la inteligencia de negocio</w:t>
+      </w:r>
+      <w:r>
+        <w:rPr>
+          <w:rFonts w:ascii="Times New Roman" w:hAnsi="Times New Roman" w:cs="Times New Roman"/>
+          <w:sz w:val="24"/>
+          <w:szCs w:val="24"/>
+        </w:rPr>
+        <w:t>.</w:t>
+      </w:r>
+    </w:p>
+    <w:p>
+      <w:pPr>
+        <w:spacing w:line="480" w:lineRule="auto"/>
+        <w:ind w:firstLine="360"/>
+        <w:jc w:val="both"/>
+        <w:rPr>
+          <w:rFonts w:ascii="Times New Roman" w:hAnsi="Times New Roman" w:cs="Times New Roman"/>
+          <w:sz w:val="24"/>
+          <w:szCs w:val="24"/>
+        </w:rPr>
+      </w:pPr>
+      <w:r>
+        <w:rPr>
+          <w:rFonts w:ascii="Times New Roman" w:hAnsi="Times New Roman" w:cs="Times New Roman"/>
+          <w:sz w:val="24"/>
+          <w:szCs w:val="24"/>
+        </w:rPr>
+        <w:t>En este objetivo se deberá diseñar e implementar un Data Mart que proveerá información para el soporte a la inteligencia de negocio en el área de ventas de la empresa. Para ello se analizarán los requerimientos de almacenamiento para el Data Mart y se diseñará e implementará la estructura de datos para satisfacer dichos requerimientos. Entre las actividades a realizar están la definición de las tablas Fact, Summary y de dimensiones indispensables para cumplir con los requerimientos de almacenamiento de datos. También se diseñará e implementará el proceso ETT (Extracción, Transformación y Transporte), entre las actividades a realizar están la selección de las fuentes de datos y los datos de cada una de ellas. Se validará, filtrará e integrará la información. Se definirá el método para trasladar los registros del área intermedia al Data Mart. Posteriormente a los pasos anteriores se implementarán las tablas Fact, Summary y de dimensiones definidas durante el diseño de la estructura de datos. También se realizará la carga de la información derivada del procesamiento operativo de la empresa.</w:t>
+      </w:r>
+    </w:p>
+    <w:p>
+      <w:pPr>
+        <w:spacing w:line="480" w:lineRule="auto"/>
+        <w:ind w:firstLine="360"/>
+        <w:jc w:val="both"/>
+        <w:rPr>
+          <w:rFonts w:ascii="Times New Roman" w:hAnsi="Times New Roman" w:cs="Times New Roman"/>
+          <w:b/>
+          <w:sz w:val="24"/>
+          <w:szCs w:val="24"/>
+        </w:rPr>
+      </w:pPr>
+      <w:r>
+        <w:rPr>
+          <w:rFonts w:ascii="Times New Roman" w:hAnsi="Times New Roman" w:cs="Times New Roman"/>
+          <w:sz w:val="24"/>
+          <w:szCs w:val="24"/>
+        </w:rPr>
+        <w:lastRenderedPageBreak/>
+        <w:t xml:space="preserve">La implementación de un Data Mart en la empresa Indatech C.A. es importante debido a que es una de las fuentes principales de información para las herramientas de “Business Intelligence (BI)”, porque en él se guardará toda la información previamente seleccionada, analizada, transformada y procesada desde diferentes orígenes de datos para un área específica de la empresa como el área de ventas. En la </w:t>
+      </w:r>
+      <w:r>
+        <w:rPr>
+          <w:rFonts w:ascii="Times New Roman" w:hAnsi="Times New Roman" w:cs="Times New Roman"/>
+          <w:sz w:val="24"/>
+          <w:szCs w:val="24"/>
+        </w:rPr>
+        <w:t>Ilustración 1</w:t>
+      </w:r>
+      <w:r>
+        <w:rPr>
+          <w:rFonts w:ascii="Times New Roman" w:hAnsi="Times New Roman" w:cs="Times New Roman"/>
+          <w:sz w:val="24"/>
+          <w:szCs w:val="24"/>
+        </w:rPr>
+        <w:t xml:space="preserve"> que se encuentra a continuación, se muestra la arquitectura de una </w:t>
+      </w:r>
+      <w:r>
+        <w:rPr>
+          <w:rFonts w:ascii="Times New Roman" w:hAnsi="Times New Roman" w:cs="Times New Roman"/>
+          <w:sz w:val="24"/>
+          <w:szCs w:val="24"/>
+        </w:rPr>
+        <w:t>solución BI. Se puede observar</w:t>
+      </w:r>
+      <w:r>
+        <w:rPr>
+          <w:rFonts w:ascii="Times New Roman" w:hAnsi="Times New Roman" w:cs="Times New Roman"/>
+          <w:sz w:val="24"/>
+          <w:szCs w:val="24"/>
+        </w:rPr>
+        <w:t xml:space="preserve"> la función del “Data Mart”.</w:t>
+      </w:r>
+    </w:p>
+    <w:p>
+      <w:pPr>
+        <w:spacing w:line="480" w:lineRule="auto"/>
+        <w:ind w:firstLine="360"/>
+        <w:jc w:val="both"/>
+        <w:rPr>
+          <w:rFonts w:ascii="Times New Roman" w:hAnsi="Times New Roman" w:cs="Times New Roman"/>
+          <w:b/>
+          <w:sz w:val="24"/>
+          <w:szCs w:val="24"/>
+        </w:rPr>
+      </w:pPr>
+      <w:r>
+        <w:rPr>
+          <w:rFonts w:ascii="Times New Roman" w:hAnsi="Times New Roman" w:cs="Times New Roman"/>
+          <w:b/>
+          <w:noProof/>
+          <w:sz w:val="24"/>
+          <w:szCs w:val="24"/>
+          <w:lang w:eastAsia="es-VE"/>
+        </w:rPr>
+        <w:drawing>
+          <wp:inline distT="0" distB="0" distL="0" distR="0">
+            <wp:extent cx="5629275" cy="2933700"/>
+            <wp:effectExtent l="19050" t="0" r="9525" b="0"/>
+            <wp:docPr id="7" name="Imagen 2" descr="C:\Users\Carlos\Dropbox\Propuesta TIG\Arquitectura de una solucion BI.png"/>
+            <wp:cNvGraphicFramePr>
+              <a:graphicFrameLocks xmlns:a="http://schemas.openxmlformats.org/drawingml/2006/main" noChangeAspect="1"/>
+            </wp:cNvGraphicFramePr>
+            <a:graphic xmlns:a="http://schemas.openxmlformats.org/drawingml/2006/main">
+              <a:graphicData uri="http://schemas.openxmlformats.org/drawingml/2006/picture">
+                <pic:pic xmlns:pic="http://schemas.openxmlformats.org/drawingml/2006/picture">
+                  <pic:nvPicPr>
+                    <pic:cNvPr id="0" name="Picture 2" descr="C:\Users\Carlos\Dropbox\Propuesta TIG\Arquitectura de una solucion BI.png"/>
+                    <pic:cNvPicPr>
+                      <a:picLocks noChangeAspect="1" noChangeArrowheads="1"/>
+                    </pic:cNvPicPr>
+                  </pic:nvPicPr>
+                  <pic:blipFill>
+                    <a:blip r:embed="rId11" cstate="print"/>
+                    <a:srcRect/>
+                    <a:stretch>
+                      <a:fillRect/>
+                    </a:stretch>
+                  </pic:blipFill>
+                  <pic:spPr bwMode="auto">
+                    <a:xfrm>
+                      <a:off x="0" y="0"/>
+                      <a:ext cx="5629275" cy="2933700"/>
+                    </a:xfrm>
+                    <a:prstGeom prst="rect">
+                      <a:avLst/>
+                    </a:prstGeom>
+                    <a:noFill/>
+                    <a:ln w="9525">
+                      <a:noFill/>
+                      <a:miter lim="800000"/>
+                      <a:headEnd/>
+                      <a:tailEnd/>
+                    </a:ln>
+                  </pic:spPr>
+                </pic:pic>
+              </a:graphicData>
+            </a:graphic>
+          </wp:inline>
+        </w:drawing>
+      </w:r>
+    </w:p>
+    <w:p>
+      <w:pPr>
+        <w:pStyle w:val="Epgrafe"/>
+        <w:spacing w:after="0" w:line="360" w:lineRule="auto"/>
+        <w:jc w:val="center"/>
+        <w:rPr>
+          <w:rFonts w:ascii="Times New Roman" w:hAnsi="Times New Roman" w:cs="Times New Roman"/>
+          <w:b w:val="0"/>
+          <w:i/>
+          <w:color w:val="auto"/>
+          <w:sz w:val="24"/>
+          <w:szCs w:val="24"/>
+        </w:rPr>
+      </w:pPr>
+      <w:bookmarkStart w:id="16" w:name="ilustracion1"/>
+      <w:bookmarkStart w:id="17" w:name="_Toc495354694"/>
+      <w:bookmarkStart w:id="18" w:name="_Ref513489125"/>
+      <w:r>
+        <w:rPr>
+          <w:rFonts w:ascii="Times New Roman" w:hAnsi="Times New Roman" w:cs="Times New Roman"/>
+          <w:b w:val="0"/>
+          <w:i/>
+          <w:color w:val="auto"/>
+          <w:sz w:val="24"/>
+          <w:szCs w:val="24"/>
+        </w:rPr>
+        <w:t xml:space="preserve">Ilustración </w:t>
+      </w:r>
+      <w:r>
+        <w:rPr>
+          <w:rFonts w:ascii="Times New Roman" w:hAnsi="Times New Roman" w:cs="Times New Roman"/>
+          <w:b w:val="0"/>
+          <w:i/>
+          <w:color w:val="auto"/>
+          <w:sz w:val="24"/>
+          <w:szCs w:val="24"/>
+        </w:rPr>
+        <w:fldChar w:fldCharType="begin"/>
+      </w:r>
+      <w:r>
+        <w:rPr>
+          <w:rFonts w:ascii="Times New Roman" w:hAnsi="Times New Roman" w:cs="Times New Roman"/>
+          <w:b w:val="0"/>
+          <w:i/>
+          <w:color w:val="auto"/>
+          <w:sz w:val="24"/>
+          <w:szCs w:val="24"/>
+        </w:rPr>
+        <w:instrText xml:space="preserve"> SEQ Ilustración \* ARABIC </w:instrText>
+      </w:r>
+      <w:r>
+        <w:rPr>
+          <w:rFonts w:ascii="Times New Roman" w:hAnsi="Times New Roman" w:cs="Times New Roman"/>
+          <w:b w:val="0"/>
+          <w:i/>
+          <w:color w:val="auto"/>
+          <w:sz w:val="24"/>
+          <w:szCs w:val="24"/>
+        </w:rPr>
+        <w:fldChar w:fldCharType="separate"/>
+      </w:r>
+      <w:r>
+        <w:rPr>
+          <w:rFonts w:ascii="Times New Roman" w:hAnsi="Times New Roman" w:cs="Times New Roman"/>
+          <w:b w:val="0"/>
+          <w:i/>
+          <w:noProof/>
+          <w:color w:val="auto"/>
+          <w:sz w:val="24"/>
+          <w:szCs w:val="24"/>
+        </w:rPr>
+        <w:t>1</w:t>
+      </w:r>
+      <w:r>
+        <w:rPr>
+          <w:rFonts w:ascii="Times New Roman" w:hAnsi="Times New Roman" w:cs="Times New Roman"/>
+          <w:b w:val="0"/>
+          <w:i/>
+          <w:color w:val="auto"/>
+          <w:sz w:val="24"/>
+          <w:szCs w:val="24"/>
+        </w:rPr>
+        <w:fldChar w:fldCharType="end"/>
+      </w:r>
+      <w:r>
+        <w:rPr>
+          <w:rFonts w:ascii="Times New Roman" w:hAnsi="Times New Roman" w:cs="Times New Roman"/>
+          <w:b w:val="0"/>
+          <w:i/>
+          <w:color w:val="auto"/>
+          <w:sz w:val="24"/>
+          <w:szCs w:val="24"/>
+        </w:rPr>
+        <w:t xml:space="preserve"> </w:t>
+      </w:r>
+      <w:bookmarkEnd w:id="17"/>
+      <w:r>
+        <w:rPr>
+          <w:rFonts w:ascii="Times New Roman" w:hAnsi="Times New Roman" w:cs="Times New Roman"/>
+          <w:b w:val="0"/>
+          <w:i/>
+          <w:color w:val="auto"/>
+          <w:sz w:val="24"/>
+          <w:szCs w:val="24"/>
+        </w:rPr>
+        <w:t xml:space="preserve">Arquitectura de una solución </w:t>
+      </w:r>
+      <w:r>
+        <w:rPr>
+          <w:rFonts w:ascii="Times New Roman" w:hAnsi="Times New Roman" w:cs="Times New Roman"/>
+          <w:b w:val="0"/>
+          <w:i/>
+          <w:color w:val="auto"/>
+          <w:sz w:val="24"/>
+          <w:szCs w:val="24"/>
+        </w:rPr>
+        <w:t>de “Business Intelligence”</w:t>
+      </w:r>
+      <w:bookmarkEnd w:id="18"/>
+    </w:p>
+    <w:p>
+      <w:pPr>
+        <w:spacing w:line="360" w:lineRule="auto"/>
+        <w:jc w:val="center"/>
+        <w:rPr>
+          <w:rFonts w:ascii="Times New Roman" w:hAnsi="Times New Roman" w:cs="Times New Roman"/>
+          <w:i/>
+          <w:sz w:val="24"/>
+          <w:szCs w:val="24"/>
+        </w:rPr>
+      </w:pPr>
+      <w:r>
+        <w:rPr>
+          <w:rFonts w:ascii="Times New Roman" w:hAnsi="Times New Roman" w:cs="Times New Roman"/>
+          <w:i/>
+          <w:sz w:val="24"/>
+          <w:szCs w:val="24"/>
+        </w:rPr>
+        <w:t>Fuente: Internet.</w:t>
+      </w:r>
+    </w:p>
+    <w:bookmarkEnd w:id="16"/>
+    <w:p/>
+    <w:p>
+      <w:pPr>
+        <w:pStyle w:val="Prrafodelista"/>
+        <w:numPr>
+          <w:ilvl w:val="0"/>
+          <w:numId w:val="4"/>
+        </w:numPr>
+        <w:spacing w:line="480" w:lineRule="auto"/>
+        <w:jc w:val="both"/>
+        <w:rPr>
+          <w:rFonts w:ascii="Times New Roman" w:hAnsi="Times New Roman" w:cs="Times New Roman"/>
+          <w:b/>
+          <w:sz w:val="24"/>
+          <w:szCs w:val="24"/>
+        </w:rPr>
+      </w:pPr>
+      <w:r>
+        <w:rPr>
+          <w:rFonts w:ascii="Times New Roman" w:hAnsi="Times New Roman" w:cs="Times New Roman"/>
+          <w:b/>
+          <w:sz w:val="24"/>
+          <w:szCs w:val="24"/>
+        </w:rPr>
+        <w:t xml:space="preserve">Desarrollar módulo de Inteligencia de negocio. </w:t>
+      </w:r>
+    </w:p>
+    <w:p>
+      <w:pPr>
+        <w:spacing w:line="480" w:lineRule="auto"/>
+        <w:ind w:firstLine="360"/>
+        <w:jc w:val="both"/>
+        <w:rPr>
+          <w:rFonts w:ascii="Times New Roman" w:hAnsi="Times New Roman" w:cs="Times New Roman"/>
+          <w:sz w:val="24"/>
+          <w:szCs w:val="24"/>
+        </w:rPr>
+      </w:pPr>
+      <w:r>
+        <w:rPr>
+          <w:rFonts w:ascii="Times New Roman" w:hAnsi="Times New Roman" w:cs="Times New Roman"/>
+          <w:sz w:val="24"/>
+          <w:szCs w:val="24"/>
+        </w:rPr>
+        <w:t xml:space="preserve">Se desarrollará un módulo que le permitirá a la administración de la empresa facilitar la toma de decisiones para mejorar los ingresos, permitiendo la obtención rápida y sencilla de datos provenientes del proceso operativo de la empresa. Se  analizarán los clientes y los </w:t>
+      </w:r>
+      <w:r>
+        <w:rPr>
+          <w:rFonts w:ascii="Times New Roman" w:hAnsi="Times New Roman" w:cs="Times New Roman"/>
+          <w:sz w:val="24"/>
+          <w:szCs w:val="24"/>
+        </w:rPr>
+        <w:lastRenderedPageBreak/>
+        <w:t>productos de la empresa. El módulo se basará en la información que proveerá el Data Mart que se diseñó  e implementó en el objetivo anterior. La herramienta de “Business Intelligence” a utilizar en este objetivo es el “DashBoard”, el cual permitirá mostrar información global de los clientes y productos de la empresa mediante métricas e indicadores claves de desempeño (“Key Performance Indicator” KPI).  Se diseñarán dos “DashBoard”, uno enfocado a los clientes y el otro enfocado a los productos de la empresa.</w:t>
+      </w:r>
+    </w:p>
+    <w:p>
+      <w:pPr>
+        <w:spacing w:line="480" w:lineRule="auto"/>
+        <w:ind w:firstLine="360"/>
+        <w:jc w:val="both"/>
+        <w:rPr>
+          <w:rFonts w:ascii="Times New Roman" w:hAnsi="Times New Roman" w:cs="Times New Roman"/>
+          <w:sz w:val="24"/>
+          <w:szCs w:val="24"/>
+        </w:rPr>
+      </w:pPr>
+      <w:r>
+        <w:rPr>
+          <w:rFonts w:ascii="Times New Roman" w:hAnsi="Times New Roman" w:cs="Times New Roman"/>
+          <w:sz w:val="24"/>
+          <w:szCs w:val="24"/>
+        </w:rPr>
+        <w:t xml:space="preserve"> Se incorporarán dos estimaciones o pronósticos (“Forecasting”), uno de ellos contendrá información de los ingresos estimados para el mes entrante y el otro contendrá información sobre la estimación de las ventas de los productos de la empresa para el mes entrante.</w:t>
+      </w:r>
+    </w:p>
+    <w:p>
+      <w:pPr>
+        <w:spacing w:line="480" w:lineRule="auto"/>
+        <w:ind w:firstLine="360"/>
+        <w:jc w:val="both"/>
+        <w:rPr>
+          <w:rFonts w:ascii="Times New Roman" w:hAnsi="Times New Roman" w:cs="Times New Roman"/>
+          <w:sz w:val="24"/>
+          <w:szCs w:val="24"/>
+        </w:rPr>
+      </w:pPr>
+      <w:r>
+        <w:rPr>
+          <w:rFonts w:ascii="Times New Roman" w:hAnsi="Times New Roman" w:cs="Times New Roman"/>
+          <w:sz w:val="24"/>
+          <w:szCs w:val="24"/>
+        </w:rPr>
+        <w:t>El “DashBoard” de los clientes deberá tener los siguientes KPI: el porcentaje de captación de los clientes potenciales, el porcentaje de los clientes nuevos y antiguos con respecto a las ventas mensuales,  el porcentaje de los nuevos y antiguos clientes con respecto a las ventas semanales de un mes dado,  el índice de inflación mensual, semanal según el mes elegido y acumulado, el porcentaje mensual de las fuentes de ventas de la empresa, el porcentaje mensual del tipo de cliente que realizaron las compras,  “Top” tres de los clientes que más compras realizan.</w:t>
+      </w:r>
+    </w:p>
+    <w:p>
+      <w:pPr>
+        <w:spacing w:line="480" w:lineRule="auto"/>
+        <w:ind w:firstLine="360"/>
+        <w:jc w:val="both"/>
+        <w:rPr>
+          <w:rFonts w:ascii="Times New Roman" w:hAnsi="Times New Roman" w:cs="Times New Roman"/>
+          <w:sz w:val="24"/>
+          <w:szCs w:val="24"/>
+        </w:rPr>
+      </w:pPr>
+      <w:r>
+        <w:rPr>
+          <w:rFonts w:ascii="Times New Roman" w:hAnsi="Times New Roman" w:cs="Times New Roman"/>
+          <w:sz w:val="24"/>
+          <w:szCs w:val="24"/>
+        </w:rPr>
+        <w:t xml:space="preserve">El “DashBoard” de los productos deberá tener los siguientes KPI: el porcentaje de presupuestos concretados en compras, el porcentaje de presupuestos sin concretar por falta de “stock”, el porcentaje de los artículos responsables por no concretar los presupuestos por “stock”, el porcentaje de complimiento del ingreso objetivo, el porcentaje que genera cada artículo, el porcentaje de cumplimiento del pronóstico de ventas de los productos y el porcentaje de cumplimiento del pronóstico de ingresos. </w:t>
+      </w:r>
+    </w:p>
+    <w:p>
+      <w:pPr>
+        <w:spacing w:line="480" w:lineRule="auto"/>
+        <w:jc w:val="both"/>
+        <w:rPr>
+          <w:rFonts w:ascii="Times New Roman" w:hAnsi="Times New Roman" w:cs="Times New Roman"/>
+          <w:b/>
+          <w:sz w:val="24"/>
+          <w:szCs w:val="24"/>
+        </w:rPr>
+      </w:pPr>
+      <w:r>
+        <w:rPr>
+          <w:rFonts w:ascii="Times New Roman" w:hAnsi="Times New Roman" w:cs="Times New Roman"/>
+          <w:b/>
+          <w:sz w:val="24"/>
+          <w:szCs w:val="24"/>
+        </w:rPr>
+        <w:lastRenderedPageBreak/>
+        <w:t>Aporte tecnológico</w:t>
+      </w:r>
+    </w:p>
+    <w:p>
+      <w:pPr>
+        <w:pStyle w:val="Prrafodelista"/>
+        <w:numPr>
+          <w:ilvl w:val="0"/>
+          <w:numId w:val="4"/>
+        </w:numPr>
+        <w:spacing w:after="0" w:line="480" w:lineRule="auto"/>
+        <w:jc w:val="both"/>
+        <w:outlineLvl w:val="0"/>
+        <w:rPr>
+          <w:rFonts w:ascii="Times New Roman" w:eastAsia="Arial" w:hAnsi="Times New Roman" w:cs="Times New Roman"/>
+          <w:b/>
+          <w:sz w:val="24"/>
+          <w:szCs w:val="24"/>
+        </w:rPr>
+      </w:pPr>
+      <w:bookmarkStart w:id="19" w:name="_Toc504640054"/>
+      <w:r>
+        <w:rPr>
+          <w:rFonts w:ascii="Times New Roman" w:eastAsia="Arial" w:hAnsi="Times New Roman" w:cs="Times New Roman"/>
+          <w:b/>
+          <w:sz w:val="24"/>
+          <w:szCs w:val="24"/>
+        </w:rPr>
+        <w:t>Evaluación de la plataforma de desarrollo para el sistema administrativo SAI.</w:t>
+      </w:r>
+      <w:bookmarkEnd w:id="19"/>
+    </w:p>
+    <w:p>
+      <w:pPr>
+        <w:spacing w:line="480" w:lineRule="auto"/>
+        <w:ind w:firstLine="360"/>
+        <w:jc w:val="both"/>
+        <w:rPr>
+          <w:rFonts w:ascii="Times New Roman" w:hAnsi="Times New Roman" w:cs="Times New Roman"/>
+          <w:strike/>
+          <w:sz w:val="24"/>
+          <w:szCs w:val="24"/>
+        </w:rPr>
+      </w:pPr>
+      <w:r>
+        <w:rPr>
+          <w:rFonts w:ascii="Times New Roman" w:hAnsi="Times New Roman" w:cs="Times New Roman"/>
+          <w:sz w:val="24"/>
+          <w:szCs w:val="24"/>
+        </w:rPr>
+        <w:t>Se realizará una evaluación de la plataforma de desarrollo para el sistema SAI. Se analizarán los frameworks de desarrollo como Laravel, Symfony y Zend Framework, con base en los siguientes criterios de evaluación se elegirá uno de ellos: Nivel de dificultad para la configuración del framework para su utilización, nivel de abstracción y manipulación para el manejo de los datos almacenados, nivel de dificultad  para el manejo de la seguridad de los datos, nivel de dificultad para la realización de pruebas al sistema.  Para garantizar los requerimientos de almacenamiento del sistema SAI se realizará una evaluación de los siguientes manejadores de base de datos tales como MySQL, Oracle y PostgreSQL, con base en los siguientes criterios de evaluación se elegirá uno de ellos: Compatibilidad con el framework seleccionado anteriormente, tipo de licencia, lenguajes de programación compatibles, nivel de dificultad para realizar respaldos de la BD y nivel de dificultad para diseñar y almacenar procedimientos en la BD.</w:t>
+      </w:r>
+    </w:p>
+    <w:p>
+      <w:pPr>
+        <w:pStyle w:val="Prrafodelista"/>
+        <w:numPr>
+          <w:ilvl w:val="0"/>
+          <w:numId w:val="4"/>
+        </w:numPr>
+        <w:spacing w:line="480" w:lineRule="auto"/>
+        <w:jc w:val="both"/>
+        <w:outlineLvl w:val="0"/>
+        <w:rPr>
+          <w:rFonts w:ascii="Times New Roman" w:hAnsi="Times New Roman" w:cs="Times New Roman"/>
+          <w:b/>
+          <w:sz w:val="24"/>
+          <w:szCs w:val="24"/>
+        </w:rPr>
+      </w:pPr>
+      <w:bookmarkStart w:id="20" w:name="_Toc504640055"/>
+      <w:r>
+        <w:rPr>
+          <w:rFonts w:ascii="Times New Roman" w:hAnsi="Times New Roman" w:cs="Times New Roman"/>
+          <w:b/>
+          <w:sz w:val="24"/>
+          <w:szCs w:val="24"/>
+        </w:rPr>
+        <w:t>Integrar la aplicación de inventario de la empresa Indatech C.A. al sistema SAI.</w:t>
+      </w:r>
+      <w:bookmarkEnd w:id="20"/>
+    </w:p>
+    <w:p>
+      <w:pPr>
+        <w:spacing w:line="480" w:lineRule="auto"/>
+        <w:ind w:firstLine="360"/>
+        <w:jc w:val="both"/>
+        <w:rPr>
+          <w:rFonts w:ascii="Times New Roman" w:hAnsi="Times New Roman" w:cs="Times New Roman"/>
+          <w:sz w:val="24"/>
+          <w:szCs w:val="24"/>
+        </w:rPr>
+      </w:pPr>
+      <w:r>
+        <w:rPr>
+          <w:rFonts w:ascii="Times New Roman" w:hAnsi="Times New Roman" w:cs="Times New Roman"/>
+          <w:sz w:val="24"/>
+          <w:szCs w:val="24"/>
+        </w:rPr>
+        <w:t>El sistema administrativo SAI podrá gestionar información referente a los clientes jurídicos y naturales de la empresa, los productos de la empresa,  las cuentas de usuario de los clientes y de los empleados. En ese sentido, deberá incorporarse una aplicación de inventario existente en la empresa, la cual maneja información con respecto a los clientes, productos y empleados, a través de una base de datos. Esto con el objetivo de hacer uso de esta información en el sistema SAI</w:t>
+      </w:r>
+      <w:bookmarkStart w:id="21" w:name="_Toc504640056"/>
+      <w:r>
+        <w:rPr>
+          <w:rFonts w:ascii="Times New Roman" w:hAnsi="Times New Roman" w:cs="Times New Roman"/>
+          <w:sz w:val="24"/>
+          <w:szCs w:val="24"/>
+        </w:rPr>
+        <w:t>.</w:t>
+      </w:r>
+    </w:p>
+    <w:p>
+      <w:pPr>
+        <w:pStyle w:val="Ttulo2"/>
+        <w:spacing w:line="480" w:lineRule="auto"/>
+        <w:jc w:val="both"/>
+        <w:rPr>
+          <w:rFonts w:ascii="Times New Roman" w:hAnsi="Times New Roman" w:cs="Times New Roman"/>
+          <w:color w:val="auto"/>
+          <w:sz w:val="24"/>
+          <w:szCs w:val="24"/>
+        </w:rPr>
+      </w:pPr>
+      <w:r>
+        <w:rPr>
+          <w:rFonts w:ascii="Times New Roman" w:hAnsi="Times New Roman" w:cs="Times New Roman"/>
+          <w:color w:val="auto"/>
+          <w:sz w:val="24"/>
+          <w:szCs w:val="24"/>
+        </w:rPr>
+        <w:lastRenderedPageBreak/>
+        <w:t>Aporte Funcional</w:t>
+      </w:r>
+      <w:bookmarkEnd w:id="21"/>
+    </w:p>
+    <w:p>
+      <w:pPr>
+        <w:pStyle w:val="Prrafodelista"/>
+        <w:numPr>
+          <w:ilvl w:val="0"/>
+          <w:numId w:val="4"/>
+        </w:numPr>
+        <w:spacing w:line="480" w:lineRule="auto"/>
+        <w:jc w:val="both"/>
+        <w:outlineLvl w:val="0"/>
+        <w:rPr>
+          <w:rFonts w:ascii="Times New Roman" w:hAnsi="Times New Roman" w:cs="Times New Roman"/>
+          <w:b/>
+          <w:sz w:val="24"/>
+          <w:szCs w:val="24"/>
+        </w:rPr>
+      </w:pPr>
+      <w:bookmarkStart w:id="22" w:name="_Toc504640057"/>
+      <w:r>
+        <w:rPr>
+          <w:rFonts w:ascii="Times New Roman" w:hAnsi="Times New Roman" w:cs="Times New Roman"/>
+          <w:b/>
+          <w:sz w:val="24"/>
+          <w:szCs w:val="24"/>
+        </w:rPr>
+        <w:t>Rediseñar el proceso de gestión de ventas en la empresa Indatech C.A.</w:t>
+      </w:r>
+      <w:bookmarkEnd w:id="22"/>
+    </w:p>
+    <w:p>
+      <w:pPr>
+        <w:spacing w:line="480" w:lineRule="auto"/>
+        <w:ind w:firstLine="360"/>
+        <w:jc w:val="both"/>
+        <w:rPr>
+          <w:rFonts w:ascii="Times New Roman" w:eastAsiaTheme="majorEastAsia" w:hAnsi="Times New Roman" w:cs="Times New Roman"/>
+          <w:sz w:val="24"/>
+          <w:szCs w:val="24"/>
+        </w:rPr>
+      </w:pPr>
+      <w:r>
+        <w:rPr>
+          <w:rFonts w:ascii="Times New Roman" w:eastAsiaTheme="majorEastAsia" w:hAnsi="Times New Roman" w:cs="Times New Roman"/>
+          <w:sz w:val="24"/>
+          <w:szCs w:val="24"/>
+        </w:rPr>
+        <w:t>En la actualidad la empresa lleva acabo la gestión de ventas sin ningún registro, ocasionando graves inconvenientes a la empresa. Una parte de las ventas son realizadas por el sitio web Mercado Libre. La otra parte de las ventas son realizadas a los clientes que contactan a la empresa directamente mediante correo electrónico o vía telefónica, solicitando un presupuesto, el cual tampoco queda registrado. El supervisor encargado de tomar el pedido no deja ninguna constancia o registro de las especificaciones y/o características del pedido de los clientes a los empleados a cargo de su elaboración, trayendo como consecuencia confusión en las especificaciones de cada pedido, retraso en la fecha de entrega, productos elaborados con las especificaciones equivocadas, devolución de productos, poca satisfacción y/o disgusto de los clientes, mala reputación y disminución en las ventas.  En la Figura #1 se especifica el proceso de ventas actual.</w:t>
+      </w:r>
+      <w:bookmarkStart w:id="23" w:name="_Toc504640058"/>
+    </w:p>
+    <w:p>
+      <w:pPr>
+        <w:spacing w:line="480" w:lineRule="auto"/>
+        <w:ind w:firstLine="360"/>
+        <w:jc w:val="both"/>
+        <w:rPr>
+          <w:rFonts w:ascii="Times New Roman" w:hAnsi="Times New Roman" w:cs="Times New Roman"/>
+          <w:sz w:val="24"/>
+          <w:szCs w:val="24"/>
+        </w:rPr>
+      </w:pPr>
+      <w:r>
+        <w:rPr>
+          <w:rFonts w:ascii="Times New Roman" w:hAnsi="Times New Roman" w:cs="Times New Roman"/>
+          <w:sz w:val="24"/>
+          <w:szCs w:val="24"/>
+        </w:rPr>
+        <w:t>El objetivo del rediseño de la gestión de ventas con la incorporación del sistema administrativo SAI es mejorar y controlar de manera adecuada dicho proceso. El sistema SAI con sus módulos permitirá a los empleados llevar registros de sus clientes, ventas y productos, centralizando toda la información en una base de datos. Entre los procesos que llevará acabo el sistema SAI se encuentran mejorar el registro de clientes, elaboración de presupuestos y notas de entrega, facilitar las solicitudes de cambio o devolución de productos y registros de pagos. En tal sentido se plantea el rediseño del proceso de gestión de ventas a través de páginas web “On Line” como por ejemplo Mercado Libre, así como otras vías, como por ejemplo correo electrónico, vía telefónica o en la tienda directamente.</w:t>
+      </w:r>
+      <w:bookmarkEnd w:id="23"/>
+    </w:p>
+    <w:p/>
     <w:p>
       <w:pPr>
         <w:pStyle w:val="Ttulo2"/>
@@ -3416,7 +5205,7 @@
           <w:lang w:val="es-ES"/>
         </w:rPr>
       </w:pPr>
-      <w:bookmarkStart w:id="12" w:name="_Toc513367100"/>
+      <w:bookmarkStart w:id="24" w:name="_Toc513486638"/>
       <w:r>
         <w:rPr>
           <w:rFonts w:ascii="Times New Roman" w:hAnsi="Times New Roman" w:cs="Times New Roman"/>
@@ -3427,7 +5216,7 @@
         </w:rPr>
         <w:t>Limitaciones</w:t>
       </w:r>
-      <w:bookmarkEnd w:id="12"/>
+      <w:bookmarkEnd w:id="24"/>
     </w:p>
     <w:p>
       <w:pPr>
@@ -3440,7 +5229,7 @@
           <w:lang w:val="es-ES"/>
         </w:rPr>
       </w:pPr>
-      <w:bookmarkStart w:id="13" w:name="_Toc513367101"/>
+      <w:bookmarkStart w:id="25" w:name="_Toc513486639"/>
       <w:r>
         <w:rPr>
           <w:rFonts w:ascii="Times New Roman" w:hAnsi="Times New Roman" w:cs="Times New Roman"/>
@@ -3451,7 +5240,7 @@
         </w:rPr>
         <w:t>Justificación</w:t>
       </w:r>
-      <w:bookmarkEnd w:id="13"/>
+      <w:bookmarkEnd w:id="25"/>
     </w:p>
     <w:p>
       <w:pPr>
@@ -3476,7 +5265,7 @@
         </w:rPr>
         <w:br w:type="page"/>
       </w:r>
-      <w:bookmarkStart w:id="14" w:name="_Toc513367102"/>
+      <w:bookmarkStart w:id="26" w:name="_Toc513486640"/>
       <w:r>
         <w:rPr>
           <w:rFonts w:ascii="Times New Roman" w:hAnsi="Times New Roman" w:cs="Times New Roman"/>
@@ -3489,7 +5278,7 @@
         <w:lastRenderedPageBreak/>
         <w:t>Capítulo II – Marco Teórico</w:t>
       </w:r>
-      <w:bookmarkEnd w:id="14"/>
+      <w:bookmarkEnd w:id="26"/>
     </w:p>
     <w:p>
       <w:pPr>
@@ -3527,7 +5316,7 @@
           <w:lang w:val="es-ES"/>
         </w:rPr>
       </w:pPr>
-      <w:bookmarkStart w:id="15" w:name="_Toc513367103"/>
+      <w:bookmarkStart w:id="27" w:name="_Toc513486641"/>
       <w:r>
         <w:rPr>
           <w:rFonts w:ascii="Times New Roman" w:hAnsi="Times New Roman" w:cs="Times New Roman"/>
@@ -3540,7 +5329,7 @@
         <w:lastRenderedPageBreak/>
         <w:t>Capítulo III – Marco Metodológico</w:t>
       </w:r>
-      <w:bookmarkEnd w:id="15"/>
+      <w:bookmarkEnd w:id="27"/>
     </w:p>
     <w:p>
       <w:pPr>
@@ -3589,7 +5378,7 @@
           <w:lang w:val="es-ES"/>
         </w:rPr>
       </w:pPr>
-      <w:bookmarkStart w:id="16" w:name="_Toc513367104"/>
+      <w:bookmarkStart w:id="28" w:name="_Toc513486642"/>
       <w:r>
         <w:rPr>
           <w:rFonts w:ascii="Times New Roman" w:hAnsi="Times New Roman" w:cs="Times New Roman"/>
@@ -3602,7 +5391,7 @@
         <w:lastRenderedPageBreak/>
         <w:t>Capítulo IV – Desarrollo</w:t>
       </w:r>
-      <w:bookmarkEnd w:id="16"/>
+      <w:bookmarkEnd w:id="28"/>
     </w:p>
     <w:p>
       <w:pPr>
@@ -3651,7 +5440,7 @@
           <w:lang w:val="es-ES"/>
         </w:rPr>
       </w:pPr>
-      <w:bookmarkStart w:id="17" w:name="_Toc513367105"/>
+      <w:bookmarkStart w:id="29" w:name="_Toc513486643"/>
       <w:r>
         <w:rPr>
           <w:rFonts w:ascii="Times New Roman" w:hAnsi="Times New Roman" w:cs="Times New Roman"/>
@@ -3664,7 +5453,7 @@
         <w:lastRenderedPageBreak/>
         <w:t>Capítulo V – Resultados</w:t>
       </w:r>
-      <w:bookmarkEnd w:id="17"/>
+      <w:bookmarkEnd w:id="29"/>
     </w:p>
     <w:p>
       <w:pPr>
@@ -3713,7 +5502,7 @@
           <w:lang w:val="es-ES"/>
         </w:rPr>
       </w:pPr>
-      <w:bookmarkStart w:id="18" w:name="_Toc513367106"/>
+      <w:bookmarkStart w:id="30" w:name="_Toc513486644"/>
       <w:r>
         <w:rPr>
           <w:rFonts w:ascii="Times New Roman" w:hAnsi="Times New Roman" w:cs="Times New Roman"/>
@@ -3726,7 +5515,7 @@
         <w:lastRenderedPageBreak/>
         <w:t>Capítulo VI – Conclusiones y Recomendaciones</w:t>
       </w:r>
-      <w:bookmarkEnd w:id="18"/>
+      <w:bookmarkEnd w:id="30"/>
     </w:p>
     <w:p>
       <w:pPr>
@@ -3775,7 +5564,7 @@
           <w:lang w:val="es-ES"/>
         </w:rPr>
       </w:pPr>
-      <w:bookmarkStart w:id="19" w:name="_Toc513367107"/>
+      <w:bookmarkStart w:id="31" w:name="_Toc513486645"/>
       <w:r>
         <w:rPr>
           <w:rFonts w:ascii="Times New Roman" w:hAnsi="Times New Roman" w:cs="Times New Roman"/>
@@ -3788,7 +5577,7 @@
         <w:lastRenderedPageBreak/>
         <w:t>Referencias Bibliográficas</w:t>
       </w:r>
-      <w:bookmarkEnd w:id="19"/>
+      <w:bookmarkEnd w:id="31"/>
     </w:p>
     <w:p>
       <w:pPr>
@@ -3837,7 +5626,7 @@
           <w:lang w:val="es-ES"/>
         </w:rPr>
       </w:pPr>
-      <w:bookmarkStart w:id="20" w:name="_Toc513367108"/>
+      <w:bookmarkStart w:id="32" w:name="_Toc513486646"/>
       <w:r>
         <w:rPr>
           <w:rFonts w:ascii="Times New Roman" w:hAnsi="Times New Roman" w:cs="Times New Roman"/>
@@ -3850,10 +5639,10 @@
         <w:lastRenderedPageBreak/>
         <w:t>Apéndices</w:t>
       </w:r>
-      <w:bookmarkEnd w:id="20"/>
+      <w:bookmarkEnd w:id="32"/>
     </w:p>
     <w:sectPr>
-      <w:footerReference w:type="first" r:id="rId10"/>
+      <w:footerReference w:type="first" r:id="rId12"/>
       <w:pgSz w:w="12240" w:h="15840"/>
       <w:pgMar w:top="1417" w:right="1701" w:bottom="1417" w:left="1701" w:header="708" w:footer="708" w:gutter="0"/>
       <w:pgNumType w:start="1"/>
@@ -3911,7 +5700,7 @@
             <w:rPr>
               <w:noProof/>
             </w:rPr>
-            <w:t>2</w:t>
+            <w:t>iii</w:t>
           </w:r>
         </w:fldSimple>
       </w:p>
@@ -3929,7 +5718,7 @@
 <w:ftr xmlns:ve="http://schemas.openxmlformats.org/markup-compatibility/2006" xmlns:o="urn:schemas-microsoft-com:office:office" xmlns:r="http://schemas.openxmlformats.org/officeDocument/2006/relationships" xmlns:m="http://schemas.openxmlformats.org/officeDocument/2006/math" xmlns:v="urn:schemas-microsoft-com:vml" xmlns:wp="http://schemas.openxmlformats.org/drawingml/2006/wordprocessingDrawing" xmlns:w10="urn:schemas-microsoft-com:office:word" xmlns:w="http://schemas.openxmlformats.org/wordprocessingml/2006/main" xmlns:wne="http://schemas.microsoft.com/office/word/2006/wordml">
   <w:sdt>
     <w:sdtPr>
-      <w:id w:val="2790255"/>
+      <w:id w:val="2790271"/>
       <w:docPartObj>
         <w:docPartGallery w:val="Page Numbers (Bottom of Page)"/>
         <w:docPartUnique/>
@@ -4038,6 +5827,403 @@
     </w:pPr>
   </w:p>
 </w:hdr>
+</file>
+
+<file path=word/numbering.xml><?xml version="1.0" encoding="utf-8"?>
+<w:numbering xmlns:ve="http://schemas.openxmlformats.org/markup-compatibility/2006" xmlns:o="urn:schemas-microsoft-com:office:office" xmlns:r="http://schemas.openxmlformats.org/officeDocument/2006/relationships" xmlns:m="http://schemas.openxmlformats.org/officeDocument/2006/math" xmlns:v="urn:schemas-microsoft-com:vml" xmlns:wp="http://schemas.openxmlformats.org/drawingml/2006/wordprocessingDrawing" xmlns:w10="urn:schemas-microsoft-com:office:word" xmlns:w="http://schemas.openxmlformats.org/wordprocessingml/2006/main" xmlns:wne="http://schemas.microsoft.com/office/word/2006/wordml">
+  <w:abstractNum w:abstractNumId="0">
+    <w:nsid w:val="07296A0D"/>
+    <w:multiLevelType w:val="hybridMultilevel"/>
+    <w:tmpl w:val="BFA0046E"/>
+    <w:lvl w:ilvl="0" w:tplc="335EFADC">
+      <w:start w:val="1"/>
+      <w:numFmt w:val="decimal"/>
+      <w:lvlText w:val="%1."/>
+      <w:lvlJc w:val="left"/>
+      <w:pPr>
+        <w:ind w:left="720" w:hanging="360"/>
+      </w:pPr>
+      <w:rPr>
+        <w:b w:val="0"/>
+      </w:rPr>
+    </w:lvl>
+    <w:lvl w:ilvl="1" w:tplc="200A0019" w:tentative="1">
+      <w:start w:val="1"/>
+      <w:numFmt w:val="lowerLetter"/>
+      <w:lvlText w:val="%2."/>
+      <w:lvlJc w:val="left"/>
+      <w:pPr>
+        <w:ind w:left="1440" w:hanging="360"/>
+      </w:pPr>
+    </w:lvl>
+    <w:lvl w:ilvl="2" w:tplc="200A001B" w:tentative="1">
+      <w:start w:val="1"/>
+      <w:numFmt w:val="lowerRoman"/>
+      <w:lvlText w:val="%3."/>
+      <w:lvlJc w:val="right"/>
+      <w:pPr>
+        <w:ind w:left="2160" w:hanging="180"/>
+      </w:pPr>
+    </w:lvl>
+    <w:lvl w:ilvl="3" w:tplc="200A000F" w:tentative="1">
+      <w:start w:val="1"/>
+      <w:numFmt w:val="decimal"/>
+      <w:lvlText w:val="%4."/>
+      <w:lvlJc w:val="left"/>
+      <w:pPr>
+        <w:ind w:left="2880" w:hanging="360"/>
+      </w:pPr>
+    </w:lvl>
+    <w:lvl w:ilvl="4" w:tplc="200A0019" w:tentative="1">
+      <w:start w:val="1"/>
+      <w:numFmt w:val="lowerLetter"/>
+      <w:lvlText w:val="%5."/>
+      <w:lvlJc w:val="left"/>
+      <w:pPr>
+        <w:ind w:left="3600" w:hanging="360"/>
+      </w:pPr>
+    </w:lvl>
+    <w:lvl w:ilvl="5" w:tplc="200A001B" w:tentative="1">
+      <w:start w:val="1"/>
+      <w:numFmt w:val="lowerRoman"/>
+      <w:lvlText w:val="%6."/>
+      <w:lvlJc w:val="right"/>
+      <w:pPr>
+        <w:ind w:left="4320" w:hanging="180"/>
+      </w:pPr>
+    </w:lvl>
+    <w:lvl w:ilvl="6" w:tplc="200A000F" w:tentative="1">
+      <w:start w:val="1"/>
+      <w:numFmt w:val="decimal"/>
+      <w:lvlText w:val="%7."/>
+      <w:lvlJc w:val="left"/>
+      <w:pPr>
+        <w:ind w:left="5040" w:hanging="360"/>
+      </w:pPr>
+    </w:lvl>
+    <w:lvl w:ilvl="7" w:tplc="200A0019" w:tentative="1">
+      <w:start w:val="1"/>
+      <w:numFmt w:val="lowerLetter"/>
+      <w:lvlText w:val="%8."/>
+      <w:lvlJc w:val="left"/>
+      <w:pPr>
+        <w:ind w:left="5760" w:hanging="360"/>
+      </w:pPr>
+    </w:lvl>
+    <w:lvl w:ilvl="8" w:tplc="200A001B" w:tentative="1">
+      <w:start w:val="1"/>
+      <w:numFmt w:val="lowerRoman"/>
+      <w:lvlText w:val="%9."/>
+      <w:lvlJc w:val="right"/>
+      <w:pPr>
+        <w:ind w:left="6480" w:hanging="180"/>
+      </w:pPr>
+    </w:lvl>
+  </w:abstractNum>
+  <w:abstractNum w:abstractNumId="1">
+    <w:nsid w:val="0F683BE2"/>
+    <w:multiLevelType w:val="hybridMultilevel"/>
+    <w:tmpl w:val="BFA0046E"/>
+    <w:lvl w:ilvl="0" w:tplc="335EFADC">
+      <w:start w:val="1"/>
+      <w:numFmt w:val="decimal"/>
+      <w:lvlText w:val="%1."/>
+      <w:lvlJc w:val="left"/>
+      <w:pPr>
+        <w:ind w:left="720" w:hanging="360"/>
+      </w:pPr>
+      <w:rPr>
+        <w:b w:val="0"/>
+      </w:rPr>
+    </w:lvl>
+    <w:lvl w:ilvl="1" w:tplc="200A0019" w:tentative="1">
+      <w:start w:val="1"/>
+      <w:numFmt w:val="lowerLetter"/>
+      <w:lvlText w:val="%2."/>
+      <w:lvlJc w:val="left"/>
+      <w:pPr>
+        <w:ind w:left="1440" w:hanging="360"/>
+      </w:pPr>
+    </w:lvl>
+    <w:lvl w:ilvl="2" w:tplc="200A001B" w:tentative="1">
+      <w:start w:val="1"/>
+      <w:numFmt w:val="lowerRoman"/>
+      <w:lvlText w:val="%3."/>
+      <w:lvlJc w:val="right"/>
+      <w:pPr>
+        <w:ind w:left="2160" w:hanging="180"/>
+      </w:pPr>
+    </w:lvl>
+    <w:lvl w:ilvl="3" w:tplc="200A000F" w:tentative="1">
+      <w:start w:val="1"/>
+      <w:numFmt w:val="decimal"/>
+      <w:lvlText w:val="%4."/>
+      <w:lvlJc w:val="left"/>
+      <w:pPr>
+        <w:ind w:left="2880" w:hanging="360"/>
+      </w:pPr>
+    </w:lvl>
+    <w:lvl w:ilvl="4" w:tplc="200A0019" w:tentative="1">
+      <w:start w:val="1"/>
+      <w:numFmt w:val="lowerLetter"/>
+      <w:lvlText w:val="%5."/>
+      <w:lvlJc w:val="left"/>
+      <w:pPr>
+        <w:ind w:left="3600" w:hanging="360"/>
+      </w:pPr>
+    </w:lvl>
+    <w:lvl w:ilvl="5" w:tplc="200A001B" w:tentative="1">
+      <w:start w:val="1"/>
+      <w:numFmt w:val="lowerRoman"/>
+      <w:lvlText w:val="%6."/>
+      <w:lvlJc w:val="right"/>
+      <w:pPr>
+        <w:ind w:left="4320" w:hanging="180"/>
+      </w:pPr>
+    </w:lvl>
+    <w:lvl w:ilvl="6" w:tplc="200A000F" w:tentative="1">
+      <w:start w:val="1"/>
+      <w:numFmt w:val="decimal"/>
+      <w:lvlText w:val="%7."/>
+      <w:lvlJc w:val="left"/>
+      <w:pPr>
+        <w:ind w:left="5040" w:hanging="360"/>
+      </w:pPr>
+    </w:lvl>
+    <w:lvl w:ilvl="7" w:tplc="200A0019" w:tentative="1">
+      <w:start w:val="1"/>
+      <w:numFmt w:val="lowerLetter"/>
+      <w:lvlText w:val="%8."/>
+      <w:lvlJc w:val="left"/>
+      <w:pPr>
+        <w:ind w:left="5760" w:hanging="360"/>
+      </w:pPr>
+    </w:lvl>
+    <w:lvl w:ilvl="8" w:tplc="200A001B" w:tentative="1">
+      <w:start w:val="1"/>
+      <w:numFmt w:val="lowerRoman"/>
+      <w:lvlText w:val="%9."/>
+      <w:lvlJc w:val="right"/>
+      <w:pPr>
+        <w:ind w:left="6480" w:hanging="180"/>
+      </w:pPr>
+    </w:lvl>
+  </w:abstractNum>
+  <w:abstractNum w:abstractNumId="2">
+    <w:nsid w:val="152967C2"/>
+    <w:multiLevelType w:val="hybridMultilevel"/>
+    <w:tmpl w:val="BFA0046E"/>
+    <w:lvl w:ilvl="0" w:tplc="335EFADC">
+      <w:start w:val="1"/>
+      <w:numFmt w:val="decimal"/>
+      <w:lvlText w:val="%1."/>
+      <w:lvlJc w:val="left"/>
+      <w:pPr>
+        <w:ind w:left="720" w:hanging="360"/>
+      </w:pPr>
+      <w:rPr>
+        <w:b w:val="0"/>
+      </w:rPr>
+    </w:lvl>
+    <w:lvl w:ilvl="1" w:tplc="200A0019" w:tentative="1">
+      <w:start w:val="1"/>
+      <w:numFmt w:val="lowerLetter"/>
+      <w:lvlText w:val="%2."/>
+      <w:lvlJc w:val="left"/>
+      <w:pPr>
+        <w:ind w:left="1440" w:hanging="360"/>
+      </w:pPr>
+    </w:lvl>
+    <w:lvl w:ilvl="2" w:tplc="200A001B" w:tentative="1">
+      <w:start w:val="1"/>
+      <w:numFmt w:val="lowerRoman"/>
+      <w:lvlText w:val="%3."/>
+      <w:lvlJc w:val="right"/>
+      <w:pPr>
+        <w:ind w:left="2160" w:hanging="180"/>
+      </w:pPr>
+    </w:lvl>
+    <w:lvl w:ilvl="3" w:tplc="200A000F" w:tentative="1">
+      <w:start w:val="1"/>
+      <w:numFmt w:val="decimal"/>
+      <w:lvlText w:val="%4."/>
+      <w:lvlJc w:val="left"/>
+      <w:pPr>
+        <w:ind w:left="2880" w:hanging="360"/>
+      </w:pPr>
+    </w:lvl>
+    <w:lvl w:ilvl="4" w:tplc="200A0019" w:tentative="1">
+      <w:start w:val="1"/>
+      <w:numFmt w:val="lowerLetter"/>
+      <w:lvlText w:val="%5."/>
+      <w:lvlJc w:val="left"/>
+      <w:pPr>
+        <w:ind w:left="3600" w:hanging="360"/>
+      </w:pPr>
+    </w:lvl>
+    <w:lvl w:ilvl="5" w:tplc="200A001B" w:tentative="1">
+      <w:start w:val="1"/>
+      <w:numFmt w:val="lowerRoman"/>
+      <w:lvlText w:val="%6."/>
+      <w:lvlJc w:val="right"/>
+      <w:pPr>
+        <w:ind w:left="4320" w:hanging="180"/>
+      </w:pPr>
+    </w:lvl>
+    <w:lvl w:ilvl="6" w:tplc="200A000F" w:tentative="1">
+      <w:start w:val="1"/>
+      <w:numFmt w:val="decimal"/>
+      <w:lvlText w:val="%7."/>
+      <w:lvlJc w:val="left"/>
+      <w:pPr>
+        <w:ind w:left="5040" w:hanging="360"/>
+      </w:pPr>
+    </w:lvl>
+    <w:lvl w:ilvl="7" w:tplc="200A0019" w:tentative="1">
+      <w:start w:val="1"/>
+      <w:numFmt w:val="lowerLetter"/>
+      <w:lvlText w:val="%8."/>
+      <w:lvlJc w:val="left"/>
+      <w:pPr>
+        <w:ind w:left="5760" w:hanging="360"/>
+      </w:pPr>
+    </w:lvl>
+    <w:lvl w:ilvl="8" w:tplc="200A001B" w:tentative="1">
+      <w:start w:val="1"/>
+      <w:numFmt w:val="lowerRoman"/>
+      <w:lvlText w:val="%9."/>
+      <w:lvlJc w:val="right"/>
+      <w:pPr>
+        <w:ind w:left="6480" w:hanging="180"/>
+      </w:pPr>
+    </w:lvl>
+  </w:abstractNum>
+  <w:abstractNum w:abstractNumId="3">
+    <w:nsid w:val="6F30422B"/>
+    <w:multiLevelType w:val="hybridMultilevel"/>
+    <w:tmpl w:val="77F094B0"/>
+    <w:lvl w:ilvl="0" w:tplc="200A0001">
+      <w:start w:val="1"/>
+      <w:numFmt w:val="bullet"/>
+      <w:lvlText w:val=""/>
+      <w:lvlJc w:val="left"/>
+      <w:pPr>
+        <w:ind w:left="1080" w:hanging="360"/>
+      </w:pPr>
+      <w:rPr>
+        <w:rFonts w:ascii="Symbol" w:hAnsi="Symbol" w:hint="default"/>
+      </w:rPr>
+    </w:lvl>
+    <w:lvl w:ilvl="1" w:tplc="200A0003" w:tentative="1">
+      <w:start w:val="1"/>
+      <w:numFmt w:val="bullet"/>
+      <w:lvlText w:val="o"/>
+      <w:lvlJc w:val="left"/>
+      <w:pPr>
+        <w:ind w:left="1800" w:hanging="360"/>
+      </w:pPr>
+      <w:rPr>
+        <w:rFonts w:ascii="Courier New" w:hAnsi="Courier New" w:cs="Courier New" w:hint="default"/>
+      </w:rPr>
+    </w:lvl>
+    <w:lvl w:ilvl="2" w:tplc="200A0005" w:tentative="1">
+      <w:start w:val="1"/>
+      <w:numFmt w:val="bullet"/>
+      <w:lvlText w:val=""/>
+      <w:lvlJc w:val="left"/>
+      <w:pPr>
+        <w:ind w:left="2520" w:hanging="360"/>
+      </w:pPr>
+      <w:rPr>
+        <w:rFonts w:ascii="Wingdings" w:hAnsi="Wingdings" w:hint="default"/>
+      </w:rPr>
+    </w:lvl>
+    <w:lvl w:ilvl="3" w:tplc="200A0001" w:tentative="1">
+      <w:start w:val="1"/>
+      <w:numFmt w:val="bullet"/>
+      <w:lvlText w:val=""/>
+      <w:lvlJc w:val="left"/>
+      <w:pPr>
+        <w:ind w:left="3240" w:hanging="360"/>
+      </w:pPr>
+      <w:rPr>
+        <w:rFonts w:ascii="Symbol" w:hAnsi="Symbol" w:hint="default"/>
+      </w:rPr>
+    </w:lvl>
+    <w:lvl w:ilvl="4" w:tplc="200A0003" w:tentative="1">
+      <w:start w:val="1"/>
+      <w:numFmt w:val="bullet"/>
+      <w:lvlText w:val="o"/>
+      <w:lvlJc w:val="left"/>
+      <w:pPr>
+        <w:ind w:left="3960" w:hanging="360"/>
+      </w:pPr>
+      <w:rPr>
+        <w:rFonts w:ascii="Courier New" w:hAnsi="Courier New" w:cs="Courier New" w:hint="default"/>
+      </w:rPr>
+    </w:lvl>
+    <w:lvl w:ilvl="5" w:tplc="200A0005" w:tentative="1">
+      <w:start w:val="1"/>
+      <w:numFmt w:val="bullet"/>
+      <w:lvlText w:val=""/>
+      <w:lvlJc w:val="left"/>
+      <w:pPr>
+        <w:ind w:left="4680" w:hanging="360"/>
+      </w:pPr>
+      <w:rPr>
+        <w:rFonts w:ascii="Wingdings" w:hAnsi="Wingdings" w:hint="default"/>
+      </w:rPr>
+    </w:lvl>
+    <w:lvl w:ilvl="6" w:tplc="200A0001" w:tentative="1">
+      <w:start w:val="1"/>
+      <w:numFmt w:val="bullet"/>
+      <w:lvlText w:val=""/>
+      <w:lvlJc w:val="left"/>
+      <w:pPr>
+        <w:ind w:left="5400" w:hanging="360"/>
+      </w:pPr>
+      <w:rPr>
+        <w:rFonts w:ascii="Symbol" w:hAnsi="Symbol" w:hint="default"/>
+      </w:rPr>
+    </w:lvl>
+    <w:lvl w:ilvl="7" w:tplc="200A0003" w:tentative="1">
+      <w:start w:val="1"/>
+      <w:numFmt w:val="bullet"/>
+      <w:lvlText w:val="o"/>
+      <w:lvlJc w:val="left"/>
+      <w:pPr>
+        <w:ind w:left="6120" w:hanging="360"/>
+      </w:pPr>
+      <w:rPr>
+        <w:rFonts w:ascii="Courier New" w:hAnsi="Courier New" w:cs="Courier New" w:hint="default"/>
+      </w:rPr>
+    </w:lvl>
+    <w:lvl w:ilvl="8" w:tplc="200A0005" w:tentative="1">
+      <w:start w:val="1"/>
+      <w:numFmt w:val="bullet"/>
+      <w:lvlText w:val=""/>
+      <w:lvlJc w:val="left"/>
+      <w:pPr>
+        <w:ind w:left="6840" w:hanging="360"/>
+      </w:pPr>
+      <w:rPr>
+        <w:rFonts w:ascii="Wingdings" w:hAnsi="Wingdings" w:hint="default"/>
+      </w:rPr>
+    </w:lvl>
+  </w:abstractNum>
+  <w:num w:numId="1">
+    <w:abstractNumId w:val="2"/>
+  </w:num>
+  <w:num w:numId="2">
+    <w:abstractNumId w:val="0"/>
+  </w:num>
+  <w:num w:numId="3">
+    <w:abstractNumId w:val="3"/>
+  </w:num>
+  <w:num w:numId="4">
+    <w:abstractNumId w:val="1"/>
+  </w:num>
+</w:numbering>
 </file>
 
 <file path=word/styles.xml><?xml version="1.0" encoding="utf-8"?>
@@ -4236,7 +6422,6 @@
     <w:next w:val="Normal"/>
     <w:link w:val="Ttulo2Car"/>
     <w:uiPriority w:val="9"/>
-    <w:semiHidden/>
     <w:unhideWhenUsed/>
     <w:qFormat/>
     <w:rsid w:val="00EA07EB"/>
@@ -4261,7 +6446,6 @@
     <w:next w:val="Normal"/>
     <w:link w:val="Ttulo3Car"/>
     <w:uiPriority w:val="9"/>
-    <w:semiHidden/>
     <w:unhideWhenUsed/>
     <w:qFormat/>
     <w:rsid w:val="00EA07EB"/>
@@ -4320,11 +6504,6 @@
       </w:tabs>
       <w:spacing w:after="0" w:line="240" w:lineRule="auto"/>
     </w:pPr>
-    <w:rPr>
-      <w:rFonts w:eastAsiaTheme="minorHAnsi"/>
-      <w:sz w:val="22"/>
-      <w:szCs w:val="22"/>
-    </w:rPr>
   </w:style>
   <w:style w:type="character" w:customStyle="1" w:styleId="EncabezadoCar">
     <w:name w:val="Encabezado Car"/>
@@ -4347,11 +6526,6 @@
       </w:tabs>
       <w:spacing w:after="0" w:line="240" w:lineRule="auto"/>
     </w:pPr>
-    <w:rPr>
-      <w:rFonts w:eastAsiaTheme="minorHAnsi"/>
-      <w:sz w:val="22"/>
-      <w:szCs w:val="22"/>
-    </w:rPr>
   </w:style>
   <w:style w:type="character" w:customStyle="1" w:styleId="PiedepginaCar">
     <w:name w:val="Pie de página Car"/>
@@ -4372,7 +6546,7 @@
       <w:spacing w:after="0" w:line="240" w:lineRule="auto"/>
     </w:pPr>
     <w:rPr>
-      <w:rFonts w:ascii="Tahoma" w:eastAsiaTheme="minorHAnsi" w:hAnsi="Tahoma" w:cs="Tahoma"/>
+      <w:rFonts w:ascii="Tahoma" w:hAnsi="Tahoma" w:cs="Tahoma"/>
       <w:sz w:val="16"/>
       <w:szCs w:val="16"/>
     </w:rPr>
@@ -4497,7 +6671,6 @@
     <w:basedOn w:val="Fuentedeprrafopredeter"/>
     <w:link w:val="Ttulo2"/>
     <w:uiPriority w:val="9"/>
-    <w:semiHidden/>
     <w:rsid w:val="00EA07EB"/>
     <w:rPr>
       <w:rFonts w:asciiTheme="majorHAnsi" w:eastAsiaTheme="majorEastAsia" w:hAnsiTheme="majorHAnsi" w:cstheme="majorBidi"/>
@@ -4513,7 +6686,6 @@
     <w:basedOn w:val="Fuentedeprrafopredeter"/>
     <w:link w:val="Ttulo3"/>
     <w:uiPriority w:val="9"/>
-    <w:semiHidden/>
     <w:rsid w:val="00EA07EB"/>
     <w:rPr>
       <w:rFonts w:asciiTheme="majorHAnsi" w:eastAsiaTheme="majorEastAsia" w:hAnsiTheme="majorHAnsi" w:cstheme="majorBidi"/>
@@ -4524,335 +6696,42 @@
       <w:szCs w:val="21"/>
     </w:rPr>
   </w:style>
-</w:styles>
-</file>
-
-<file path=word/glossary/document.xml><?xml version="1.0" encoding="utf-8"?>
-<w:glossaryDocument xmlns:ve="http://schemas.openxmlformats.org/markup-compatibility/2006" xmlns:o="urn:schemas-microsoft-com:office:office" xmlns:r="http://schemas.openxmlformats.org/officeDocument/2006/relationships" xmlns:m="http://schemas.openxmlformats.org/officeDocument/2006/math" xmlns:v="urn:schemas-microsoft-com:vml" xmlns:wp="http://schemas.openxmlformats.org/drawingml/2006/wordprocessingDrawing" xmlns:w10="urn:schemas-microsoft-com:office:word" xmlns:w="http://schemas.openxmlformats.org/wordprocessingml/2006/main" xmlns:wne="http://schemas.microsoft.com/office/word/2006/wordml">
-  <w:docParts/>
-</w:glossaryDocument>
-</file>
-
-<file path=word/glossary/fontTable.xml><?xml version="1.0" encoding="utf-8"?>
-<w:fonts xmlns:r="http://schemas.openxmlformats.org/officeDocument/2006/relationships" xmlns:w="http://schemas.openxmlformats.org/wordprocessingml/2006/main">
-  <w:font w:name="Calibri">
-    <w:panose1 w:val="020F0502020204030204"/>
-    <w:charset w:val="00"/>
-    <w:family w:val="swiss"/>
-    <w:pitch w:val="variable"/>
-    <w:sig w:usb0="E00002FF" w:usb1="4000ACFF" w:usb2="00000001" w:usb3="00000000" w:csb0="0000019F" w:csb1="00000000"/>
-  </w:font>
-  <w:font w:name="Times New Roman">
-    <w:panose1 w:val="02020603050405020304"/>
-    <w:charset w:val="00"/>
-    <w:family w:val="roman"/>
-    <w:pitch w:val="variable"/>
-    <w:sig w:usb0="E0002AFF" w:usb1="C0007841" w:usb2="00000009" w:usb3="00000000" w:csb0="000001FF" w:csb1="00000000"/>
-  </w:font>
-  <w:font w:name="Cambria">
-    <w:panose1 w:val="02040503050406030204"/>
-    <w:charset w:val="00"/>
-    <w:family w:val="roman"/>
-    <w:pitch w:val="variable"/>
-    <w:sig w:usb0="E00002FF" w:usb1="400004FF" w:usb2="00000000" w:usb3="00000000" w:csb0="0000019F" w:csb1="00000000"/>
-  </w:font>
-  <w:font w:name="Tahoma">
-    <w:panose1 w:val="020B0604030504040204"/>
-    <w:charset w:val="00"/>
-    <w:family w:val="swiss"/>
-    <w:pitch w:val="variable"/>
-    <w:sig w:usb0="E1002EFF" w:usb1="C000605B" w:usb2="00000029" w:usb3="00000000" w:csb0="000101FF" w:csb1="00000000"/>
-  </w:font>
-  <w:font w:name="Arial">
-    <w:panose1 w:val="020B0604020202020204"/>
-    <w:charset w:val="00"/>
-    <w:family w:val="swiss"/>
-    <w:pitch w:val="variable"/>
-    <w:sig w:usb0="E0002AFF" w:usb1="C0007843" w:usb2="00000009" w:usb3="00000000" w:csb0="000001FF" w:csb1="00000000"/>
-  </w:font>
-</w:fonts>
-</file>
-
-<file path=word/glossary/settings.xml><?xml version="1.0" encoding="utf-8"?>
-<w:settings xmlns:o="urn:schemas-microsoft-com:office:office" xmlns:r="http://schemas.openxmlformats.org/officeDocument/2006/relationships" xmlns:m="http://schemas.openxmlformats.org/officeDocument/2006/math" xmlns:v="urn:schemas-microsoft-com:vml" xmlns:w10="urn:schemas-microsoft-com:office:word" xmlns:w="http://schemas.openxmlformats.org/wordprocessingml/2006/main" xmlns:sl="http://schemas.openxmlformats.org/schemaLibrary/2006/main">
-  <w:view w:val="normal"/>
-  <w:defaultTabStop w:val="708"/>
-  <w:hyphenationZone w:val="425"/>
-  <w:characterSpacingControl w:val="doNotCompress"/>
-  <w:compat>
-    <w:useFELayout/>
-  </w:compat>
-  <w:rsids>
-    <w:rsidRoot w:val="0032198E"/>
-    <w:rsid w:val="0032198E"/>
-  </w:rsids>
-  <m:mathPr>
-    <m:mathFont m:val="Cambria Math"/>
-    <m:brkBin m:val="before"/>
-    <m:brkBinSub m:val="--"/>
-    <m:smallFrac m:val="off"/>
-    <m:dispDef/>
-    <m:lMargin m:val="0"/>
-    <m:rMargin m:val="0"/>
-    <m:defJc m:val="centerGroup"/>
-    <m:wrapIndent m:val="1440"/>
-    <m:intLim m:val="subSup"/>
-    <m:naryLim m:val="undOvr"/>
-  </m:mathPr>
-  <w:themeFontLang w:val="es-VE"/>
-  <w:clrSchemeMapping w:bg1="light1" w:t1="dark1" w:bg2="light2" w:t2="dark2" w:accent1="accent1" w:accent2="accent2" w:accent3="accent3" w:accent4="accent4" w:accent5="accent5" w:accent6="accent6" w:hyperlink="hyperlink" w:followedHyperlink="followedHyperlink"/>
-  <w:decimalSymbol w:val=","/>
-  <w:listSeparator w:val=","/>
-</w:settings>
-</file>
-
-<file path=word/glossary/styles.xml><?xml version="1.0" encoding="utf-8"?>
-<w:styles xmlns:r="http://schemas.openxmlformats.org/officeDocument/2006/relationships" xmlns:w="http://schemas.openxmlformats.org/wordprocessingml/2006/main">
-  <w:docDefaults>
-    <w:rPrDefault>
-      <w:rPr>
-        <w:rFonts w:asciiTheme="minorHAnsi" w:eastAsiaTheme="minorEastAsia" w:hAnsiTheme="minorHAnsi" w:cstheme="minorBidi"/>
-        <w:sz w:val="22"/>
-        <w:szCs w:val="22"/>
-        <w:lang w:val="es-VE" w:eastAsia="es-VE" w:bidi="ar-SA"/>
-      </w:rPr>
-    </w:rPrDefault>
-    <w:pPrDefault>
-      <w:pPr>
-        <w:spacing w:after="200" w:line="276" w:lineRule="auto"/>
-      </w:pPr>
-    </w:pPrDefault>
-  </w:docDefaults>
-  <w:latentStyles w:defLockedState="0" w:defUIPriority="99" w:defSemiHidden="1" w:defUnhideWhenUsed="1" w:defQFormat="0" w:count="267">
-    <w:lsdException w:name="Normal" w:semiHidden="0" w:uiPriority="0" w:unhideWhenUsed="0" w:qFormat="1"/>
-    <w:lsdException w:name="heading 1" w:semiHidden="0" w:uiPriority="9" w:unhideWhenUsed="0" w:qFormat="1"/>
-    <w:lsdException w:name="heading 2" w:uiPriority="9" w:qFormat="1"/>
-    <w:lsdException w:name="heading 3" w:uiPriority="9" w:qFormat="1"/>
-    <w:lsdException w:name="heading 4" w:uiPriority="9" w:qFormat="1"/>
-    <w:lsdException w:name="heading 5" w:uiPriority="9" w:qFormat="1"/>
-    <w:lsdException w:name="heading 6" w:uiPriority="9" w:qFormat="1"/>
-    <w:lsdException w:name="heading 7" w:uiPriority="9" w:qFormat="1"/>
-    <w:lsdException w:name="heading 8" w:uiPriority="9" w:qFormat="1"/>
-    <w:lsdException w:name="heading 9" w:uiPriority="9" w:qFormat="1"/>
-    <w:lsdException w:name="toc 1" w:uiPriority="39"/>
-    <w:lsdException w:name="toc 2" w:uiPriority="39"/>
-    <w:lsdException w:name="toc 3" w:uiPriority="39"/>
-    <w:lsdException w:name="toc 4" w:uiPriority="39"/>
-    <w:lsdException w:name="toc 5" w:uiPriority="39"/>
-    <w:lsdException w:name="toc 6" w:uiPriority="39"/>
-    <w:lsdException w:name="toc 7" w:uiPriority="39"/>
-    <w:lsdException w:name="toc 8" w:uiPriority="39"/>
-    <w:lsdException w:name="toc 9" w:uiPriority="39"/>
-    <w:lsdException w:name="caption" w:uiPriority="35" w:qFormat="1"/>
-    <w:lsdException w:name="Title" w:semiHidden="0" w:uiPriority="10" w:unhideWhenUsed="0" w:qFormat="1"/>
-    <w:lsdException w:name="Default Paragraph Font" w:uiPriority="1"/>
-    <w:lsdException w:name="Subtitle" w:semiHidden="0" w:uiPriority="11" w:unhideWhenUsed="0" w:qFormat="1"/>
-    <w:lsdException w:name="Strong" w:semiHidden="0" w:uiPriority="22" w:unhideWhenUsed="0" w:qFormat="1"/>
-    <w:lsdException w:name="Emphasis" w:semiHidden="0" w:uiPriority="20" w:unhideWhenUsed="0" w:qFormat="1"/>
-    <w:lsdException w:name="Table Grid" w:semiHidden="0" w:uiPriority="59" w:unhideWhenUsed="0"/>
-    <w:lsdException w:name="Placeholder Text" w:unhideWhenUsed="0"/>
-    <w:lsdException w:name="No Spacing" w:semiHidden="0" w:uiPriority="1" w:unhideWhenUsed="0" w:qFormat="1"/>
-    <w:lsdException w:name="Light Shading" w:semiHidden="0" w:uiPriority="60" w:unhideWhenUsed="0"/>
-    <w:lsdException w:name="Light List" w:semiHidden="0" w:uiPriority="61" w:unhideWhenUsed="0"/>
-    <w:lsdException w:name="Light Grid" w:semiHidden="0" w:uiPriority="62" w:unhideWhenUsed="0"/>
-    <w:lsdException w:name="Medium Shading 1" w:semiHidden="0" w:uiPriority="63" w:unhideWhenUsed="0"/>
-    <w:lsdException w:name="Medium Shading 2" w:semiHidden="0" w:uiPriority="64" w:unhideWhenUsed="0"/>
-    <w:lsdException w:name="Medium List 1" w:semiHidden="0" w:uiPriority="65" w:unhideWhenUsed="0"/>
-    <w:lsdException w:name="Medium List 2" w:semiHidden="0" w:uiPriority="66" w:unhideWhenUsed="0"/>
-    <w:lsdException w:name="Medium Grid 1" w:semiHidden="0" w:uiPriority="67" w:unhideWhenUsed="0"/>
-    <w:lsdException w:name="Medium Grid 2" w:semiHidden="0" w:uiPriority="68" w:unhideWhenUsed="0"/>
-    <w:lsdException w:name="Medium Grid 3" w:semiHidden="0" w:uiPriority="69" w:unhideWhenUsed="0"/>
-    <w:lsdException w:name="Dark List" w:semiHidden="0" w:uiPriority="70" w:unhideWhenUsed="0"/>
-    <w:lsdException w:name="Colorful Shading" w:semiHidden="0" w:uiPriority="71" w:unhideWhenUsed="0"/>
-    <w:lsdException w:name="Colorful List" w:semiHidden="0" w:uiPriority="72" w:unhideWhenUsed="0"/>
-    <w:lsdException w:name="Colorful Grid" w:semiHidden="0" w:uiPriority="73" w:unhideWhenUsed="0"/>
-    <w:lsdException w:name="Light Shading Accent 1" w:semiHidden="0" w:uiPriority="60" w:unhideWhenUsed="0"/>
-    <w:lsdException w:name="Light List Accent 1" w:semiHidden="0" w:uiPriority="61" w:unhideWhenUsed="0"/>
-    <w:lsdException w:name="Light Grid Accent 1" w:semiHidden="0" w:uiPriority="62" w:unhideWhenUsed="0"/>
-    <w:lsdException w:name="Medium Shading 1 Accent 1" w:semiHidden="0" w:uiPriority="63" w:unhideWhenUsed="0"/>
-    <w:lsdException w:name="Medium Shading 2 Accent 1" w:semiHidden="0" w:uiPriority="64" w:unhideWhenUsed="0"/>
-    <w:lsdException w:name="Medium List 1 Accent 1" w:semiHidden="0" w:uiPriority="65" w:unhideWhenUsed="0"/>
-    <w:lsdException w:name="Revision" w:unhideWhenUsed="0"/>
-    <w:lsdException w:name="List Paragraph" w:semiHidden="0" w:uiPriority="34" w:unhideWhenUsed="0" w:qFormat="1"/>
-    <w:lsdException w:name="Quote" w:semiHidden="0" w:uiPriority="29" w:unhideWhenUsed="0" w:qFormat="1"/>
-    <w:lsdException w:name="Intense Quote" w:semiHidden="0" w:uiPriority="30" w:unhideWhenUsed="0" w:qFormat="1"/>
-    <w:lsdException w:name="Medium List 2 Accent 1" w:semiHidden="0" w:uiPriority="66" w:unhideWhenUsed="0"/>
-    <w:lsdException w:name="Medium Grid 1 Accent 1" w:semiHidden="0" w:uiPriority="67" w:unhideWhenUsed="0"/>
-    <w:lsdException w:name="Medium Grid 2 Accent 1" w:semiHidden="0" w:uiPriority="68" w:unhideWhenUsed="0"/>
-    <w:lsdException w:name="Medium Grid 3 Accent 1" w:semiHidden="0" w:uiPriority="69" w:unhideWhenUsed="0"/>
-    <w:lsdException w:name="Dark List Accent 1" w:semiHidden="0" w:uiPriority="70" w:unhideWhenUsed="0"/>
-    <w:lsdException w:name="Colorful Shading Accent 1" w:semiHidden="0" w:uiPriority="71" w:unhideWhenUsed="0"/>
-    <w:lsdException w:name="Colorful List Accent 1" w:semiHidden="0" w:uiPriority="72" w:unhideWhenUsed="0"/>
-    <w:lsdException w:name="Colorful Grid Accent 1" w:semiHidden="0" w:uiPriority="73" w:unhideWhenUsed="0"/>
-    <w:lsdException w:name="Light Shading Accent 2" w:semiHidden="0" w:uiPriority="60" w:unhideWhenUsed="0"/>
-    <w:lsdException w:name="Light List Accent 2" w:semiHidden="0" w:uiPriority="61" w:unhideWhenUsed="0"/>
-    <w:lsdException w:name="Light Grid Accent 2" w:semiHidden="0" w:uiPriority="62" w:unhideWhenUsed="0"/>
-    <w:lsdException w:name="Medium Shading 1 Accent 2" w:semiHidden="0" w:uiPriority="63" w:unhideWhenUsed="0"/>
-    <w:lsdException w:name="Medium Shading 2 Accent 2" w:semiHidden="0" w:uiPriority="64" w:unhideWhenUsed="0"/>
-    <w:lsdException w:name="Medium List 1 Accent 2" w:semiHidden="0" w:uiPriority="65" w:unhideWhenUsed="0"/>
-    <w:lsdException w:name="Medium List 2 Accent 2" w:semiHidden="0" w:uiPriority="66" w:unhideWhenUsed="0"/>
-    <w:lsdException w:name="Medium Grid 1 Accent 2" w:semiHidden="0" w:uiPriority="67" w:unhideWhenUsed="0"/>
-    <w:lsdException w:name="Medium Grid 2 Accent 2" w:semiHidden="0" w:uiPriority="68" w:unhideWhenUsed="0"/>
-    <w:lsdException w:name="Medium Grid 3 Accent 2" w:semiHidden="0" w:uiPriority="69" w:unhideWhenUsed="0"/>
-    <w:lsdException w:name="Dark List Accent 2" w:semiHidden="0" w:uiPriority="70" w:unhideWhenUsed="0"/>
-    <w:lsdException w:name="Colorful Shading Accent 2" w:semiHidden="0" w:uiPriority="71" w:unhideWhenUsed="0"/>
-    <w:lsdException w:name="Colorful List Accent 2" w:semiHidden="0" w:uiPriority="72" w:unhideWhenUsed="0"/>
-    <w:lsdException w:name="Colorful Grid Accent 2" w:semiHidden="0" w:uiPriority="73" w:unhideWhenUsed="0"/>
-    <w:lsdException w:name="Light Shading Accent 3" w:semiHidden="0" w:uiPriority="60" w:unhideWhenUsed="0"/>
-    <w:lsdException w:name="Light List Accent 3" w:semiHidden="0" w:uiPriority="61" w:unhideWhenUsed="0"/>
-    <w:lsdException w:name="Light Grid Accent 3" w:semiHidden="0" w:uiPriority="62" w:unhideWhenUsed="0"/>
-    <w:lsdException w:name="Medium Shading 1 Accent 3" w:semiHidden="0" w:uiPriority="63" w:unhideWhenUsed="0"/>
-    <w:lsdException w:name="Medium Shading 2 Accent 3" w:semiHidden="0" w:uiPriority="64" w:unhideWhenUsed="0"/>
-    <w:lsdException w:name="Medium List 1 Accent 3" w:semiHidden="0" w:uiPriority="65" w:unhideWhenUsed="0"/>
-    <w:lsdException w:name="Medium List 2 Accent 3" w:semiHidden="0" w:uiPriority="66" w:unhideWhenUsed="0"/>
-    <w:lsdException w:name="Medium Grid 1 Accent 3" w:semiHidden="0" w:uiPriority="67" w:unhideWhenUsed="0"/>
-    <w:lsdException w:name="Medium Grid 2 Accent 3" w:semiHidden="0" w:uiPriority="68" w:unhideWhenUsed="0"/>
-    <w:lsdException w:name="Medium Grid 3 Accent 3" w:semiHidden="0" w:uiPriority="69" w:unhideWhenUsed="0"/>
-    <w:lsdException w:name="Dark List Accent 3" w:semiHidden="0" w:uiPriority="70" w:unhideWhenUsed="0"/>
-    <w:lsdException w:name="Colorful Shading Accent 3" w:semiHidden="0" w:uiPriority="71" w:unhideWhenUsed="0"/>
-    <w:lsdException w:name="Colorful List Accent 3" w:semiHidden="0" w:uiPriority="72" w:unhideWhenUsed="0"/>
-    <w:lsdException w:name="Colorful Grid Accent 3" w:semiHidden="0" w:uiPriority="73" w:unhideWhenUsed="0"/>
-    <w:lsdException w:name="Light Shading Accent 4" w:semiHidden="0" w:uiPriority="60" w:unhideWhenUsed="0"/>
-    <w:lsdException w:name="Light List Accent 4" w:semiHidden="0" w:uiPriority="61" w:unhideWhenUsed="0"/>
-    <w:lsdException w:name="Light Grid Accent 4" w:semiHidden="0" w:uiPriority="62" w:unhideWhenUsed="0"/>
-    <w:lsdException w:name="Medium Shading 1 Accent 4" w:semiHidden="0" w:uiPriority="63" w:unhideWhenUsed="0"/>
-    <w:lsdException w:name="Medium Shading 2 Accent 4" w:semiHidden="0" w:uiPriority="64" w:unhideWhenUsed="0"/>
-    <w:lsdException w:name="Medium List 1 Accent 4" w:semiHidden="0" w:uiPriority="65" w:unhideWhenUsed="0"/>
-    <w:lsdException w:name="Medium List 2 Accent 4" w:semiHidden="0" w:uiPriority="66" w:unhideWhenUsed="0"/>
-    <w:lsdException w:name="Medium Grid 1 Accent 4" w:semiHidden="0" w:uiPriority="67" w:unhideWhenUsed="0"/>
-    <w:lsdException w:name="Medium Grid 2 Accent 4" w:semiHidden="0" w:uiPriority="68" w:unhideWhenUsed="0"/>
-    <w:lsdException w:name="Medium Grid 3 Accent 4" w:semiHidden="0" w:uiPriority="69" w:unhideWhenUsed="0"/>
-    <w:lsdException w:name="Dark List Accent 4" w:semiHidden="0" w:uiPriority="70" w:unhideWhenUsed="0"/>
-    <w:lsdException w:name="Colorful Shading Accent 4" w:semiHidden="0" w:uiPriority="71" w:unhideWhenUsed="0"/>
-    <w:lsdException w:name="Colorful List Accent 4" w:semiHidden="0" w:uiPriority="72" w:unhideWhenUsed="0"/>
-    <w:lsdException w:name="Colorful Grid Accent 4" w:semiHidden="0" w:uiPriority="73" w:unhideWhenUsed="0"/>
-    <w:lsdException w:name="Light Shading Accent 5" w:semiHidden="0" w:uiPriority="60" w:unhideWhenUsed="0"/>
-    <w:lsdException w:name="Light List Accent 5" w:semiHidden="0" w:uiPriority="61" w:unhideWhenUsed="0"/>
-    <w:lsdException w:name="Light Grid Accent 5" w:semiHidden="0" w:uiPriority="62" w:unhideWhenUsed="0"/>
-    <w:lsdException w:name="Medium Shading 1 Accent 5" w:semiHidden="0" w:uiPriority="63" w:unhideWhenUsed="0"/>
-    <w:lsdException w:name="Medium Shading 2 Accent 5" w:semiHidden="0" w:uiPriority="64" w:unhideWhenUsed="0"/>
-    <w:lsdException w:name="Medium List 1 Accent 5" w:semiHidden="0" w:uiPriority="65" w:unhideWhenUsed="0"/>
-    <w:lsdException w:name="Medium List 2 Accent 5" w:semiHidden="0" w:uiPriority="66" w:unhideWhenUsed="0"/>
-    <w:lsdException w:name="Medium Grid 1 Accent 5" w:semiHidden="0" w:uiPriority="67" w:unhideWhenUsed="0"/>
-    <w:lsdException w:name="Medium Grid 2 Accent 5" w:semiHidden="0" w:uiPriority="68" w:unhideWhenUsed="0"/>
-    <w:lsdException w:name="Medium Grid 3 Accent 5" w:semiHidden="0" w:uiPriority="69" w:unhideWhenUsed="0"/>
-    <w:lsdException w:name="Dark List Accent 5" w:semiHidden="0" w:uiPriority="70" w:unhideWhenUsed="0"/>
-    <w:lsdException w:name="Colorful Shading Accent 5" w:semiHidden="0" w:uiPriority="71" w:unhideWhenUsed="0"/>
-    <w:lsdException w:name="Colorful List Accent 5" w:semiHidden="0" w:uiPriority="72" w:unhideWhenUsed="0"/>
-    <w:lsdException w:name="Colorful Grid Accent 5" w:semiHidden="0" w:uiPriority="73" w:unhideWhenUsed="0"/>
-    <w:lsdException w:name="Light Shading Accent 6" w:semiHidden="0" w:uiPriority="60" w:unhideWhenUsed="0"/>
-    <w:lsdException w:name="Light List Accent 6" w:semiHidden="0" w:uiPriority="61" w:unhideWhenUsed="0"/>
-    <w:lsdException w:name="Light Grid Accent 6" w:semiHidden="0" w:uiPriority="62" w:unhideWhenUsed="0"/>
-    <w:lsdException w:name="Medium Shading 1 Accent 6" w:semiHidden="0" w:uiPriority="63" w:unhideWhenUsed="0"/>
-    <w:lsdException w:name="Medium Shading 2 Accent 6" w:semiHidden="0" w:uiPriority="64" w:unhideWhenUsed="0"/>
-    <w:lsdException w:name="Medium List 1 Accent 6" w:semiHidden="0" w:uiPriority="65" w:unhideWhenUsed="0"/>
-    <w:lsdException w:name="Medium List 2 Accent 6" w:semiHidden="0" w:uiPriority="66" w:unhideWhenUsed="0"/>
-    <w:lsdException w:name="Medium Grid 1 Accent 6" w:semiHidden="0" w:uiPriority="67" w:unhideWhenUsed="0"/>
-    <w:lsdException w:name="Medium Grid 2 Accent 6" w:semiHidden="0" w:uiPriority="68" w:unhideWhenUsed="0"/>
-    <w:lsdException w:name="Medium Grid 3 Accent 6" w:semiHidden="0" w:uiPriority="69" w:unhideWhenUsed="0"/>
-    <w:lsdException w:name="Dark List Accent 6" w:semiHidden="0" w:uiPriority="70" w:unhideWhenUsed="0"/>
-    <w:lsdException w:name="Colorful Shading Accent 6" w:semiHidden="0" w:uiPriority="71" w:unhideWhenUsed="0"/>
-    <w:lsdException w:name="Colorful List Accent 6" w:semiHidden="0" w:uiPriority="72" w:unhideWhenUsed="0"/>
-    <w:lsdException w:name="Colorful Grid Accent 6" w:semiHidden="0" w:uiPriority="73" w:unhideWhenUsed="0"/>
-    <w:lsdException w:name="Subtle Emphasis" w:semiHidden="0" w:uiPriority="19" w:unhideWhenUsed="0" w:qFormat="1"/>
-    <w:lsdException w:name="Intense Emphasis" w:semiHidden="0" w:uiPriority="21" w:unhideWhenUsed="0" w:qFormat="1"/>
-    <w:lsdException w:name="Subtle Reference" w:semiHidden="0" w:uiPriority="31" w:unhideWhenUsed="0" w:qFormat="1"/>
-    <w:lsdException w:name="Intense Reference" w:semiHidden="0" w:uiPriority="32" w:unhideWhenUsed="0" w:qFormat="1"/>
-    <w:lsdException w:name="Book Title" w:semiHidden="0" w:uiPriority="33" w:unhideWhenUsed="0" w:qFormat="1"/>
-    <w:lsdException w:name="Bibliography" w:uiPriority="37"/>
-    <w:lsdException w:name="TOC Heading" w:uiPriority="39" w:qFormat="1"/>
-  </w:latentStyles>
-  <w:style w:type="paragraph" w:default="1" w:styleId="Normal">
-    <w:name w:val="Normal"/>
+  <w:style w:type="paragraph" w:styleId="Prrafodelista">
+    <w:name w:val="List Paragraph"/>
+    <w:basedOn w:val="Normal"/>
+    <w:uiPriority w:val="34"/>
     <w:qFormat/>
+    <w:rsid w:val="00153339"/>
+    <w:pPr>
+      <w:spacing w:after="160" w:line="259" w:lineRule="auto"/>
+      <w:ind w:left="720"/>
+      <w:contextualSpacing/>
+    </w:pPr>
+    <w:rPr>
+      <w:rFonts w:eastAsiaTheme="minorHAnsi"/>
+      <w:sz w:val="22"/>
+      <w:szCs w:val="22"/>
+    </w:rPr>
   </w:style>
-  <w:style w:type="character" w:default="1" w:styleId="Fuentedeprrafopredeter">
-    <w:name w:val="Default Paragraph Font"/>
-    <w:uiPriority w:val="1"/>
-    <w:semiHidden/>
-    <w:unhideWhenUsed/>
-  </w:style>
-  <w:style w:type="table" w:default="1" w:styleId="Tablanormal">
-    <w:name w:val="Normal Table"/>
-    <w:uiPriority w:val="99"/>
-    <w:semiHidden/>
+  <w:style w:type="paragraph" w:styleId="Epgrafe">
+    <w:name w:val="caption"/>
+    <w:basedOn w:val="Normal"/>
+    <w:next w:val="Normal"/>
+    <w:uiPriority w:val="35"/>
     <w:unhideWhenUsed/>
     <w:qFormat/>
-    <w:tblPr>
-      <w:tblInd w:w="0" w:type="dxa"/>
-      <w:tblCellMar>
-        <w:top w:w="0" w:type="dxa"/>
-        <w:left w:w="108" w:type="dxa"/>
-        <w:bottom w:w="0" w:type="dxa"/>
-        <w:right w:w="108" w:type="dxa"/>
-      </w:tblCellMar>
-    </w:tblPr>
-  </w:style>
-  <w:style w:type="numbering" w:default="1" w:styleId="Sinlista">
-    <w:name w:val="No List"/>
-    <w:uiPriority w:val="99"/>
-    <w:semiHidden/>
-    <w:unhideWhenUsed/>
-  </w:style>
-  <w:style w:type="paragraph" w:customStyle="1" w:styleId="63AE476B1D5D423FB752428ED264F603">
-    <w:name w:val="63AE476B1D5D423FB752428ED264F603"/>
-    <w:rsid w:val="0032198E"/>
-  </w:style>
-  <w:style w:type="paragraph" w:customStyle="1" w:styleId="51DE73E3D69246AAA22971322FC0DA72">
-    <w:name w:val="51DE73E3D69246AAA22971322FC0DA72"/>
-    <w:rsid w:val="0032198E"/>
-  </w:style>
-  <w:style w:type="paragraph" w:customStyle="1" w:styleId="E03A03FA9E65419CAE4A3FB3E30B6A74">
-    <w:name w:val="E03A03FA9E65419CAE4A3FB3E30B6A74"/>
-    <w:rsid w:val="0032198E"/>
-  </w:style>
-  <w:style w:type="paragraph" w:customStyle="1" w:styleId="0CEAACAA1D04491897E029EBA6099F2C">
-    <w:name w:val="0CEAACAA1D04491897E029EBA6099F2C"/>
-    <w:rsid w:val="0032198E"/>
-  </w:style>
-  <w:style w:type="paragraph" w:customStyle="1" w:styleId="303AF20F492844368EBA7150ED114ED1">
-    <w:name w:val="303AF20F492844368EBA7150ED114ED1"/>
-    <w:rsid w:val="0032198E"/>
-  </w:style>
-  <w:style w:type="paragraph" w:customStyle="1" w:styleId="624CE1544ACA4C52A40969F4D1533FE2">
-    <w:name w:val="624CE1544ACA4C52A40969F4D1533FE2"/>
-    <w:rsid w:val="0032198E"/>
-  </w:style>
-  <w:style w:type="paragraph" w:customStyle="1" w:styleId="6E71B931C2684604AF6CA03AF940000A">
-    <w:name w:val="6E71B931C2684604AF6CA03AF940000A"/>
-    <w:rsid w:val="0032198E"/>
-  </w:style>
-  <w:style w:type="paragraph" w:customStyle="1" w:styleId="2DA7A9985AC848DA8CC0D8BB4527AD39">
-    <w:name w:val="2DA7A9985AC848DA8CC0D8BB4527AD39"/>
-    <w:rsid w:val="0032198E"/>
-  </w:style>
-  <w:style w:type="paragraph" w:customStyle="1" w:styleId="51247EADE907423486CFDD9D958907AB">
-    <w:name w:val="51247EADE907423486CFDD9D958907AB"/>
-    <w:rsid w:val="0032198E"/>
-  </w:style>
-  <w:style w:type="paragraph" w:customStyle="1" w:styleId="D9C762C42AD74E82B3810CC44FB59D7A">
-    <w:name w:val="D9C762C42AD74E82B3810CC44FB59D7A"/>
-    <w:rsid w:val="0032198E"/>
-  </w:style>
-  <w:style w:type="paragraph" w:customStyle="1" w:styleId="3A87A461C5A54A0EA6500A0FCC57F600">
-    <w:name w:val="3A87A461C5A54A0EA6500A0FCC57F600"/>
-    <w:rsid w:val="0032198E"/>
-  </w:style>
-  <w:style w:type="paragraph" w:customStyle="1" w:styleId="4E8E4746EA994976B1CBF3E37CFF7129">
-    <w:name w:val="4E8E4746EA994976B1CBF3E37CFF7129"/>
-    <w:rsid w:val="0032198E"/>
-  </w:style>
-  <w:style w:type="paragraph" w:customStyle="1" w:styleId="BB114909073249DE848E605156A13553">
-    <w:name w:val="BB114909073249DE848E605156A13553"/>
-    <w:rsid w:val="0032198E"/>
+    <w:rsid w:val="0091071B"/>
+    <w:pPr>
+      <w:spacing w:line="240" w:lineRule="auto"/>
+    </w:pPr>
+    <w:rPr>
+      <w:b/>
+      <w:bCs/>
+      <w:smallCaps/>
+      <w:color w:val="595959" w:themeColor="text1" w:themeTint="A6"/>
+    </w:rPr>
   </w:style>
 </w:styles>
-</file>
-
-<file path=word/glossary/webSettings.xml><?xml version="1.0" encoding="utf-8"?>
-<w:webSettings xmlns:r="http://schemas.openxmlformats.org/officeDocument/2006/relationships" xmlns:w="http://schemas.openxmlformats.org/wordprocessingml/2006/main">
-  <w:optimizeForBrowser/>
-</w:webSettings>
 </file>
 
 <file path=word/theme/theme1.xml><?xml version="1.0" encoding="utf-8"?>
@@ -5143,7 +7022,7 @@
 </file>
 
 <file path=customXml/itemProps1.xml><?xml version="1.0" encoding="utf-8"?>
-<ds:datastoreItem xmlns:ds="http://schemas.openxmlformats.org/officeDocument/2006/customXml" ds:itemID="{B44FC7BE-2053-46E5-BE78-60D73E8E009D}">
+<ds:datastoreItem xmlns:ds="http://schemas.openxmlformats.org/officeDocument/2006/customXml" ds:itemID="{229ED0A4-2668-4140-9185-4B845D9F5A40}">
   <ds:schemaRefs>
     <ds:schemaRef ds:uri="http://schemas.openxmlformats.org/officeDocument/2006/bibliography"/>
   </ds:schemaRefs>

</xml_diff>

<commit_message>
TOMO BLANDO: Se agregó margen I:4 S:2 A:2 D:2,5  Se agrego las limitaciones y Justificación
</commit_message>
<xml_diff>
--- a/Tomo Blando SAI/TomoBlandoCarlosDavidGarciaBendahan - version 1.docx
+++ b/Tomo Blando SAI/TomoBlandoCarlosDavidGarciaBendahan - version 1.docx
@@ -384,8 +384,9 @@
         <w:sectPr>
           <w:headerReference w:type="default" r:id="rId8"/>
           <w:footerReference w:type="default" r:id="rId9"/>
+          <w:headerReference w:type="first" r:id="rId10"/>
           <w:pgSz w:w="12240" w:h="15840"/>
-          <w:pgMar w:top="1417" w:right="1701" w:bottom="1417" w:left="1701" w:header="708" w:footer="708" w:gutter="0"/>
+          <w:pgMar w:top="1418" w:right="1701" w:bottom="1418" w:left="2268" w:header="708" w:footer="708" w:gutter="0"/>
           <w:pgNumType w:fmt="lowerRoman" w:start="1"/>
           <w:cols w:space="708"/>
           <w:titlePg/>
@@ -2338,25 +2339,7 @@
             <w:sz w:val="24"/>
             <w:szCs w:val="24"/>
           </w:rPr>
-          <w:t xml:space="preserve"> Arquitectura </w:t>
-        </w:r>
-        <w:r>
-          <w:rPr>
-            <w:rFonts w:ascii="Times New Roman" w:hAnsi="Times New Roman" w:cs="Times New Roman"/>
-            <w:i/>
-            <w:sz w:val="24"/>
-            <w:szCs w:val="24"/>
-          </w:rPr>
-          <w:t>d</w:t>
-        </w:r>
-        <w:r>
-          <w:rPr>
-            <w:rFonts w:ascii="Times New Roman" w:hAnsi="Times New Roman" w:cs="Times New Roman"/>
-            <w:i/>
-            <w:sz w:val="24"/>
-            <w:szCs w:val="24"/>
-          </w:rPr>
-          <w:t>e una solución de “Business Intelligence”</w:t>
+          <w:t xml:space="preserve"> Arquitectura de una solución de “Business Intelligence”</w:t>
         </w:r>
       </w:fldSimple>
       <w:r>
@@ -2365,7 +2348,15 @@
           <w:sz w:val="24"/>
           <w:szCs w:val="24"/>
         </w:rPr>
-        <w:t>………………….</w:t>
+        <w:t>…………...…</w:t>
+      </w:r>
+      <w:r>
+        <w:rPr>
+          <w:rFonts w:ascii="Times New Roman" w:eastAsia="Arial" w:hAnsi="Times New Roman" w:cs="Times New Roman"/>
+          <w:sz w:val="24"/>
+          <w:szCs w:val="24"/>
+        </w:rPr>
+        <w:t>….</w:t>
       </w:r>
       <w:r>
         <w:rPr>
@@ -2465,16 +2456,171 @@
     <w:p>
       <w:pPr>
         <w:rPr>
+          <w:lang w:val="es-ES"/>
+        </w:rPr>
+      </w:pPr>
+    </w:p>
+    <w:p>
+      <w:pPr>
+        <w:rPr>
+          <w:lang w:val="es-ES"/>
+        </w:rPr>
+      </w:pPr>
+    </w:p>
+    <w:p>
+      <w:pPr>
+        <w:rPr>
+          <w:lang w:val="es-ES"/>
+        </w:rPr>
+      </w:pPr>
+    </w:p>
+    <w:p>
+      <w:pPr>
+        <w:rPr>
+          <w:lang w:val="es-ES"/>
+        </w:rPr>
+      </w:pPr>
+    </w:p>
+    <w:p>
+      <w:pPr>
+        <w:rPr>
+          <w:lang w:val="es-ES"/>
+        </w:rPr>
+      </w:pPr>
+    </w:p>
+    <w:p>
+      <w:pPr>
+        <w:rPr>
+          <w:lang w:val="es-ES"/>
+        </w:rPr>
+      </w:pPr>
+    </w:p>
+    <w:p>
+      <w:pPr>
+        <w:rPr>
+          <w:lang w:val="es-ES"/>
+        </w:rPr>
+      </w:pPr>
+    </w:p>
+    <w:p>
+      <w:pPr>
+        <w:rPr>
+          <w:lang w:val="es-ES"/>
+        </w:rPr>
+      </w:pPr>
+    </w:p>
+    <w:p>
+      <w:pPr>
+        <w:rPr>
+          <w:lang w:val="es-ES"/>
+        </w:rPr>
+      </w:pPr>
+    </w:p>
+    <w:p>
+      <w:pPr>
+        <w:rPr>
+          <w:lang w:val="es-ES"/>
+        </w:rPr>
+      </w:pPr>
+    </w:p>
+    <w:p>
+      <w:pPr>
+        <w:rPr>
+          <w:lang w:val="es-ES"/>
+        </w:rPr>
+      </w:pPr>
+    </w:p>
+    <w:p>
+      <w:pPr>
+        <w:rPr>
+          <w:lang w:val="es-ES"/>
+        </w:rPr>
+      </w:pPr>
+    </w:p>
+    <w:p>
+      <w:pPr>
+        <w:rPr>
+          <w:lang w:val="es-ES"/>
+        </w:rPr>
+      </w:pPr>
+    </w:p>
+    <w:p>
+      <w:pPr>
+        <w:rPr>
+          <w:lang w:val="es-ES"/>
+        </w:rPr>
+      </w:pPr>
+    </w:p>
+    <w:p>
+      <w:pPr>
+        <w:rPr>
+          <w:lang w:val="es-ES"/>
+        </w:rPr>
+      </w:pPr>
+    </w:p>
+    <w:p>
+      <w:pPr>
+        <w:rPr>
+          <w:lang w:val="es-ES"/>
+        </w:rPr>
+      </w:pPr>
+    </w:p>
+    <w:p>
+      <w:pPr>
+        <w:rPr>
+          <w:lang w:val="es-ES"/>
+        </w:rPr>
+      </w:pPr>
+    </w:p>
+    <w:p>
+      <w:pPr>
+        <w:rPr>
+          <w:lang w:val="es-ES"/>
+        </w:rPr>
+      </w:pPr>
+    </w:p>
+    <w:p>
+      <w:pPr>
+        <w:rPr>
+          <w:lang w:val="es-ES"/>
+        </w:rPr>
+      </w:pPr>
+    </w:p>
+    <w:p>
+      <w:pPr>
+        <w:rPr>
+          <w:lang w:val="es-ES"/>
+        </w:rPr>
+      </w:pPr>
+    </w:p>
+    <w:p>
+      <w:pPr>
+        <w:rPr>
+          <w:lang w:val="es-ES"/>
+        </w:rPr>
+      </w:pPr>
+    </w:p>
+    <w:p>
+      <w:pPr>
+        <w:rPr>
+          <w:lang w:val="es-ES"/>
+        </w:rPr>
+      </w:pPr>
+    </w:p>
+    <w:p>
+      <w:pPr>
+        <w:rPr>
+          <w:lang w:val="es-ES"/>
+        </w:rPr>
+      </w:pPr>
+    </w:p>
+    <w:p>
+      <w:pPr>
+        <w:rPr>
           <w:rFonts w:eastAsiaTheme="majorEastAsia"/>
           <w:lang w:val="es-ES"/>
         </w:rPr>
       </w:pPr>
-      <w:r>
-        <w:rPr>
-          <w:lang w:val="es-ES"/>
-        </w:rPr>
-        <w:br w:type="page"/>
-      </w:r>
       <w:r>
         <w:rPr>
           <w:rFonts w:ascii="Times New Roman" w:hAnsi="Times New Roman" w:cs="Times New Roman"/>
@@ -2490,14 +2636,6 @@
     </w:p>
     <w:p>
       <w:pPr>
-        <w:spacing w:line="276" w:lineRule="auto"/>
-        <w:rPr>
-          <w:lang w:val="es-ES"/>
-        </w:rPr>
-      </w:pPr>
-    </w:p>
-    <w:p>
-      <w:pPr>
         <w:spacing w:line="480" w:lineRule="auto"/>
         <w:ind w:firstLine="708"/>
         <w:jc w:val="both"/>
@@ -2824,9 +2962,10 @@
           <w:szCs w:val="24"/>
         </w:rPr>
         <w:sectPr>
-          <w:footerReference w:type="first" r:id="rId10"/>
+          <w:headerReference w:type="first" r:id="rId11"/>
+          <w:footerReference w:type="first" r:id="rId12"/>
           <w:pgSz w:w="12240" w:h="15840"/>
-          <w:pgMar w:top="1417" w:right="1701" w:bottom="1417" w:left="1701" w:header="708" w:footer="708" w:gutter="0"/>
+          <w:pgMar w:top="1134" w:right="1418" w:bottom="1134" w:left="2268" w:header="708" w:footer="708" w:gutter="0"/>
           <w:pgNumType w:fmt="lowerRoman" w:start="1"/>
           <w:cols w:space="708"/>
           <w:titlePg/>
@@ -4127,7 +4266,16 @@
           <w:sz w:val="24"/>
           <w:szCs w:val="24"/>
         </w:rPr>
-        <w:t>Se desarrollará un módulo que permitirá a los empleados  consultar el catálogo de la empresa con todos los productos disponibles y la información respectiva de cada uno; es decir, información sobre las computadoras, discos duros, memorias RAM, monitores, teclados y ratones “mouses”. El módulo les permitirá a la administración crear, consultar, modificar y elimi</w:t>
+        <w:t xml:space="preserve">Se desarrollará un módulo que permitirá a los empleados  consultar el catálogo de la empresa con todos los productos disponibles y la información respectiva de cada uno; es decir, información sobre las computadoras, discos duros, memorias RAM, monitores, </w:t>
+      </w:r>
+      <w:r>
+        <w:rPr>
+          <w:rFonts w:ascii="Times New Roman" w:hAnsi="Times New Roman" w:cs="Times New Roman"/>
+          <w:sz w:val="24"/>
+          <w:szCs w:val="24"/>
+        </w:rPr>
+        <w:lastRenderedPageBreak/>
+        <w:t>teclados y ratones “mouses”. El módulo les permitirá a la administración crear, consultar, modificar y elimi</w:t>
       </w:r>
       <w:r>
         <w:rPr>
@@ -4163,7 +4311,6 @@
           <w:sz w:val="24"/>
           <w:szCs w:val="24"/>
         </w:rPr>
-        <w:lastRenderedPageBreak/>
         <w:t>Desarrollar módulo de gestión de los clientes.</w:t>
       </w:r>
       <w:bookmarkEnd w:id="15"/>
@@ -4277,7 +4424,16 @@
           <w:sz w:val="24"/>
           <w:szCs w:val="24"/>
         </w:rPr>
-        <w:t xml:space="preserve">El módulo permitirá a la administración de la empresa crear, modificar, consultar y cambiar el estatus (eliminar) de las ventas de un cliente. Al momento de realizar la venta se podrá registrar el pago en el sistema directamente o recibir el registro (un archivo) vía correo que será procesado por el sistema. Entre la información que  contendrá dicho registro se encuentra la fecha, monto, concepto,  forma y el banco origen como también el banco destino del pago. Se deberá elegir el formato del archivo que contendrá el formulario, entre los formatos a elegir se encuentran  TXT, DOC, PDF, XLS. </w:t>
+        <w:t xml:space="preserve">El módulo permitirá a la administración de la empresa crear, modificar, consultar y cambiar el estatus (eliminar) de las ventas de un cliente. Al momento de realizar la venta se podrá registrar el pago en el sistema directamente o recibir el registro (un archivo) vía correo que será procesado por el sistema. Entre la información que  contendrá dicho registro se encuentra la fecha, monto, concepto,  forma y el banco origen como también </w:t>
+      </w:r>
+      <w:r>
+        <w:rPr>
+          <w:rFonts w:ascii="Times New Roman" w:hAnsi="Times New Roman" w:cs="Times New Roman"/>
+          <w:sz w:val="24"/>
+          <w:szCs w:val="24"/>
+        </w:rPr>
+        <w:lastRenderedPageBreak/>
+        <w:t xml:space="preserve">el banco destino del pago. Se deberá elegir el formato del archivo que contendrá el formulario, entre los formatos a elegir se encuentran  TXT, DOC, PDF, XLS. </w:t>
       </w:r>
     </w:p>
     <w:p>
@@ -4297,7 +4453,6 @@
           <w:sz w:val="24"/>
           <w:szCs w:val="24"/>
         </w:rPr>
-        <w:lastRenderedPageBreak/>
         <w:tab/>
         <w:t xml:space="preserve">En caso de realizar una venta el módulo permitirá a la administración de la empresa poder crear, modificar y consultar las notas de entrega. Se automatizará la búsqueda de los productos, asignación de productos, el cálculo del sub-total y total. Se deberá elegir el formato de la nota de entrega al momento de exportarla, entre los formatos a elegir se encuentran TXT, DOC, PDF. El módulo permitirá realizar el envío de la nota de entrega al correo del cliente registrado. </w:t>
       </w:r>
@@ -4435,6 +4590,7 @@
           <w:sz w:val="24"/>
           <w:szCs w:val="24"/>
         </w:rPr>
+        <w:lastRenderedPageBreak/>
         <w:t>Información relacionada a los clientes de la empresa, así como  la información detallada de un cliente en específico.</w:t>
       </w:r>
     </w:p>
@@ -4459,7 +4615,6 @@
           <w:sz w:val="24"/>
           <w:szCs w:val="24"/>
         </w:rPr>
-        <w:lastRenderedPageBreak/>
         <w:t>Información relacionada a las solicitudes de cambio o devolución de los clientes, así como la información detallada de una solicitud.</w:t>
       </w:r>
     </w:p>
@@ -4585,7 +4740,16 @@
           <w:sz w:val="24"/>
           <w:szCs w:val="24"/>
         </w:rPr>
-        <w:t>En este objetivo se deberá diseñar e implementar un Data Mart que proveerá información para el soporte a la inteligencia de negocio en el área de ventas de la empresa. Para ello se analizarán los requerimientos de almacenamiento para el Data Mart y se diseñará e implementará la estructura de datos para satisfacer dichos requerimientos. Entre las actividades a realizar están la definición de las tablas Fact, Summary y de dimensiones indispensables para cumplir con los requerimientos de almacenamiento de datos. También se diseñará e implementará el proceso ETT (Extracción, Transformación y Transporte), entre las actividades a realizar están la selección de las fuentes de datos y los datos de cada una de ellas. Se validará, filtrará e integrará la información. Se definirá el método para trasladar los registros del área intermedia al Data Mart. Posteriormente a los pasos anteriores se implementarán las tablas Fact, Summary y de dimensiones definidas durante el diseño de la estructura de datos. También se realizará la carga de la información derivada del procesamiento operativo de la empresa.</w:t>
+        <w:t xml:space="preserve">En este objetivo se deberá diseñar e implementar un Data Mart que proveerá información para el soporte a la inteligencia de negocio en el área de ventas de la empresa. Para ello se analizarán los requerimientos de almacenamiento para el Data Mart y se diseñará e implementará la estructura de datos para satisfacer dichos requerimientos. Entre las actividades a realizar están la definición de las tablas Fact, Summary y de dimensiones indispensables para cumplir con los requerimientos de almacenamiento de datos. También se diseñará e implementará el proceso ETT (Extracción, Transformación y Transporte), entre las actividades a realizar están la selección de las fuentes de datos y los datos de cada una de ellas. Se validará, filtrará e integrará la información. Se definirá el método para trasladar los registros del área intermedia al Data Mart. Posteriormente a los pasos anteriores se implementarán las tablas Fact, Summary y de dimensiones definidas durante el diseño de la estructura de </w:t>
+      </w:r>
+      <w:r>
+        <w:rPr>
+          <w:rFonts w:ascii="Times New Roman" w:hAnsi="Times New Roman" w:cs="Times New Roman"/>
+          <w:sz w:val="24"/>
+          <w:szCs w:val="24"/>
+        </w:rPr>
+        <w:lastRenderedPageBreak/>
+        <w:t>datos. También se realizará la carga de la información derivada del procesamiento operativo de la empresa.</w:t>
       </w:r>
     </w:p>
     <w:p>
@@ -4606,7 +4770,6 @@
           <w:sz w:val="24"/>
           <w:szCs w:val="24"/>
         </w:rPr>
-        <w:lastRenderedPageBreak/>
         <w:t xml:space="preserve">La implementación de un Data Mart en la empresa Indatech C.A. es importante debido a que es una de las fuentes principales de información para las herramientas de “Business Intelligence (BI)”, porque en él se guardará toda la información previamente seleccionada, analizada, transformada y procesada desde diferentes orígenes de datos para un área específica de la empresa como el área de ventas. En la </w:t>
       </w:r>
       <w:r>
@@ -4681,7 +4844,7 @@
                     </pic:cNvPicPr>
                   </pic:nvPicPr>
                   <pic:blipFill>
-                    <a:blip r:embed="rId11" cstate="print"/>
+                    <a:blip r:embed="rId13" cstate="print"/>
                     <a:srcRect/>
                     <a:stretch>
                       <a:fillRect/>
@@ -4724,9 +4887,9 @@
           <w:szCs w:val="24"/>
         </w:rPr>
       </w:pPr>
-      <w:bookmarkStart w:id="16" w:name="ilustracion1"/>
-      <w:bookmarkStart w:id="17" w:name="_Toc495354694"/>
-      <w:bookmarkStart w:id="18" w:name="_Ref513489125"/>
+      <w:bookmarkStart w:id="16" w:name="_Toc495354694"/>
+      <w:bookmarkStart w:id="17" w:name="_Ref513489125"/>
+      <w:bookmarkStart w:id="18" w:name="ilustracion1"/>
       <w:r>
         <w:rPr>
           <w:rFonts w:ascii="Times New Roman" w:hAnsi="Times New Roman" w:cs="Times New Roman"/>
@@ -4805,7 +4968,7 @@
         </w:rPr>
         <w:t xml:space="preserve"> </w:t>
       </w:r>
-      <w:bookmarkEnd w:id="17"/>
+      <w:bookmarkEnd w:id="16"/>
       <w:r>
         <w:rPr>
           <w:rFonts w:ascii="Times New Roman" w:hAnsi="Times New Roman" w:cs="Times New Roman"/>
@@ -4828,7 +4991,7 @@
         </w:rPr>
         <w:t>de “Business Intelligence”</w:t>
       </w:r>
-      <w:bookmarkEnd w:id="18"/>
+      <w:bookmarkEnd w:id="17"/>
     </w:p>
     <w:p>
       <w:pPr>
@@ -4851,7 +5014,7 @@
         <w:t>Fuente: Internet.</w:t>
       </w:r>
     </w:p>
-    <w:bookmarkEnd w:id="16"/>
+    <w:bookmarkEnd w:id="18"/>
     <w:p/>
     <w:p>
       <w:pPr>
@@ -4896,16 +5059,8 @@
           <w:sz w:val="24"/>
           <w:szCs w:val="24"/>
         </w:rPr>
-        <w:t xml:space="preserve">Se desarrollará un módulo que le permitirá a la administración de la empresa facilitar la toma de decisiones para mejorar los ingresos, permitiendo la obtención rápida y sencilla de datos provenientes del proceso operativo de la empresa. Se  analizarán los clientes y los </w:t>
-      </w:r>
-      <w:r>
-        <w:rPr>
-          <w:rFonts w:ascii="Times New Roman" w:hAnsi="Times New Roman" w:cs="Times New Roman"/>
-          <w:sz w:val="24"/>
-          <w:szCs w:val="24"/>
-        </w:rPr>
         <w:lastRenderedPageBreak/>
-        <w:t>productos de la empresa. El módulo se basará en la información que proveerá el Data Mart que se diseñó  e implementó en el objetivo anterior. La herramienta de “Business Intelligence” a utilizar en este objetivo es el “DashBoard”, el cual permitirá mostrar información global de los clientes y productos de la empresa mediante métricas e indicadores claves de desempeño (“Key Performance Indicator” KPI).  Se diseñarán dos “DashBoard”, uno enfocado a los clientes y el otro enfocado a los productos de la empresa.</w:t>
+        <w:t>Se desarrollará un módulo que le permitirá a la administración de la empresa facilitar la toma de decisiones para mejorar los ingresos, permitiendo la obtención rápida y sencilla de datos provenientes del proceso operativo de la empresa. Se  analizarán los clientes y los productos de la empresa. El módulo se basará en la información que proveerá el Data Mart que se diseñó  e implementó en el objetivo anterior. La herramienta de “Business Intelligence” a utilizar en este objetivo es el “DashBoard”, el cual permitirá mostrar información global de los clientes y productos de la empresa mediante métricas e indicadores claves de desempeño (“Key Performance Indicator” KPI).  Se diseñarán dos “DashBoard”, uno enfocado a los clientes y el otro enfocado a los productos de la empresa.</w:t>
       </w:r>
     </w:p>
     <w:p>
@@ -4965,7 +5120,16 @@
           <w:sz w:val="24"/>
           <w:szCs w:val="24"/>
         </w:rPr>
-        <w:t xml:space="preserve">El “DashBoard” de los productos deberá tener los siguientes KPI: el porcentaje de presupuestos concretados en compras, el porcentaje de presupuestos sin concretar por falta de “stock”, el porcentaje de los artículos responsables por no concretar los presupuestos por “stock”, el porcentaje de complimiento del ingreso objetivo, el porcentaje que genera cada artículo, el porcentaje de cumplimiento del pronóstico de ventas de los productos y el porcentaje de cumplimiento del pronóstico de ingresos. </w:t>
+        <w:t xml:space="preserve">El “DashBoard” de los productos deberá tener los siguientes KPI: el porcentaje de presupuestos concretados en compras, el porcentaje de presupuestos sin concretar por </w:t>
+      </w:r>
+      <w:r>
+        <w:rPr>
+          <w:rFonts w:ascii="Times New Roman" w:hAnsi="Times New Roman" w:cs="Times New Roman"/>
+          <w:sz w:val="24"/>
+          <w:szCs w:val="24"/>
+        </w:rPr>
+        <w:lastRenderedPageBreak/>
+        <w:t xml:space="preserve">falta de “stock”, el porcentaje de los artículos responsables por no concretar los presupuestos por “stock”, el porcentaje de complimiento del ingreso objetivo, el porcentaje que genera cada artículo, el porcentaje de cumplimiento del pronóstico de ventas de los productos y el porcentaje de cumplimiento del pronóstico de ingresos. </w:t>
       </w:r>
     </w:p>
     <w:p>
@@ -4986,7 +5150,6 @@
           <w:sz w:val="24"/>
           <w:szCs w:val="24"/>
         </w:rPr>
-        <w:lastRenderedPageBreak/>
         <w:t>Aporte tecnológico</w:t>
       </w:r>
     </w:p>
@@ -5086,6 +5249,7 @@
           <w:sz w:val="24"/>
           <w:szCs w:val="24"/>
         </w:rPr>
+        <w:lastRenderedPageBreak/>
         <w:t>El sistema administrativo SAI podrá gestionar información referente a los clientes jurídicos y naturales de la empresa, los productos de la empresa,  las cuentas de usuario de los clientes y de los empleados. En ese sentido, deberá incorporarse una aplicación de inventario existente en la empresa, la cual maneja información con respecto a los clientes, productos y empleados, a través de una base de datos. Esto con el objetivo de hacer uso de esta información en el sistema SAI</w:t>
       </w:r>
       <w:bookmarkStart w:id="21" w:name="_Toc504640056"/>
@@ -5117,7 +5281,6 @@
           <w:sz w:val="24"/>
           <w:szCs w:val="24"/>
         </w:rPr>
-        <w:lastRenderedPageBreak/>
         <w:t>Aporte Funcional</w:t>
       </w:r>
       <w:bookmarkEnd w:id="21"/>
@@ -5189,7 +5352,16 @@
           <w:sz w:val="24"/>
           <w:szCs w:val="24"/>
         </w:rPr>
-        <w:t>El objetivo del rediseño de la gestión de ventas con la incorporación del sistema administrativo SAI es mejorar y controlar de manera adecuada dicho proceso. El sistema SAI con sus módulos permitirá a los empleados llevar registros de sus clientes, ventas y productos, centralizando toda la información en una base de datos. Entre los procesos que llevará acabo el sistema SAI se encuentran mejorar el registro de clientes, elaboración de presupuestos y notas de entrega, facilitar las solicitudes de cambio o devolución de productos y registros de pagos. En tal sentido se plantea el rediseño del proceso de gestión de ventas a través de páginas web “On Line” como por ejemplo Mercado Libre, así como otras vías, como por ejemplo correo electrónico, vía telefónica o en la tienda directamente.</w:t>
+        <w:t xml:space="preserve">El objetivo del rediseño de la gestión de ventas con la incorporación del sistema administrativo SAI es mejorar y controlar de manera adecuada dicho proceso. El sistema SAI con sus módulos permitirá a los empleados llevar registros de sus clientes, ventas y productos, centralizando toda la información en una base de datos. Entre los procesos </w:t>
+      </w:r>
+      <w:r>
+        <w:rPr>
+          <w:rFonts w:ascii="Times New Roman" w:hAnsi="Times New Roman" w:cs="Times New Roman"/>
+          <w:sz w:val="24"/>
+          <w:szCs w:val="24"/>
+        </w:rPr>
+        <w:lastRenderedPageBreak/>
+        <w:t>que llevará acabo el sistema SAI se encuentran mejorar el registro de clientes, elaboración de presupuestos y notas de entrega, facilitar las solicitudes de cambio o devolución de productos y registros de pagos. En tal sentido se plantea el rediseño del proceso de gestión de ventas a través de páginas web “On Line” como por ejemplo Mercado Libre, así como otras vías, como por ejemplo correo electrónico, vía telefónica o en la tienda directamente.</w:t>
       </w:r>
       <w:bookmarkEnd w:id="23"/>
     </w:p>
@@ -5220,6 +5392,61 @@
     </w:p>
     <w:p>
       <w:pPr>
+        <w:rPr>
+          <w:lang w:val="es-ES"/>
+        </w:rPr>
+      </w:pPr>
+    </w:p>
+    <w:p>
+      <w:pPr>
+        <w:pStyle w:val="Prrafodelista"/>
+        <w:numPr>
+          <w:ilvl w:val="0"/>
+          <w:numId w:val="5"/>
+        </w:numPr>
+        <w:spacing w:line="480" w:lineRule="auto"/>
+        <w:jc w:val="both"/>
+        <w:rPr>
+          <w:rFonts w:ascii="Times New Roman" w:hAnsi="Times New Roman" w:cs="Times New Roman"/>
+          <w:sz w:val="24"/>
+          <w:szCs w:val="24"/>
+        </w:rPr>
+      </w:pPr>
+      <w:r>
+        <w:rPr>
+          <w:rFonts w:ascii="Times New Roman" w:hAnsi="Times New Roman" w:cs="Times New Roman"/>
+          <w:sz w:val="24"/>
+          <w:szCs w:val="24"/>
+        </w:rPr>
+        <w:t>El sistema SAI requiere la conectividad a servicio de internet.</w:t>
+      </w:r>
+    </w:p>
+    <w:p>
+      <w:pPr>
+        <w:pStyle w:val="Prrafodelista"/>
+        <w:numPr>
+          <w:ilvl w:val="0"/>
+          <w:numId w:val="5"/>
+        </w:numPr>
+        <w:spacing w:line="480" w:lineRule="auto"/>
+        <w:jc w:val="both"/>
+        <w:rPr>
+          <w:rFonts w:ascii="Times New Roman" w:hAnsi="Times New Roman" w:cs="Times New Roman"/>
+          <w:sz w:val="24"/>
+          <w:szCs w:val="24"/>
+        </w:rPr>
+      </w:pPr>
+      <w:r>
+        <w:rPr>
+          <w:rFonts w:ascii="Times New Roman" w:hAnsi="Times New Roman" w:cs="Times New Roman"/>
+          <w:sz w:val="24"/>
+          <w:szCs w:val="24"/>
+        </w:rPr>
+        <w:t>La herramienta a utilizar para el “Business Intelligence” será Power BI Desktop.</w:t>
+      </w:r>
+    </w:p>
+    <w:p>
+      <w:pPr>
         <w:pStyle w:val="Ttulo2"/>
         <w:rPr>
           <w:rFonts w:ascii="Times New Roman" w:hAnsi="Times New Roman" w:cs="Times New Roman"/>
@@ -5245,6 +5472,423 @@
     <w:p>
       <w:pPr>
         <w:pStyle w:val="Ttulo1"/>
+        <w:spacing w:line="480" w:lineRule="auto"/>
+        <w:ind w:firstLine="708"/>
+        <w:jc w:val="both"/>
+        <w:rPr>
+          <w:rFonts w:ascii="Times New Roman" w:hAnsi="Times New Roman" w:cs="Times New Roman"/>
+          <w:color w:val="000000" w:themeColor="text1"/>
+          <w:sz w:val="24"/>
+          <w:szCs w:val="24"/>
+          <w:lang w:val="es-ES"/>
+        </w:rPr>
+      </w:pPr>
+      <w:r>
+        <w:rPr>
+          <w:rFonts w:ascii="Times New Roman" w:hAnsi="Times New Roman" w:cs="Times New Roman"/>
+          <w:color w:val="000000" w:themeColor="text1"/>
+          <w:sz w:val="24"/>
+          <w:szCs w:val="24"/>
+          <w:lang w:val="es-ES"/>
+        </w:rPr>
+        <w:t>Indatech C.A. en vista de su crecimiento acelerado, está en la necesidad de invertir y reestructurar el proceso de gestión de ventas de la empresa, incorporando un sistema administrativo personalizado, facilitándole a la administración un manejo adecuado de las ventas, clientes, inventario, solicitud</w:t>
+      </w:r>
+      <w:r>
+        <w:rPr>
+          <w:rFonts w:ascii="Times New Roman" w:hAnsi="Times New Roman" w:cs="Times New Roman"/>
+          <w:color w:val="000000" w:themeColor="text1"/>
+          <w:sz w:val="24"/>
+          <w:szCs w:val="24"/>
+          <w:lang w:val="es-ES"/>
+        </w:rPr>
+        <w:t>es</w:t>
+      </w:r>
+      <w:r>
+        <w:rPr>
+          <w:rFonts w:ascii="Times New Roman" w:hAnsi="Times New Roman" w:cs="Times New Roman"/>
+          <w:color w:val="000000" w:themeColor="text1"/>
+          <w:sz w:val="24"/>
+          <w:szCs w:val="24"/>
+          <w:lang w:val="es-ES"/>
+        </w:rPr>
+        <w:t xml:space="preserve"> de cambio o devolución y también </w:t>
+      </w:r>
+      <w:r>
+        <w:rPr>
+          <w:rFonts w:ascii="Times New Roman" w:hAnsi="Times New Roman" w:cs="Times New Roman"/>
+          <w:color w:val="000000" w:themeColor="text1"/>
+          <w:sz w:val="24"/>
+          <w:szCs w:val="24"/>
+          <w:lang w:val="es-ES"/>
+        </w:rPr>
+        <w:t>herramientas para la toma de decisiones para mejora</w:t>
+      </w:r>
+      <w:r>
+        <w:rPr>
+          <w:rFonts w:ascii="Times New Roman" w:hAnsi="Times New Roman" w:cs="Times New Roman"/>
+          <w:color w:val="000000" w:themeColor="text1"/>
+          <w:sz w:val="24"/>
+          <w:szCs w:val="24"/>
+          <w:lang w:val="es-ES"/>
+        </w:rPr>
+        <w:t>r</w:t>
+      </w:r>
+      <w:r>
+        <w:rPr>
+          <w:rFonts w:ascii="Times New Roman" w:hAnsi="Times New Roman" w:cs="Times New Roman"/>
+          <w:color w:val="000000" w:themeColor="text1"/>
+          <w:sz w:val="24"/>
+          <w:szCs w:val="24"/>
+          <w:lang w:val="es-ES"/>
+        </w:rPr>
+        <w:t xml:space="preserve"> los ingresos</w:t>
+      </w:r>
+      <w:r>
+        <w:rPr>
+          <w:rFonts w:ascii="Times New Roman" w:hAnsi="Times New Roman" w:cs="Times New Roman"/>
+          <w:color w:val="000000" w:themeColor="text1"/>
+          <w:sz w:val="24"/>
+          <w:szCs w:val="24"/>
+          <w:lang w:val="es-ES"/>
+        </w:rPr>
+        <w:t xml:space="preserve"> de la empresa</w:t>
+      </w:r>
+      <w:r>
+        <w:rPr>
+          <w:rFonts w:ascii="Times New Roman" w:hAnsi="Times New Roman" w:cs="Times New Roman"/>
+          <w:color w:val="000000" w:themeColor="text1"/>
+          <w:sz w:val="24"/>
+          <w:szCs w:val="24"/>
+          <w:lang w:val="es-ES"/>
+        </w:rPr>
+        <w:t>.</w:t>
+      </w:r>
+    </w:p>
+    <w:p>
+      <w:pPr>
+        <w:spacing w:line="480" w:lineRule="auto"/>
+        <w:jc w:val="both"/>
+        <w:rPr>
+          <w:rFonts w:ascii="Times New Roman" w:hAnsi="Times New Roman" w:cs="Times New Roman"/>
+          <w:sz w:val="24"/>
+          <w:szCs w:val="24"/>
+          <w:lang w:val="es-ES"/>
+        </w:rPr>
+      </w:pPr>
+      <w:r>
+        <w:rPr>
+          <w:lang w:val="es-ES"/>
+        </w:rPr>
+        <w:tab/>
+      </w:r>
+      <w:r>
+        <w:rPr>
+          <w:rFonts w:ascii="Times New Roman" w:hAnsi="Times New Roman" w:cs="Times New Roman"/>
+          <w:sz w:val="24"/>
+          <w:szCs w:val="24"/>
+          <w:lang w:val="es-ES"/>
+        </w:rPr>
+        <w:t>Para la reestructuración</w:t>
+      </w:r>
+      <w:r>
+        <w:rPr>
+          <w:rFonts w:ascii="Times New Roman" w:hAnsi="Times New Roman" w:cs="Times New Roman"/>
+          <w:sz w:val="24"/>
+          <w:szCs w:val="24"/>
+          <w:lang w:val="es-ES"/>
+        </w:rPr>
+        <w:t xml:space="preserve"> del proceso, se plantea el desarrollo </w:t>
+      </w:r>
+      <w:r>
+        <w:rPr>
+          <w:rFonts w:ascii="Times New Roman" w:hAnsi="Times New Roman" w:cs="Times New Roman"/>
+          <w:sz w:val="24"/>
+          <w:szCs w:val="24"/>
+          <w:lang w:val="es-ES"/>
+        </w:rPr>
+        <w:t>de un sistema informático (SAI)</w:t>
+      </w:r>
+      <w:r>
+        <w:rPr>
+          <w:rFonts w:ascii="Times New Roman" w:hAnsi="Times New Roman" w:cs="Times New Roman"/>
+          <w:sz w:val="24"/>
+          <w:szCs w:val="24"/>
+          <w:lang w:val="es-ES"/>
+        </w:rPr>
+        <w:t xml:space="preserve"> </w:t>
+      </w:r>
+      <w:r>
+        <w:rPr>
+          <w:rFonts w:ascii="Times New Roman" w:hAnsi="Times New Roman" w:cs="Times New Roman"/>
+          <w:sz w:val="24"/>
+          <w:szCs w:val="24"/>
+          <w:lang w:val="es-ES"/>
+        </w:rPr>
+        <w:t xml:space="preserve">que le permitirá a la administración de la empresa abandonar la gestión de ventas manualmente, además </w:t>
+      </w:r>
+      <w:r>
+        <w:rPr>
+          <w:rFonts w:ascii="Times New Roman" w:hAnsi="Times New Roman" w:cs="Times New Roman"/>
+          <w:sz w:val="24"/>
+          <w:szCs w:val="24"/>
+          <w:lang w:val="es-ES"/>
+        </w:rPr>
+        <w:t xml:space="preserve">de </w:t>
+      </w:r>
+      <w:r>
+        <w:rPr>
+          <w:rFonts w:ascii="Times New Roman" w:hAnsi="Times New Roman" w:cs="Times New Roman"/>
+          <w:sz w:val="24"/>
+          <w:szCs w:val="24"/>
+          <w:lang w:val="es-ES"/>
+        </w:rPr>
+        <w:t xml:space="preserve">permitir </w:t>
+      </w:r>
+      <w:r>
+        <w:rPr>
+          <w:rFonts w:ascii="Times New Roman" w:hAnsi="Times New Roman" w:cs="Times New Roman"/>
+          <w:sz w:val="24"/>
+          <w:szCs w:val="24"/>
+          <w:lang w:val="es-ES"/>
+        </w:rPr>
+        <w:t xml:space="preserve">la gestión de </w:t>
+      </w:r>
+      <w:r>
+        <w:rPr>
+          <w:rFonts w:ascii="Times New Roman" w:hAnsi="Times New Roman" w:cs="Times New Roman"/>
+          <w:sz w:val="24"/>
+          <w:szCs w:val="24"/>
+          <w:lang w:val="es-ES"/>
+        </w:rPr>
+        <w:t xml:space="preserve">clientes </w:t>
+      </w:r>
+      <w:r>
+        <w:rPr>
+          <w:rFonts w:ascii="Times New Roman" w:hAnsi="Times New Roman" w:cs="Times New Roman"/>
+          <w:sz w:val="24"/>
+          <w:szCs w:val="24"/>
+          <w:lang w:val="es-ES"/>
+        </w:rPr>
+        <w:t>,</w:t>
+      </w:r>
+      <w:r>
+        <w:rPr>
+          <w:rFonts w:ascii="Times New Roman" w:hAnsi="Times New Roman" w:cs="Times New Roman"/>
+          <w:sz w:val="24"/>
+          <w:szCs w:val="24"/>
+          <w:lang w:val="es-ES"/>
+        </w:rPr>
+        <w:t xml:space="preserve"> empleados, </w:t>
+      </w:r>
+      <w:r>
+        <w:rPr>
+          <w:rFonts w:ascii="Times New Roman" w:hAnsi="Times New Roman" w:cs="Times New Roman"/>
+          <w:sz w:val="24"/>
+          <w:szCs w:val="24"/>
+          <w:lang w:val="es-ES"/>
+        </w:rPr>
+        <w:t xml:space="preserve">el </w:t>
+      </w:r>
+      <w:r>
+        <w:rPr>
+          <w:rFonts w:ascii="Times New Roman" w:hAnsi="Times New Roman" w:cs="Times New Roman"/>
+          <w:sz w:val="24"/>
+          <w:szCs w:val="24"/>
+          <w:lang w:val="es-ES"/>
+        </w:rPr>
+        <w:t xml:space="preserve">manejo de </w:t>
+      </w:r>
+      <w:r>
+        <w:rPr>
+          <w:rFonts w:ascii="Times New Roman" w:hAnsi="Times New Roman" w:cs="Times New Roman"/>
+          <w:sz w:val="24"/>
+          <w:szCs w:val="24"/>
+          <w:lang w:val="es-ES"/>
+        </w:rPr>
+        <w:t xml:space="preserve">usuarios para los empleados, generar presupuestos, realizar ventas, registrar pagos, generar notas de entrega, crear solicitudes de cambio o devolución, un catálogo </w:t>
+      </w:r>
+      <w:r>
+        <w:rPr>
+          <w:rFonts w:ascii="Times New Roman" w:hAnsi="Times New Roman" w:cs="Times New Roman"/>
+          <w:sz w:val="24"/>
+          <w:szCs w:val="24"/>
+          <w:lang w:val="es-ES"/>
+        </w:rPr>
+        <w:lastRenderedPageBreak/>
+        <w:t>de los productos ofrecidos</w:t>
+      </w:r>
+      <w:r>
+        <w:rPr>
+          <w:rFonts w:ascii="Times New Roman" w:hAnsi="Times New Roman" w:cs="Times New Roman"/>
+          <w:sz w:val="24"/>
+          <w:szCs w:val="24"/>
+          <w:lang w:val="es-ES"/>
+        </w:rPr>
+        <w:t xml:space="preserve"> de la empresa</w:t>
+      </w:r>
+      <w:r>
+        <w:rPr>
+          <w:rFonts w:ascii="Times New Roman" w:hAnsi="Times New Roman" w:cs="Times New Roman"/>
+          <w:sz w:val="24"/>
+          <w:szCs w:val="24"/>
+          <w:lang w:val="es-ES"/>
+        </w:rPr>
+        <w:t xml:space="preserve"> en </w:t>
+      </w:r>
+      <w:r>
+        <w:rPr>
+          <w:rFonts w:ascii="Times New Roman" w:hAnsi="Times New Roman" w:cs="Times New Roman"/>
+          <w:sz w:val="24"/>
+          <w:szCs w:val="24"/>
+          <w:lang w:val="es-ES"/>
+        </w:rPr>
+        <w:t>sus</w:t>
+      </w:r>
+      <w:r>
+        <w:rPr>
+          <w:rFonts w:ascii="Times New Roman" w:hAnsi="Times New Roman" w:cs="Times New Roman"/>
+          <w:sz w:val="24"/>
+          <w:szCs w:val="24"/>
+          <w:lang w:val="es-ES"/>
+        </w:rPr>
+        <w:t xml:space="preserve"> instalaciones y reportes sobre </w:t>
+      </w:r>
+      <w:r>
+        <w:rPr>
+          <w:rFonts w:ascii="Times New Roman" w:hAnsi="Times New Roman" w:cs="Times New Roman"/>
+          <w:sz w:val="24"/>
+          <w:szCs w:val="24"/>
+          <w:lang w:val="es-ES"/>
+        </w:rPr>
+        <w:t>los clientes, ventas, solicitudes e inventario de la empresa.</w:t>
+      </w:r>
+      <w:r>
+        <w:rPr>
+          <w:rFonts w:ascii="Times New Roman" w:hAnsi="Times New Roman" w:cs="Times New Roman"/>
+          <w:sz w:val="24"/>
+          <w:szCs w:val="24"/>
+          <w:lang w:val="es-ES"/>
+        </w:rPr>
+        <w:t xml:space="preserve">  </w:t>
+      </w:r>
+    </w:p>
+    <w:p>
+      <w:pPr>
+        <w:spacing w:line="480" w:lineRule="auto"/>
+        <w:jc w:val="both"/>
+        <w:rPr>
+          <w:rFonts w:ascii="Times New Roman" w:hAnsi="Times New Roman" w:cs="Times New Roman"/>
+          <w:sz w:val="24"/>
+          <w:szCs w:val="24"/>
+          <w:lang w:val="es-ES"/>
+        </w:rPr>
+      </w:pPr>
+      <w:r>
+        <w:rPr>
+          <w:rFonts w:ascii="Times New Roman" w:hAnsi="Times New Roman" w:cs="Times New Roman"/>
+          <w:sz w:val="24"/>
+          <w:szCs w:val="24"/>
+          <w:lang w:val="es-ES"/>
+        </w:rPr>
+        <w:tab/>
+        <w:t>El sistema también contará con un módulo de “Business Intelligence” el cual permitirá tener información actualizada sobre los clientes y productos de la empresa, otorgando la posibilidad de tomar mejores decisiones para el aumento de los ingresos</w:t>
+      </w:r>
+      <w:r>
+        <w:rPr>
+          <w:rFonts w:ascii="Times New Roman" w:hAnsi="Times New Roman" w:cs="Times New Roman"/>
+          <w:sz w:val="24"/>
+          <w:szCs w:val="24"/>
+          <w:lang w:val="es-ES"/>
+        </w:rPr>
+        <w:t xml:space="preserve"> con base a los “DashBoard” que serán diseñados </w:t>
+      </w:r>
+      <w:r>
+        <w:rPr>
+          <w:rFonts w:ascii="Times New Roman" w:hAnsi="Times New Roman" w:cs="Times New Roman"/>
+          <w:sz w:val="24"/>
+          <w:szCs w:val="24"/>
+          <w:lang w:val="es-ES"/>
+        </w:rPr>
+        <w:t>con fundamento en los “Key Performance Indicator” proporcionados por Indatech C.A</w:t>
+      </w:r>
+      <w:r>
+        <w:rPr>
+          <w:rFonts w:ascii="Times New Roman" w:hAnsi="Times New Roman" w:cs="Times New Roman"/>
+          <w:sz w:val="24"/>
+          <w:szCs w:val="24"/>
+          <w:lang w:val="es-ES"/>
+        </w:rPr>
+        <w:t>. E</w:t>
+      </w:r>
+      <w:r>
+        <w:rPr>
+          <w:rFonts w:ascii="Times New Roman" w:hAnsi="Times New Roman" w:cs="Times New Roman"/>
+          <w:sz w:val="24"/>
+          <w:szCs w:val="24"/>
+          <w:lang w:val="es-ES"/>
+        </w:rPr>
+        <w:t xml:space="preserve">ste </w:t>
+      </w:r>
+      <w:r>
+        <w:rPr>
+          <w:rFonts w:ascii="Times New Roman" w:hAnsi="Times New Roman" w:cs="Times New Roman"/>
+          <w:sz w:val="24"/>
+          <w:szCs w:val="24"/>
+          <w:lang w:val="es-ES"/>
+        </w:rPr>
+        <w:t xml:space="preserve">módulo </w:t>
+      </w:r>
+      <w:r>
+        <w:rPr>
+          <w:rFonts w:ascii="Times New Roman" w:hAnsi="Times New Roman" w:cs="Times New Roman"/>
+          <w:sz w:val="24"/>
+          <w:szCs w:val="24"/>
+          <w:lang w:val="es-ES"/>
+        </w:rPr>
+        <w:t xml:space="preserve">contará con un “Data Mart” el cual se diseñará e implementará para </w:t>
+      </w:r>
+      <w:r>
+        <w:rPr>
+          <w:rFonts w:ascii="Times New Roman" w:hAnsi="Times New Roman" w:cs="Times New Roman"/>
+          <w:sz w:val="24"/>
+          <w:szCs w:val="24"/>
+          <w:lang w:val="es-ES"/>
+        </w:rPr>
+        <w:t>guardar la información generada del funcionamiento diario de la empresa</w:t>
+      </w:r>
+      <w:r>
+        <w:rPr>
+          <w:rFonts w:ascii="Times New Roman" w:hAnsi="Times New Roman" w:cs="Times New Roman"/>
+          <w:sz w:val="24"/>
+          <w:szCs w:val="24"/>
+          <w:lang w:val="es-ES"/>
+        </w:rPr>
+        <w:t>, la cual será consumida por las herramientas de “Business Intelligence”</w:t>
+      </w:r>
+      <w:r>
+        <w:rPr>
+          <w:rFonts w:ascii="Times New Roman" w:hAnsi="Times New Roman" w:cs="Times New Roman"/>
+          <w:sz w:val="24"/>
+          <w:szCs w:val="24"/>
+          <w:lang w:val="es-ES"/>
+        </w:rPr>
+        <w:t>.</w:t>
+      </w:r>
+      <w:r>
+        <w:rPr>
+          <w:rFonts w:ascii="Times New Roman" w:hAnsi="Times New Roman" w:cs="Times New Roman"/>
+          <w:sz w:val="24"/>
+          <w:szCs w:val="24"/>
+          <w:lang w:val="es-ES"/>
+        </w:rPr>
+        <w:t xml:space="preserve"> </w:t>
+      </w:r>
+    </w:p>
+    <w:p>
+      <w:pPr>
+        <w:pStyle w:val="Ttulo1"/>
+        <w:spacing w:line="480" w:lineRule="auto"/>
+        <w:jc w:val="both"/>
         <w:rPr>
           <w:rFonts w:ascii="Times New Roman" w:hAnsi="Times New Roman" w:cs="Times New Roman"/>
           <w:b/>
@@ -5642,9 +6286,9 @@
       <w:bookmarkEnd w:id="32"/>
     </w:p>
     <w:sectPr>
-      <w:footerReference w:type="first" r:id="rId12"/>
+      <w:footerReference w:type="first" r:id="rId14"/>
       <w:pgSz w:w="12240" w:h="15840"/>
-      <w:pgMar w:top="1417" w:right="1701" w:bottom="1417" w:left="1701" w:header="708" w:footer="708" w:gutter="0"/>
+      <w:pgMar w:top="1134" w:right="1418" w:bottom="1134" w:left="2268" w:header="709" w:footer="709" w:gutter="0"/>
       <w:pgNumType w:start="1"/>
       <w:cols w:space="708"/>
       <w:titlePg/>
@@ -5700,7 +6344,7 @@
             <w:rPr>
               <w:noProof/>
             </w:rPr>
-            <w:t>iii</w:t>
+            <w:t>15</w:t>
           </w:r>
         </w:fldSimple>
       </w:p>
@@ -5829,6 +6473,138 @@
 </w:hdr>
 </file>
 
+<file path=word/header2.xml><?xml version="1.0" encoding="utf-8"?>
+<w:hdr xmlns:ve="http://schemas.openxmlformats.org/markup-compatibility/2006" xmlns:o="urn:schemas-microsoft-com:office:office" xmlns:r="http://schemas.openxmlformats.org/officeDocument/2006/relationships" xmlns:m="http://schemas.openxmlformats.org/officeDocument/2006/math" xmlns:v="urn:schemas-microsoft-com:vml" xmlns:wp="http://schemas.openxmlformats.org/drawingml/2006/wordprocessingDrawing" xmlns:w10="urn:schemas-microsoft-com:office:word" xmlns:w="http://schemas.openxmlformats.org/wordprocessingml/2006/main" xmlns:wne="http://schemas.microsoft.com/office/word/2006/wordml">
+  <w:p>
+    <w:pPr>
+      <w:pStyle w:val="Encabezado"/>
+      <w:rPr>
+        <w:lang w:val="en-US"/>
+      </w:rPr>
+    </w:pPr>
+    <w:r>
+      <w:rPr>
+        <w:lang w:val="en-US"/>
+      </w:rPr>
+      <w:drawing>
+        <wp:anchor distT="0" distB="0" distL="114300" distR="114300" simplePos="0" relativeHeight="251659264" behindDoc="1" locked="0" layoutInCell="1" allowOverlap="1">
+          <wp:simplePos x="0" y="0"/>
+          <wp:positionH relativeFrom="column">
+            <wp:posOffset>205789</wp:posOffset>
+          </wp:positionH>
+          <wp:positionV relativeFrom="paragraph">
+            <wp:posOffset>13558</wp:posOffset>
+          </wp:positionV>
+          <wp:extent cx="3697927" cy="605641"/>
+          <wp:effectExtent l="19050" t="0" r="0" b="0"/>
+          <wp:wrapNone/>
+          <wp:docPr id="1" name="0 Imagen" descr="ucab02-color.jpg"/>
+          <wp:cNvGraphicFramePr>
+            <a:graphicFrameLocks xmlns:a="http://schemas.openxmlformats.org/drawingml/2006/main" noChangeAspect="1"/>
+          </wp:cNvGraphicFramePr>
+          <a:graphic xmlns:a="http://schemas.openxmlformats.org/drawingml/2006/main">
+            <a:graphicData uri="http://schemas.openxmlformats.org/drawingml/2006/picture">
+              <pic:pic xmlns:pic="http://schemas.openxmlformats.org/drawingml/2006/picture">
+                <pic:nvPicPr>
+                  <pic:cNvPr id="0" name="0 Imagen" descr="ucab02-color.jpg"/>
+                  <pic:cNvPicPr>
+                    <a:picLocks noChangeAspect="1" noChangeArrowheads="1"/>
+                  </pic:cNvPicPr>
+                </pic:nvPicPr>
+                <pic:blipFill>
+                  <a:blip r:embed="rId1"/>
+                  <a:srcRect/>
+                  <a:stretch>
+                    <a:fillRect/>
+                  </a:stretch>
+                </pic:blipFill>
+                <pic:spPr bwMode="auto">
+                  <a:xfrm>
+                    <a:off x="0" y="0"/>
+                    <a:ext cx="3697926" cy="605641"/>
+                  </a:xfrm>
+                  <a:prstGeom prst="rect">
+                    <a:avLst/>
+                  </a:prstGeom>
+                  <a:noFill/>
+                  <a:ln w="9525">
+                    <a:noFill/>
+                    <a:miter lim="800000"/>
+                    <a:headEnd/>
+                    <a:tailEnd/>
+                  </a:ln>
+                </pic:spPr>
+              </pic:pic>
+            </a:graphicData>
+          </a:graphic>
+        </wp:anchor>
+      </w:drawing>
+    </w:r>
+  </w:p>
+  <w:p>
+    <w:pPr>
+      <w:pStyle w:val="Encabezado"/>
+      <w:rPr>
+        <w:lang w:val="en-US"/>
+      </w:rPr>
+    </w:pPr>
+  </w:p>
+  <w:p>
+    <w:pPr>
+      <w:pStyle w:val="Encabezado"/>
+      <w:rPr>
+        <w:lang w:val="en-US"/>
+      </w:rPr>
+    </w:pPr>
+  </w:p>
+  <w:p>
+    <w:pPr>
+      <w:pStyle w:val="Encabezado"/>
+      <w:rPr>
+        <w:lang w:val="en-US"/>
+      </w:rPr>
+    </w:pPr>
+  </w:p>
+  <w:p>
+    <w:pPr>
+      <w:pStyle w:val="Encabezado"/>
+      <w:rPr>
+        <w:lang w:val="en-US"/>
+      </w:rPr>
+    </w:pPr>
+  </w:p>
+</w:hdr>
+</file>
+
+<file path=word/header3.xml><?xml version="1.0" encoding="utf-8"?>
+<w:hdr xmlns:ve="http://schemas.openxmlformats.org/markup-compatibility/2006" xmlns:o="urn:schemas-microsoft-com:office:office" xmlns:r="http://schemas.openxmlformats.org/officeDocument/2006/relationships" xmlns:m="http://schemas.openxmlformats.org/officeDocument/2006/math" xmlns:v="urn:schemas-microsoft-com:vml" xmlns:wp="http://schemas.openxmlformats.org/drawingml/2006/wordprocessingDrawing" xmlns:w10="urn:schemas-microsoft-com:office:word" xmlns:w="http://schemas.openxmlformats.org/wordprocessingml/2006/main" xmlns:wne="http://schemas.microsoft.com/office/word/2006/wordml">
+  <w:p>
+    <w:pPr>
+      <w:pStyle w:val="Encabezado"/>
+      <w:rPr>
+        <w:lang w:val="en-US"/>
+      </w:rPr>
+    </w:pPr>
+  </w:p>
+  <w:p>
+    <w:pPr>
+      <w:pStyle w:val="Encabezado"/>
+      <w:rPr>
+        <w:lang w:val="en-US"/>
+      </w:rPr>
+    </w:pPr>
+  </w:p>
+  <w:p>
+    <w:pPr>
+      <w:pStyle w:val="Encabezado"/>
+      <w:rPr>
+        <w:lang w:val="en-US"/>
+      </w:rPr>
+    </w:pPr>
+  </w:p>
+</w:hdr>
+</file>
+
 <file path=word/numbering.xml><?xml version="1.0" encoding="utf-8"?>
 <w:numbering xmlns:ve="http://schemas.openxmlformats.org/markup-compatibility/2006" xmlns:o="urn:schemas-microsoft-com:office:office" xmlns:r="http://schemas.openxmlformats.org/officeDocument/2006/relationships" xmlns:m="http://schemas.openxmlformats.org/officeDocument/2006/math" xmlns:v="urn:schemas-microsoft-com:vml" xmlns:wp="http://schemas.openxmlformats.org/drawingml/2006/wordprocessingDrawing" xmlns:w10="urn:schemas-microsoft-com:office:word" xmlns:w="http://schemas.openxmlformats.org/wordprocessingml/2006/main" xmlns:wne="http://schemas.microsoft.com/office/word/2006/wordml">
   <w:abstractNum w:abstractNumId="0">
@@ -5921,6 +6697,119 @@
     </w:lvl>
   </w:abstractNum>
   <w:abstractNum w:abstractNumId="1">
+    <w:nsid w:val="09F52239"/>
+    <w:multiLevelType w:val="hybridMultilevel"/>
+    <w:tmpl w:val="258A6952"/>
+    <w:lvl w:ilvl="0" w:tplc="200A0001">
+      <w:start w:val="1"/>
+      <w:numFmt w:val="bullet"/>
+      <w:lvlText w:val=""/>
+      <w:lvlJc w:val="left"/>
+      <w:pPr>
+        <w:ind w:left="720" w:hanging="360"/>
+      </w:pPr>
+      <w:rPr>
+        <w:rFonts w:ascii="Symbol" w:hAnsi="Symbol" w:hint="default"/>
+      </w:rPr>
+    </w:lvl>
+    <w:lvl w:ilvl="1" w:tplc="200A0003" w:tentative="1">
+      <w:start w:val="1"/>
+      <w:numFmt w:val="bullet"/>
+      <w:lvlText w:val="o"/>
+      <w:lvlJc w:val="left"/>
+      <w:pPr>
+        <w:ind w:left="1440" w:hanging="360"/>
+      </w:pPr>
+      <w:rPr>
+        <w:rFonts w:ascii="Courier New" w:hAnsi="Courier New" w:cs="Courier New" w:hint="default"/>
+      </w:rPr>
+    </w:lvl>
+    <w:lvl w:ilvl="2" w:tplc="200A0005" w:tentative="1">
+      <w:start w:val="1"/>
+      <w:numFmt w:val="bullet"/>
+      <w:lvlText w:val=""/>
+      <w:lvlJc w:val="left"/>
+      <w:pPr>
+        <w:ind w:left="2160" w:hanging="360"/>
+      </w:pPr>
+      <w:rPr>
+        <w:rFonts w:ascii="Wingdings" w:hAnsi="Wingdings" w:hint="default"/>
+      </w:rPr>
+    </w:lvl>
+    <w:lvl w:ilvl="3" w:tplc="200A0001" w:tentative="1">
+      <w:start w:val="1"/>
+      <w:numFmt w:val="bullet"/>
+      <w:lvlText w:val=""/>
+      <w:lvlJc w:val="left"/>
+      <w:pPr>
+        <w:ind w:left="2880" w:hanging="360"/>
+      </w:pPr>
+      <w:rPr>
+        <w:rFonts w:ascii="Symbol" w:hAnsi="Symbol" w:hint="default"/>
+      </w:rPr>
+    </w:lvl>
+    <w:lvl w:ilvl="4" w:tplc="200A0003" w:tentative="1">
+      <w:start w:val="1"/>
+      <w:numFmt w:val="bullet"/>
+      <w:lvlText w:val="o"/>
+      <w:lvlJc w:val="left"/>
+      <w:pPr>
+        <w:ind w:left="3600" w:hanging="360"/>
+      </w:pPr>
+      <w:rPr>
+        <w:rFonts w:ascii="Courier New" w:hAnsi="Courier New" w:cs="Courier New" w:hint="default"/>
+      </w:rPr>
+    </w:lvl>
+    <w:lvl w:ilvl="5" w:tplc="200A0005" w:tentative="1">
+      <w:start w:val="1"/>
+      <w:numFmt w:val="bullet"/>
+      <w:lvlText w:val=""/>
+      <w:lvlJc w:val="left"/>
+      <w:pPr>
+        <w:ind w:left="4320" w:hanging="360"/>
+      </w:pPr>
+      <w:rPr>
+        <w:rFonts w:ascii="Wingdings" w:hAnsi="Wingdings" w:hint="default"/>
+      </w:rPr>
+    </w:lvl>
+    <w:lvl w:ilvl="6" w:tplc="200A0001" w:tentative="1">
+      <w:start w:val="1"/>
+      <w:numFmt w:val="bullet"/>
+      <w:lvlText w:val=""/>
+      <w:lvlJc w:val="left"/>
+      <w:pPr>
+        <w:ind w:left="5040" w:hanging="360"/>
+      </w:pPr>
+      <w:rPr>
+        <w:rFonts w:ascii="Symbol" w:hAnsi="Symbol" w:hint="default"/>
+      </w:rPr>
+    </w:lvl>
+    <w:lvl w:ilvl="7" w:tplc="200A0003" w:tentative="1">
+      <w:start w:val="1"/>
+      <w:numFmt w:val="bullet"/>
+      <w:lvlText w:val="o"/>
+      <w:lvlJc w:val="left"/>
+      <w:pPr>
+        <w:ind w:left="5760" w:hanging="360"/>
+      </w:pPr>
+      <w:rPr>
+        <w:rFonts w:ascii="Courier New" w:hAnsi="Courier New" w:cs="Courier New" w:hint="default"/>
+      </w:rPr>
+    </w:lvl>
+    <w:lvl w:ilvl="8" w:tplc="200A0005" w:tentative="1">
+      <w:start w:val="1"/>
+      <w:numFmt w:val="bullet"/>
+      <w:lvlText w:val=""/>
+      <w:lvlJc w:val="left"/>
+      <w:pPr>
+        <w:ind w:left="6480" w:hanging="360"/>
+      </w:pPr>
+      <w:rPr>
+        <w:rFonts w:ascii="Wingdings" w:hAnsi="Wingdings" w:hint="default"/>
+      </w:rPr>
+    </w:lvl>
+  </w:abstractNum>
+  <w:abstractNum w:abstractNumId="2">
     <w:nsid w:val="0F683BE2"/>
     <w:multiLevelType w:val="hybridMultilevel"/>
     <w:tmpl w:val="BFA0046E"/>
@@ -6009,7 +6898,7 @@
       </w:pPr>
     </w:lvl>
   </w:abstractNum>
-  <w:abstractNum w:abstractNumId="2">
+  <w:abstractNum w:abstractNumId="3">
     <w:nsid w:val="152967C2"/>
     <w:multiLevelType w:val="hybridMultilevel"/>
     <w:tmpl w:val="BFA0046E"/>
@@ -6098,7 +6987,7 @@
       </w:pPr>
     </w:lvl>
   </w:abstractNum>
-  <w:abstractNum w:abstractNumId="3">
+  <w:abstractNum w:abstractNumId="4">
     <w:nsid w:val="6F30422B"/>
     <w:multiLevelType w:val="hybridMultilevel"/>
     <w:tmpl w:val="77F094B0"/>
@@ -6212,15 +7101,18 @@
     </w:lvl>
   </w:abstractNum>
   <w:num w:numId="1">
-    <w:abstractNumId w:val="2"/>
+    <w:abstractNumId w:val="3"/>
   </w:num>
   <w:num w:numId="2">
     <w:abstractNumId w:val="0"/>
   </w:num>
   <w:num w:numId="3">
-    <w:abstractNumId w:val="3"/>
+    <w:abstractNumId w:val="4"/>
   </w:num>
   <w:num w:numId="4">
+    <w:abstractNumId w:val="2"/>
+  </w:num>
+  <w:num w:numId="5">
     <w:abstractNumId w:val="1"/>
   </w:num>
 </w:numbering>
@@ -7022,7 +7914,7 @@
 </file>
 
 <file path=customXml/itemProps1.xml><?xml version="1.0" encoding="utf-8"?>
-<ds:datastoreItem xmlns:ds="http://schemas.openxmlformats.org/officeDocument/2006/customXml" ds:itemID="{229ED0A4-2668-4140-9185-4B845D9F5A40}">
+<ds:datastoreItem xmlns:ds="http://schemas.openxmlformats.org/officeDocument/2006/customXml" ds:itemID="{3953A3BE-8566-4EF9-8413-02EAFA456B14}">
   <ds:schemaRefs>
     <ds:schemaRef ds:uri="http://schemas.openxmlformats.org/officeDocument/2006/bibliography"/>
   </ds:schemaRefs>

</xml_diff>

<commit_message>
TOMO BLANDO: Se comenzó a redactar el capítulo 2: Marco teórico, se ha hecho los puntos 1, 2 y 3 falta el resto
</commit_message>
<xml_diff>
--- a/Tomo Blando SAI/TomoBlandoCarlosDavidGarciaBendahan - version 1.docx
+++ b/Tomo Blando SAI/TomoBlandoCarlosDavidGarciaBendahan - version 1.docx
@@ -5926,7 +5926,1136 @@
     </w:p>
     <w:p>
       <w:pPr>
-        <w:spacing w:line="276" w:lineRule="auto"/>
+        <w:spacing w:line="480" w:lineRule="auto"/>
+        <w:ind w:firstLine="360"/>
+        <w:jc w:val="both"/>
+        <w:rPr>
+          <w:rFonts w:ascii="Times New Roman" w:hAnsi="Times New Roman" w:cs="Times New Roman"/>
+          <w:color w:val="000000" w:themeColor="text1"/>
+          <w:sz w:val="24"/>
+          <w:szCs w:val="24"/>
+          <w:lang w:val="es-ES"/>
+        </w:rPr>
+      </w:pPr>
+      <w:r>
+        <w:rPr>
+          <w:rFonts w:ascii="Times New Roman" w:hAnsi="Times New Roman" w:cs="Times New Roman"/>
+          <w:color w:val="000000" w:themeColor="text1"/>
+          <w:sz w:val="24"/>
+          <w:szCs w:val="24"/>
+          <w:lang w:val="es-ES"/>
+        </w:rPr>
+        <w:t xml:space="preserve">Es importante tener conocimiento o entendimiento de los siguientes temas y definiciones, en vista de que para la realización del presenta Trabajo Instrumental de Grado se han empleado. </w:t>
+      </w:r>
+    </w:p>
+    <w:p>
+      <w:pPr>
+        <w:pStyle w:val="Prrafodelista"/>
+        <w:numPr>
+          <w:ilvl w:val="0"/>
+          <w:numId w:val="9"/>
+        </w:numPr>
+        <w:spacing w:line="480" w:lineRule="auto"/>
+        <w:rPr>
+          <w:rFonts w:ascii="Times New Roman" w:hAnsi="Times New Roman" w:cs="Times New Roman"/>
+          <w:b/>
+          <w:color w:val="000000" w:themeColor="text1"/>
+          <w:sz w:val="24"/>
+          <w:szCs w:val="24"/>
+          <w:lang w:val="es-ES"/>
+        </w:rPr>
+      </w:pPr>
+      <w:r>
+        <w:rPr>
+          <w:rFonts w:ascii="Times New Roman" w:hAnsi="Times New Roman" w:cs="Times New Roman"/>
+          <w:b/>
+          <w:color w:val="000000" w:themeColor="text1"/>
+          <w:sz w:val="24"/>
+          <w:szCs w:val="24"/>
+          <w:lang w:val="es-ES"/>
+        </w:rPr>
+        <w:t>Sistema Administrativo</w:t>
+      </w:r>
+      <w:r>
+        <w:rPr>
+          <w:rFonts w:ascii="Times New Roman" w:hAnsi="Times New Roman" w:cs="Times New Roman"/>
+          <w:b/>
+          <w:color w:val="000000" w:themeColor="text1"/>
+          <w:sz w:val="24"/>
+          <w:szCs w:val="24"/>
+          <w:lang w:val="es-ES"/>
+        </w:rPr>
+        <w:t xml:space="preserve"> </w:t>
+      </w:r>
+    </w:p>
+    <w:p>
+      <w:pPr>
+        <w:spacing w:line="480" w:lineRule="auto"/>
+        <w:ind w:firstLine="360"/>
+        <w:rPr>
+          <w:rFonts w:ascii="Times New Roman" w:hAnsi="Times New Roman" w:cs="Times New Roman"/>
+          <w:noProof/>
+          <w:sz w:val="24"/>
+          <w:szCs w:val="24"/>
+        </w:rPr>
+      </w:pPr>
+      <w:r>
+        <w:rPr>
+          <w:rFonts w:ascii="Times New Roman" w:hAnsi="Times New Roman" w:cs="Times New Roman"/>
+          <w:sz w:val="24"/>
+          <w:szCs w:val="24"/>
+        </w:rPr>
+        <w:t xml:space="preserve">Un sistema administrativo es un conjunto de herramientas que tienen como objetivo llevar a cabo las diferentes actividades y procesos administrativos en las pequeñas y medianas empresas. Garantizando un mejor control de la información, para de esta manera promover a la evolución y desarrollo de la empresa. </w:t>
+      </w:r>
+      <w:r>
+        <w:rPr>
+          <w:rFonts w:ascii="Times New Roman" w:hAnsi="Times New Roman" w:cs="Times New Roman"/>
+          <w:noProof/>
+          <w:sz w:val="24"/>
+          <w:szCs w:val="24"/>
+        </w:rPr>
+        <w:t>(Gilli, 1998)</w:t>
+      </w:r>
+    </w:p>
+    <w:p>
+      <w:pPr>
+        <w:spacing w:line="480" w:lineRule="auto"/>
+        <w:ind w:firstLine="360"/>
+        <w:rPr>
+          <w:rFonts w:ascii="Times New Roman" w:hAnsi="Times New Roman" w:cs="Times New Roman"/>
+          <w:b/>
+          <w:color w:val="000000" w:themeColor="text1"/>
+          <w:sz w:val="24"/>
+          <w:szCs w:val="24"/>
+          <w:lang w:val="es-ES"/>
+        </w:rPr>
+      </w:pPr>
+      <w:r>
+        <w:rPr>
+          <w:rFonts w:ascii="Times New Roman" w:hAnsi="Times New Roman" w:cs="Times New Roman"/>
+          <w:noProof/>
+          <w:sz w:val="24"/>
+          <w:szCs w:val="24"/>
+        </w:rPr>
+        <w:t>Un sistema administrativo es una herramienta adecuada la cual le permite a las empresas alcanzar sus objetivos centrales, entre los beneficios que provee un sistema administrativo se encuentran la automatización de procesos</w:t>
+      </w:r>
+      <w:r>
+        <w:rPr>
+          <w:rFonts w:ascii="Times New Roman" w:hAnsi="Times New Roman" w:cs="Times New Roman"/>
+          <w:noProof/>
+          <w:sz w:val="24"/>
+          <w:szCs w:val="24"/>
+        </w:rPr>
+        <w:t xml:space="preserve"> y</w:t>
+      </w:r>
+      <w:r>
+        <w:rPr>
+          <w:rFonts w:ascii="Times New Roman" w:hAnsi="Times New Roman" w:cs="Times New Roman"/>
+          <w:noProof/>
+          <w:sz w:val="24"/>
+          <w:szCs w:val="24"/>
+        </w:rPr>
+        <w:t xml:space="preserve"> disponibilidad de la información de la empresa, ahorro en tiempo y costos, entre otros. </w:t>
+      </w:r>
+      <w:r>
+        <w:rPr>
+          <w:rFonts w:ascii="Times New Roman" w:hAnsi="Times New Roman" w:cs="Times New Roman"/>
+          <w:noProof/>
+          <w:sz w:val="24"/>
+          <w:szCs w:val="24"/>
+        </w:rPr>
+        <w:t>Estos sistemas pueden representarse con la implementación de un sistema “Enterprise Resource Planning (ERP)” que significa sistema de planificación de recursos empresariales, el cual ofrece una integración a una solución de “Business Intelligence (BI)”.</w:t>
+      </w:r>
+    </w:p>
+    <w:p>
+      <w:pPr>
+        <w:pStyle w:val="Prrafodelista"/>
+        <w:numPr>
+          <w:ilvl w:val="0"/>
+          <w:numId w:val="9"/>
+        </w:numPr>
+        <w:spacing w:line="480" w:lineRule="auto"/>
+        <w:rPr>
+          <w:rFonts w:ascii="Times New Roman" w:hAnsi="Times New Roman" w:cs="Times New Roman"/>
+          <w:b/>
+          <w:color w:val="000000" w:themeColor="text1"/>
+          <w:sz w:val="24"/>
+          <w:szCs w:val="24"/>
+          <w:lang w:val="es-ES"/>
+        </w:rPr>
+      </w:pPr>
+      <w:r>
+        <w:rPr>
+          <w:rFonts w:ascii="Times New Roman" w:hAnsi="Times New Roman" w:cs="Times New Roman"/>
+          <w:b/>
+          <w:color w:val="000000" w:themeColor="text1"/>
+          <w:sz w:val="24"/>
+          <w:szCs w:val="24"/>
+          <w:lang w:val="es-ES"/>
+        </w:rPr>
+        <w:t>Retención tributaria</w:t>
+      </w:r>
+    </w:p>
+    <w:p>
+      <w:pPr>
+        <w:spacing w:line="480" w:lineRule="auto"/>
+        <w:ind w:firstLine="360"/>
+        <w:jc w:val="both"/>
+        <w:rPr>
+          <w:rFonts w:ascii="Times New Roman" w:hAnsi="Times New Roman" w:cs="Times New Roman"/>
+          <w:color w:val="000000"/>
+          <w:sz w:val="24"/>
+          <w:szCs w:val="24"/>
+          <w:shd w:val="clear" w:color="auto" w:fill="FFFFFF"/>
+        </w:rPr>
+      </w:pPr>
+      <w:bookmarkStart w:id="27" w:name="OLE_LINK17"/>
+      <w:bookmarkStart w:id="28" w:name="OLE_LINK18"/>
+      <w:r>
+        <w:rPr>
+          <w:rFonts w:ascii="Times New Roman" w:hAnsi="Times New Roman" w:cs="Times New Roman"/>
+          <w:color w:val="000000"/>
+          <w:sz w:val="24"/>
+          <w:szCs w:val="24"/>
+          <w:shd w:val="clear" w:color="auto" w:fill="FFFFFF"/>
+        </w:rPr>
+        <w:t xml:space="preserve">La retención es la obligación que tiene el comprador de bienes y servicios, de no entregar el valor total de la compra al proveedor, sino de guardar o retener un porcentaje del monto total de la deuda en concepto de impuestos.  Este valor debe ser entregado al </w:t>
+      </w:r>
+      <w:r>
+        <w:rPr>
+          <w:rFonts w:ascii="Times New Roman" w:hAnsi="Times New Roman" w:cs="Times New Roman"/>
+          <w:color w:val="000000"/>
+          <w:sz w:val="24"/>
+          <w:szCs w:val="24"/>
+          <w:shd w:val="clear" w:color="auto" w:fill="FFFFFF"/>
+        </w:rPr>
+        <w:lastRenderedPageBreak/>
+        <w:t>Estado a nombre del contribuyente, para quien esta retención le significa un prepago o anticipo de impuestos.</w:t>
+      </w:r>
+      <w:sdt>
+        <w:sdtPr>
+          <w:rPr>
+            <w:shd w:val="clear" w:color="auto" w:fill="FFFFFF"/>
+          </w:rPr>
+          <w:id w:val="-1728843532"/>
+          <w:citation/>
+        </w:sdtPr>
+        <w:sdtContent>
+          <w:r>
+            <w:rPr>
+              <w:rFonts w:ascii="Times New Roman" w:hAnsi="Times New Roman" w:cs="Times New Roman"/>
+              <w:color w:val="000000"/>
+              <w:sz w:val="24"/>
+              <w:szCs w:val="24"/>
+              <w:shd w:val="clear" w:color="auto" w:fill="FFFFFF"/>
+            </w:rPr>
+            <w:fldChar w:fldCharType="begin"/>
+          </w:r>
+          <w:r>
+            <w:rPr>
+              <w:rFonts w:ascii="Times New Roman" w:hAnsi="Times New Roman" w:cs="Times New Roman"/>
+              <w:color w:val="000000"/>
+              <w:sz w:val="24"/>
+              <w:szCs w:val="24"/>
+              <w:shd w:val="clear" w:color="auto" w:fill="FFFFFF"/>
+            </w:rPr>
+            <w:instrText xml:space="preserve"> CITATION eri14 \l 8202 </w:instrText>
+          </w:r>
+          <w:r>
+            <w:rPr>
+              <w:rFonts w:ascii="Times New Roman" w:hAnsi="Times New Roman" w:cs="Times New Roman"/>
+              <w:color w:val="000000"/>
+              <w:sz w:val="24"/>
+              <w:szCs w:val="24"/>
+              <w:shd w:val="clear" w:color="auto" w:fill="FFFFFF"/>
+            </w:rPr>
+            <w:fldChar w:fldCharType="separate"/>
+          </w:r>
+          <w:r>
+            <w:rPr>
+              <w:rFonts w:ascii="Times New Roman" w:hAnsi="Times New Roman" w:cs="Times New Roman"/>
+              <w:noProof/>
+              <w:color w:val="000000"/>
+              <w:sz w:val="24"/>
+              <w:szCs w:val="24"/>
+              <w:shd w:val="clear" w:color="auto" w:fill="FFFFFF"/>
+            </w:rPr>
+            <w:t xml:space="preserve"> (kousu, 2014)</w:t>
+          </w:r>
+          <w:r>
+            <w:rPr>
+              <w:rFonts w:ascii="Times New Roman" w:hAnsi="Times New Roman" w:cs="Times New Roman"/>
+              <w:color w:val="000000"/>
+              <w:sz w:val="24"/>
+              <w:szCs w:val="24"/>
+              <w:shd w:val="clear" w:color="auto" w:fill="FFFFFF"/>
+            </w:rPr>
+            <w:fldChar w:fldCharType="end"/>
+          </w:r>
+        </w:sdtContent>
+      </w:sdt>
+      <w:r>
+        <w:rPr>
+          <w:rFonts w:ascii="Times New Roman" w:hAnsi="Times New Roman" w:cs="Times New Roman"/>
+          <w:color w:val="000000"/>
+          <w:sz w:val="24"/>
+          <w:szCs w:val="24"/>
+          <w:shd w:val="clear" w:color="auto" w:fill="FFFFFF"/>
+        </w:rPr>
+        <w:t xml:space="preserve">                                                                                            </w:t>
+      </w:r>
+      <w:bookmarkEnd w:id="27"/>
+      <w:bookmarkEnd w:id="28"/>
+    </w:p>
+    <w:p>
+      <w:pPr>
+        <w:pStyle w:val="Ttulo3"/>
+        <w:numPr>
+          <w:ilvl w:val="1"/>
+          <w:numId w:val="10"/>
+        </w:numPr>
+        <w:spacing w:before="80" w:line="480" w:lineRule="auto"/>
+        <w:rPr>
+          <w:rFonts w:ascii="Times New Roman" w:hAnsi="Times New Roman" w:cs="Times New Roman"/>
+          <w:color w:val="auto"/>
+          <w:sz w:val="24"/>
+          <w:szCs w:val="24"/>
+          <w:lang w:eastAsia="es-ES"/>
+        </w:rPr>
+      </w:pPr>
+      <w:bookmarkStart w:id="29" w:name="_Toc495354622"/>
+      <w:bookmarkStart w:id="30" w:name="OLE_LINK29"/>
+      <w:bookmarkStart w:id="31" w:name="OLE_LINK30"/>
+      <w:r>
+        <w:rPr>
+          <w:rFonts w:ascii="Times New Roman" w:hAnsi="Times New Roman" w:cs="Times New Roman"/>
+          <w:color w:val="auto"/>
+          <w:sz w:val="24"/>
+          <w:szCs w:val="24"/>
+          <w:lang w:eastAsia="es-ES"/>
+        </w:rPr>
+        <w:t>Retención de IVA</w:t>
+      </w:r>
+      <w:bookmarkEnd w:id="29"/>
+    </w:p>
+    <w:p>
+      <w:pPr>
+        <w:spacing w:line="480" w:lineRule="auto"/>
+        <w:ind w:firstLine="708"/>
+        <w:jc w:val="both"/>
+        <w:rPr>
+          <w:rFonts w:ascii="Times New Roman" w:hAnsi="Times New Roman" w:cs="Times New Roman"/>
+          <w:sz w:val="24"/>
+          <w:szCs w:val="24"/>
+        </w:rPr>
+      </w:pPr>
+      <w:bookmarkStart w:id="32" w:name="OLE_LINK35"/>
+      <w:bookmarkStart w:id="33" w:name="OLE_LINK36"/>
+      <w:bookmarkStart w:id="34" w:name="OLE_LINK38"/>
+      <w:bookmarkStart w:id="35" w:name="OLE_LINK39"/>
+      <w:r>
+        <w:rPr>
+          <w:rFonts w:ascii="Times New Roman" w:hAnsi="Times New Roman" w:cs="Times New Roman"/>
+          <w:sz w:val="24"/>
+          <w:szCs w:val="24"/>
+          <w:lang w:eastAsia="es-ES"/>
+        </w:rPr>
+        <w:t>Es el</w:t>
+      </w:r>
+      <w:r>
+        <w:rPr>
+          <w:rFonts w:ascii="Times New Roman" w:hAnsi="Times New Roman" w:cs="Times New Roman"/>
+          <w:sz w:val="24"/>
+          <w:szCs w:val="24"/>
+          <w:lang w:eastAsia="es-ES"/>
+        </w:rPr>
+        <w:t xml:space="preserve"> </w:t>
+      </w:r>
+      <w:r>
+        <w:rPr>
+          <w:rFonts w:ascii="Times New Roman" w:hAnsi="Times New Roman" w:cs="Times New Roman"/>
+          <w:sz w:val="24"/>
+          <w:szCs w:val="24"/>
+          <w:lang w:eastAsia="es-ES"/>
+        </w:rPr>
+        <w:t>deber</w:t>
+      </w:r>
+      <w:r>
+        <w:rPr>
+          <w:rFonts w:ascii="Times New Roman" w:hAnsi="Times New Roman" w:cs="Times New Roman"/>
+          <w:sz w:val="24"/>
+          <w:szCs w:val="24"/>
+          <w:lang w:eastAsia="es-ES"/>
+        </w:rPr>
+        <w:t xml:space="preserve"> que tiene </w:t>
+      </w:r>
+      <w:r>
+        <w:rPr>
+          <w:rFonts w:ascii="Times New Roman" w:hAnsi="Times New Roman" w:cs="Times New Roman"/>
+          <w:sz w:val="24"/>
+          <w:szCs w:val="24"/>
+          <w:lang w:eastAsia="es-ES"/>
+        </w:rPr>
+        <w:t xml:space="preserve">un ente al comprar bienes o servicios, </w:t>
+      </w:r>
+      <w:r>
+        <w:rPr>
+          <w:rFonts w:ascii="Times New Roman" w:hAnsi="Times New Roman" w:cs="Times New Roman"/>
+          <w:sz w:val="24"/>
+          <w:szCs w:val="24"/>
+          <w:lang w:eastAsia="es-ES"/>
+        </w:rPr>
+        <w:t>de no conceder el valor total de la compra al proveedor</w:t>
+      </w:r>
+      <w:bookmarkEnd w:id="30"/>
+      <w:bookmarkEnd w:id="31"/>
+      <w:bookmarkEnd w:id="32"/>
+      <w:bookmarkEnd w:id="33"/>
+      <w:r>
+        <w:rPr>
+          <w:rFonts w:ascii="Times New Roman" w:hAnsi="Times New Roman" w:cs="Times New Roman"/>
+          <w:sz w:val="24"/>
+          <w:szCs w:val="24"/>
+          <w:lang w:eastAsia="es-ES"/>
+        </w:rPr>
+        <w:t xml:space="preserve">, </w:t>
+      </w:r>
+      <w:bookmarkEnd w:id="34"/>
+      <w:bookmarkEnd w:id="35"/>
+      <w:r>
+        <w:rPr>
+          <w:rFonts w:ascii="Times New Roman" w:hAnsi="Times New Roman" w:cs="Times New Roman"/>
+          <w:sz w:val="24"/>
+          <w:szCs w:val="24"/>
+          <w:lang w:eastAsia="es-ES"/>
+        </w:rPr>
+        <w:t>sino realizar una retención en el porcentaje que determine la ley para luego depositar en la</w:t>
+      </w:r>
+      <w:r>
+        <w:rPr>
+          <w:rFonts w:ascii="Times New Roman" w:hAnsi="Times New Roman" w:cs="Times New Roman"/>
+          <w:sz w:val="24"/>
+          <w:szCs w:val="24"/>
+          <w:lang w:eastAsia="es-ES"/>
+        </w:rPr>
+        <w:t xml:space="preserve"> oficina receptora de fondos nacionales </w:t>
+      </w:r>
+      <w:r>
+        <w:rPr>
+          <w:rFonts w:ascii="Times New Roman" w:hAnsi="Times New Roman" w:cs="Times New Roman"/>
+          <w:sz w:val="24"/>
+          <w:szCs w:val="24"/>
+          <w:lang w:eastAsia="es-ES"/>
+        </w:rPr>
+        <w:t>el valor retenido a nombre del vendedor, para quien este valor constituye un anticipo en el pago de su imp</w:t>
+      </w:r>
+      <w:r>
+        <w:rPr>
+          <w:rFonts w:ascii="Times New Roman" w:hAnsi="Times New Roman" w:cs="Times New Roman"/>
+          <w:sz w:val="24"/>
+          <w:szCs w:val="24"/>
+          <w:lang w:eastAsia="es-ES"/>
+        </w:rPr>
+        <w:t>uesto</w:t>
+      </w:r>
+      <w:r>
+        <w:t>.</w:t>
+      </w:r>
+      <w:sdt>
+        <w:sdtPr>
+          <w:rPr>
+            <w:rFonts w:ascii="Times New Roman" w:hAnsi="Times New Roman" w:cs="Times New Roman"/>
+            <w:sz w:val="24"/>
+            <w:szCs w:val="24"/>
+          </w:rPr>
+          <w:id w:val="2004466373"/>
+          <w:citation/>
+        </w:sdtPr>
+        <w:sdtContent>
+          <w:r>
+            <w:rPr>
+              <w:rFonts w:ascii="Times New Roman" w:hAnsi="Times New Roman" w:cs="Times New Roman"/>
+              <w:sz w:val="24"/>
+              <w:szCs w:val="24"/>
+            </w:rPr>
+            <w:fldChar w:fldCharType="begin"/>
+          </w:r>
+          <w:r>
+            <w:rPr>
+              <w:rFonts w:ascii="Times New Roman" w:hAnsi="Times New Roman" w:cs="Times New Roman"/>
+              <w:sz w:val="24"/>
+              <w:szCs w:val="24"/>
+            </w:rPr>
+            <w:instrText xml:space="preserve"> CITATION ger17 \l 8202 </w:instrText>
+          </w:r>
+          <w:r>
+            <w:rPr>
+              <w:rFonts w:ascii="Times New Roman" w:hAnsi="Times New Roman" w:cs="Times New Roman"/>
+              <w:sz w:val="24"/>
+              <w:szCs w:val="24"/>
+            </w:rPr>
+            <w:fldChar w:fldCharType="separate"/>
+          </w:r>
+          <w:r>
+            <w:rPr>
+              <w:rFonts w:ascii="Times New Roman" w:hAnsi="Times New Roman" w:cs="Times New Roman"/>
+              <w:noProof/>
+              <w:sz w:val="24"/>
+              <w:szCs w:val="24"/>
+            </w:rPr>
+            <w:t xml:space="preserve"> (gerenciaytributos, 2017)</w:t>
+          </w:r>
+          <w:r>
+            <w:rPr>
+              <w:rFonts w:ascii="Times New Roman" w:hAnsi="Times New Roman" w:cs="Times New Roman"/>
+              <w:sz w:val="24"/>
+              <w:szCs w:val="24"/>
+            </w:rPr>
+            <w:fldChar w:fldCharType="end"/>
+          </w:r>
+        </w:sdtContent>
+      </w:sdt>
+    </w:p>
+    <w:p>
+      <w:pPr>
+        <w:pStyle w:val="Prrafodelista"/>
+        <w:numPr>
+          <w:ilvl w:val="0"/>
+          <w:numId w:val="9"/>
+        </w:numPr>
+        <w:spacing w:line="480" w:lineRule="auto"/>
+        <w:rPr>
+          <w:rFonts w:ascii="Times New Roman" w:hAnsi="Times New Roman" w:cs="Times New Roman"/>
+          <w:b/>
+          <w:color w:val="000000" w:themeColor="text1"/>
+          <w:sz w:val="24"/>
+          <w:szCs w:val="24"/>
+          <w:lang w:val="es-ES"/>
+        </w:rPr>
+      </w:pPr>
+      <w:r>
+        <w:rPr>
+          <w:rFonts w:ascii="Times New Roman" w:hAnsi="Times New Roman" w:cs="Times New Roman"/>
+          <w:b/>
+          <w:color w:val="000000" w:themeColor="text1"/>
+          <w:sz w:val="24"/>
+          <w:szCs w:val="24"/>
+          <w:lang w:val="es-ES"/>
+        </w:rPr>
+        <w:t>Nota de entrega</w:t>
+      </w:r>
+    </w:p>
+    <w:p>
+      <w:pPr>
+        <w:pStyle w:val="NormalWeb"/>
+        <w:shd w:val="clear" w:color="auto" w:fill="FFFFFF"/>
+        <w:spacing w:before="0" w:beforeAutospacing="0" w:after="0" w:afterAutospacing="0" w:line="480" w:lineRule="auto"/>
+        <w:ind w:firstLine="360"/>
+        <w:jc w:val="both"/>
+      </w:pPr>
+      <w:r>
+        <w:t>Las notas de entrega son documentos mercantiles similares a los </w:t>
+      </w:r>
+      <w:hyperlink r:id="rId14" w:history="1">
+        <w:r>
+          <w:t>albaranes</w:t>
+        </w:r>
+      </w:hyperlink>
+      <w:r>
+        <w:t> que sirven para</w:t>
+      </w:r>
+      <w:r>
+        <w:t xml:space="preserve"> </w:t>
+      </w:r>
+      <w:r>
+        <w:t xml:space="preserve">acreditar la entrega de un pedido, ya sea de un producto o de la prestación de un servicio. Generalmente, </w:t>
+      </w:r>
+      <w:r>
+        <w:t>el</w:t>
+      </w:r>
+      <w:r>
+        <w:t xml:space="preserve"> comprador debe firmarla para dar prueba de la recepción del pedido y quedarse con el original por si se produjera alguna reclamación más adelante. La copia de la nota de entrega </w:t>
+      </w:r>
+      <w:r>
+        <w:t>pertenecerá</w:t>
+      </w:r>
+      <w:r>
+        <w:t xml:space="preserve"> </w:t>
+      </w:r>
+      <w:r>
+        <w:t>a la empresa</w:t>
+      </w:r>
+      <w:r>
+        <w:t>. Según la definición de las notas de entrega, su uso no es estrictamente obligatorio. En este tipo de documentos mercantiles se indica normalmente la transacción o la entrega de una mercancía, el precio individual y total de la operación y los datos del cliente y del vendedor. La finalidad de las notas de entrega o de remisión es dejar constancia de que se ha producido una transacción así como la forma y el momento en el que se ha producido</w:t>
+      </w:r>
+      <w:r>
+        <w:t>.</w:t>
+      </w:r>
+      <w:r>
+        <w:t xml:space="preserve"> (modelofactura.net, 2008-2018)</w:t>
+      </w:r>
+    </w:p>
+    <w:p>
+      <w:pPr>
+        <w:spacing w:line="480" w:lineRule="auto"/>
+        <w:rPr>
+          <w:rFonts w:ascii="Times New Roman" w:hAnsi="Times New Roman" w:cs="Times New Roman"/>
+          <w:b/>
+          <w:color w:val="000000" w:themeColor="text1"/>
+          <w:sz w:val="24"/>
+          <w:szCs w:val="24"/>
+        </w:rPr>
+      </w:pPr>
+    </w:p>
+    <w:p>
+      <w:pPr>
+        <w:pStyle w:val="Prrafodelista"/>
+        <w:numPr>
+          <w:ilvl w:val="0"/>
+          <w:numId w:val="9"/>
+        </w:numPr>
+        <w:spacing w:line="480" w:lineRule="auto"/>
+        <w:rPr>
+          <w:rFonts w:ascii="Times New Roman" w:hAnsi="Times New Roman" w:cs="Times New Roman"/>
+          <w:b/>
+          <w:color w:val="000000" w:themeColor="text1"/>
+          <w:sz w:val="24"/>
+          <w:szCs w:val="24"/>
+          <w:lang w:val="es-ES"/>
+        </w:rPr>
+      </w:pPr>
+      <w:r>
+        <w:rPr>
+          <w:rFonts w:ascii="Times New Roman" w:hAnsi="Times New Roman" w:cs="Times New Roman"/>
+          <w:b/>
+          <w:color w:val="000000" w:themeColor="text1"/>
+          <w:sz w:val="24"/>
+          <w:szCs w:val="24"/>
+          <w:lang w:val="es-ES"/>
+        </w:rPr>
+        <w:t xml:space="preserve">Presupuesto </w:t>
+      </w:r>
+    </w:p>
+    <w:p>
+      <w:pPr>
+        <w:pStyle w:val="Prrafodelista"/>
+        <w:numPr>
+          <w:ilvl w:val="0"/>
+          <w:numId w:val="9"/>
+        </w:numPr>
+        <w:spacing w:line="480" w:lineRule="auto"/>
+        <w:rPr>
+          <w:rFonts w:ascii="Times New Roman" w:hAnsi="Times New Roman" w:cs="Times New Roman"/>
+          <w:b/>
+          <w:color w:val="000000" w:themeColor="text1"/>
+          <w:sz w:val="24"/>
+          <w:szCs w:val="24"/>
+          <w:lang w:val="es-ES"/>
+        </w:rPr>
+      </w:pPr>
+      <w:r>
+        <w:rPr>
+          <w:rFonts w:ascii="Times New Roman" w:hAnsi="Times New Roman" w:cs="Times New Roman"/>
+          <w:b/>
+          <w:color w:val="000000" w:themeColor="text1"/>
+          <w:sz w:val="24"/>
+          <w:szCs w:val="24"/>
+          <w:lang w:val="es-ES"/>
+        </w:rPr>
+        <w:lastRenderedPageBreak/>
+        <w:t>Data Mart</w:t>
+      </w:r>
+    </w:p>
+    <w:p>
+      <w:pPr>
+        <w:pStyle w:val="Prrafodelista"/>
+        <w:numPr>
+          <w:ilvl w:val="0"/>
+          <w:numId w:val="9"/>
+        </w:numPr>
+        <w:spacing w:line="480" w:lineRule="auto"/>
+        <w:rPr>
+          <w:rFonts w:ascii="Times New Roman" w:hAnsi="Times New Roman" w:cs="Times New Roman"/>
+          <w:b/>
+          <w:color w:val="000000" w:themeColor="text1"/>
+          <w:sz w:val="24"/>
+          <w:szCs w:val="24"/>
+          <w:lang w:val="es-ES"/>
+        </w:rPr>
+      </w:pPr>
+      <w:r>
+        <w:rPr>
+          <w:rFonts w:ascii="Times New Roman" w:hAnsi="Times New Roman" w:cs="Times New Roman"/>
+          <w:b/>
+          <w:color w:val="000000" w:themeColor="text1"/>
+          <w:sz w:val="24"/>
+          <w:szCs w:val="24"/>
+          <w:lang w:val="es-ES"/>
+        </w:rPr>
+        <w:t>Business Intelligence</w:t>
+      </w:r>
+    </w:p>
+    <w:p>
+      <w:pPr>
+        <w:pStyle w:val="Prrafodelista"/>
+        <w:numPr>
+          <w:ilvl w:val="0"/>
+          <w:numId w:val="9"/>
+        </w:numPr>
+        <w:spacing w:line="480" w:lineRule="auto"/>
+        <w:rPr>
+          <w:rFonts w:ascii="Times New Roman" w:hAnsi="Times New Roman" w:cs="Times New Roman"/>
+          <w:b/>
+          <w:color w:val="000000" w:themeColor="text1"/>
+          <w:sz w:val="24"/>
+          <w:szCs w:val="24"/>
+          <w:lang w:val="es-ES"/>
+        </w:rPr>
+      </w:pPr>
+      <w:r>
+        <w:rPr>
+          <w:rFonts w:ascii="Times New Roman" w:hAnsi="Times New Roman" w:cs="Times New Roman"/>
+          <w:b/>
+          <w:color w:val="000000" w:themeColor="text1"/>
+          <w:sz w:val="24"/>
+          <w:szCs w:val="24"/>
+          <w:lang w:val="es-ES"/>
+        </w:rPr>
+        <w:t xml:space="preserve">Pronóstico (Forecasting) </w:t>
+      </w:r>
+    </w:p>
+    <w:p>
+      <w:pPr>
+        <w:pStyle w:val="Prrafodelista"/>
+        <w:spacing w:line="480" w:lineRule="auto"/>
+        <w:rPr>
+          <w:rFonts w:ascii="Times New Roman" w:hAnsi="Times New Roman" w:cs="Times New Roman"/>
+          <w:b/>
+          <w:color w:val="000000" w:themeColor="text1"/>
+          <w:sz w:val="24"/>
+          <w:szCs w:val="24"/>
+          <w:lang w:val="es-ES"/>
+        </w:rPr>
+      </w:pPr>
+    </w:p>
+    <w:p>
+      <w:pPr>
+        <w:spacing w:line="480" w:lineRule="auto"/>
+        <w:ind w:firstLine="360"/>
+        <w:jc w:val="both"/>
+        <w:rPr>
+          <w:rFonts w:ascii="Times New Roman" w:hAnsi="Times New Roman" w:cs="Times New Roman"/>
+          <w:color w:val="000000" w:themeColor="text1"/>
+          <w:sz w:val="24"/>
+          <w:szCs w:val="24"/>
+          <w:lang w:val="es-ES"/>
+        </w:rPr>
+      </w:pPr>
+      <w:r>
+        <w:rPr>
+          <w:rFonts w:ascii="Times New Roman" w:hAnsi="Times New Roman" w:cs="Times New Roman"/>
+          <w:color w:val="000000" w:themeColor="text1"/>
+          <w:sz w:val="24"/>
+          <w:szCs w:val="24"/>
+          <w:lang w:val="es-ES"/>
+        </w:rPr>
+        <w:t>Para el desarrollo del presente Trabajo Instrumental de Grado, se ha empleado las siguientes herramientas y estándares que permitieron construir la solución:</w:t>
+      </w:r>
+    </w:p>
+    <w:p>
+      <w:pPr>
+        <w:spacing w:line="480" w:lineRule="auto"/>
+        <w:ind w:firstLine="360"/>
+        <w:jc w:val="both"/>
+        <w:rPr>
+          <w:rFonts w:ascii="Times New Roman" w:hAnsi="Times New Roman" w:cs="Times New Roman"/>
+          <w:color w:val="000000" w:themeColor="text1"/>
+          <w:sz w:val="24"/>
+          <w:szCs w:val="24"/>
+          <w:lang w:val="es-ES"/>
+        </w:rPr>
+      </w:pPr>
+    </w:p>
+    <w:p>
+      <w:pPr>
+        <w:pStyle w:val="Prrafodelista"/>
+        <w:numPr>
+          <w:ilvl w:val="0"/>
+          <w:numId w:val="9"/>
+        </w:numPr>
+        <w:spacing w:line="480" w:lineRule="auto"/>
+        <w:rPr>
+          <w:rFonts w:ascii="Times New Roman" w:hAnsi="Times New Roman" w:cs="Times New Roman"/>
+          <w:b/>
+          <w:color w:val="000000" w:themeColor="text1"/>
+          <w:sz w:val="24"/>
+          <w:szCs w:val="24"/>
+          <w:lang w:val="es-ES"/>
+        </w:rPr>
+      </w:pPr>
+      <w:r>
+        <w:rPr>
+          <w:rFonts w:ascii="Times New Roman" w:hAnsi="Times New Roman" w:cs="Times New Roman"/>
+          <w:b/>
+          <w:color w:val="000000" w:themeColor="text1"/>
+          <w:sz w:val="24"/>
+          <w:szCs w:val="24"/>
+          <w:lang w:val="es-ES"/>
+        </w:rPr>
+        <w:t>Patrones de diseño</w:t>
+      </w:r>
+    </w:p>
+    <w:p>
+      <w:pPr>
+        <w:pStyle w:val="Prrafodelista"/>
+        <w:numPr>
+          <w:ilvl w:val="0"/>
+          <w:numId w:val="9"/>
+        </w:numPr>
+        <w:spacing w:line="480" w:lineRule="auto"/>
+        <w:rPr>
+          <w:rFonts w:ascii="Times New Roman" w:hAnsi="Times New Roman" w:cs="Times New Roman"/>
+          <w:b/>
+          <w:color w:val="000000" w:themeColor="text1"/>
+          <w:sz w:val="24"/>
+          <w:szCs w:val="24"/>
+          <w:lang w:val="es-ES"/>
+        </w:rPr>
+      </w:pPr>
+      <w:r>
+        <w:rPr>
+          <w:rFonts w:ascii="Times New Roman" w:hAnsi="Times New Roman" w:cs="Times New Roman"/>
+          <w:b/>
+          <w:color w:val="000000" w:themeColor="text1"/>
+          <w:sz w:val="24"/>
+          <w:szCs w:val="24"/>
+          <w:lang w:val="es-ES"/>
+        </w:rPr>
+        <w:t>Framework Laravel</w:t>
+      </w:r>
+    </w:p>
+    <w:p>
+      <w:pPr>
+        <w:pStyle w:val="Prrafodelista"/>
+        <w:numPr>
+          <w:ilvl w:val="0"/>
+          <w:numId w:val="9"/>
+        </w:numPr>
+        <w:spacing w:line="480" w:lineRule="auto"/>
+        <w:rPr>
+          <w:rFonts w:ascii="Times New Roman" w:hAnsi="Times New Roman" w:cs="Times New Roman"/>
+          <w:b/>
+          <w:color w:val="000000" w:themeColor="text1"/>
+          <w:sz w:val="24"/>
+          <w:szCs w:val="24"/>
+          <w:lang w:val="es-ES"/>
+        </w:rPr>
+      </w:pPr>
+      <w:r>
+        <w:rPr>
+          <w:rFonts w:ascii="Times New Roman" w:hAnsi="Times New Roman" w:cs="Times New Roman"/>
+          <w:b/>
+          <w:color w:val="000000" w:themeColor="text1"/>
+          <w:sz w:val="24"/>
+          <w:szCs w:val="24"/>
+          <w:lang w:val="es-ES"/>
+        </w:rPr>
+        <w:t>Framework Bootstrap</w:t>
+      </w:r>
+    </w:p>
+    <w:p>
+      <w:pPr>
+        <w:pStyle w:val="Prrafodelista"/>
+        <w:numPr>
+          <w:ilvl w:val="0"/>
+          <w:numId w:val="9"/>
+        </w:numPr>
+        <w:spacing w:line="480" w:lineRule="auto"/>
+        <w:rPr>
+          <w:rFonts w:ascii="Times New Roman" w:hAnsi="Times New Roman" w:cs="Times New Roman"/>
+          <w:b/>
+          <w:color w:val="000000" w:themeColor="text1"/>
+          <w:sz w:val="24"/>
+          <w:szCs w:val="24"/>
+          <w:lang w:val="es-ES"/>
+        </w:rPr>
+      </w:pPr>
+      <w:r>
+        <w:rPr>
+          <w:rFonts w:ascii="Times New Roman" w:hAnsi="Times New Roman" w:cs="Times New Roman"/>
+          <w:b/>
+          <w:color w:val="000000" w:themeColor="text1"/>
+          <w:sz w:val="24"/>
+          <w:szCs w:val="24"/>
+          <w:lang w:val="es-ES"/>
+        </w:rPr>
+        <w:t>Manejador de Base de Datos PostgreSQL</w:t>
+      </w:r>
+    </w:p>
+    <w:p>
+      <w:pPr>
+        <w:pStyle w:val="Prrafodelista"/>
+        <w:numPr>
+          <w:ilvl w:val="0"/>
+          <w:numId w:val="9"/>
+        </w:numPr>
+        <w:spacing w:line="480" w:lineRule="auto"/>
+        <w:rPr>
+          <w:rFonts w:ascii="Times New Roman" w:hAnsi="Times New Roman" w:cs="Times New Roman"/>
+          <w:b/>
+          <w:color w:val="000000" w:themeColor="text1"/>
+          <w:sz w:val="24"/>
+          <w:szCs w:val="24"/>
+          <w:lang w:val="es-ES"/>
+        </w:rPr>
+      </w:pPr>
+      <w:r>
+        <w:rPr>
+          <w:rFonts w:ascii="Times New Roman" w:hAnsi="Times New Roman" w:cs="Times New Roman"/>
+          <w:b/>
+          <w:color w:val="000000" w:themeColor="text1"/>
+          <w:sz w:val="24"/>
+          <w:szCs w:val="24"/>
+          <w:lang w:val="es-ES"/>
+        </w:rPr>
+        <w:t>GIT</w:t>
+      </w:r>
+    </w:p>
+    <w:p>
+      <w:pPr>
+        <w:pStyle w:val="Prrafodelista"/>
+        <w:numPr>
+          <w:ilvl w:val="0"/>
+          <w:numId w:val="9"/>
+        </w:numPr>
+        <w:spacing w:line="480" w:lineRule="auto"/>
+        <w:rPr>
+          <w:rFonts w:ascii="Times New Roman" w:hAnsi="Times New Roman" w:cs="Times New Roman"/>
+          <w:b/>
+          <w:color w:val="000000" w:themeColor="text1"/>
+          <w:sz w:val="24"/>
+          <w:szCs w:val="24"/>
+          <w:lang w:val="es-ES"/>
+        </w:rPr>
+      </w:pPr>
+      <w:r>
+        <w:rPr>
+          <w:rFonts w:ascii="Times New Roman" w:hAnsi="Times New Roman" w:cs="Times New Roman"/>
+          <w:b/>
+          <w:color w:val="000000" w:themeColor="text1"/>
+          <w:sz w:val="24"/>
+          <w:szCs w:val="24"/>
+          <w:lang w:val="es-ES"/>
+        </w:rPr>
+        <w:t>Power BI Desktop</w:t>
+      </w:r>
+    </w:p>
+    <w:p>
+      <w:pPr>
+        <w:pStyle w:val="Prrafodelista"/>
+        <w:numPr>
+          <w:ilvl w:val="0"/>
+          <w:numId w:val="9"/>
+        </w:numPr>
+        <w:spacing w:line="480" w:lineRule="auto"/>
+        <w:rPr>
+          <w:rFonts w:ascii="Times New Roman" w:hAnsi="Times New Roman" w:cs="Times New Roman"/>
+          <w:b/>
+          <w:color w:val="000000" w:themeColor="text1"/>
+          <w:sz w:val="24"/>
+          <w:szCs w:val="24"/>
+          <w:lang w:val="es-ES"/>
+        </w:rPr>
+      </w:pPr>
+      <w:r>
+        <w:rPr>
+          <w:rFonts w:ascii="Times New Roman" w:hAnsi="Times New Roman" w:cs="Times New Roman"/>
+          <w:b/>
+          <w:color w:val="000000" w:themeColor="text1"/>
+          <w:sz w:val="24"/>
+          <w:szCs w:val="24"/>
+          <w:lang w:val="es-ES"/>
+        </w:rPr>
+        <w:t>DashBoard</w:t>
+      </w:r>
+    </w:p>
+    <w:p>
+      <w:pPr>
+        <w:pStyle w:val="Prrafodelista"/>
+        <w:numPr>
+          <w:ilvl w:val="0"/>
+          <w:numId w:val="9"/>
+        </w:numPr>
+        <w:spacing w:line="480" w:lineRule="auto"/>
+        <w:rPr>
+          <w:rFonts w:ascii="Times New Roman" w:hAnsi="Times New Roman" w:cs="Times New Roman"/>
+          <w:b/>
+          <w:color w:val="000000" w:themeColor="text1"/>
+          <w:sz w:val="24"/>
+          <w:szCs w:val="24"/>
+          <w:lang w:val="es-ES"/>
+        </w:rPr>
+      </w:pPr>
+      <w:r>
+        <w:rPr>
+          <w:rFonts w:ascii="Times New Roman" w:hAnsi="Times New Roman" w:cs="Times New Roman"/>
+          <w:b/>
+          <w:color w:val="000000" w:themeColor="text1"/>
+          <w:sz w:val="24"/>
+          <w:szCs w:val="24"/>
+          <w:lang w:val="es-ES"/>
+        </w:rPr>
+        <w:t>Lenguaje de programación R</w:t>
+      </w:r>
+    </w:p>
+    <w:p>
+      <w:pPr>
+        <w:pStyle w:val="Prrafodelista"/>
+        <w:numPr>
+          <w:ilvl w:val="0"/>
+          <w:numId w:val="9"/>
+        </w:numPr>
+        <w:spacing w:line="480" w:lineRule="auto"/>
+        <w:rPr>
+          <w:rFonts w:ascii="Times New Roman" w:hAnsi="Times New Roman" w:cs="Times New Roman"/>
+          <w:b/>
+          <w:color w:val="000000" w:themeColor="text1"/>
+          <w:sz w:val="24"/>
+          <w:szCs w:val="24"/>
+          <w:lang w:val="es-ES"/>
+        </w:rPr>
+      </w:pPr>
+      <w:r>
+        <w:rPr>
+          <w:rFonts w:ascii="Times New Roman" w:hAnsi="Times New Roman" w:cs="Times New Roman"/>
+          <w:b/>
+          <w:color w:val="000000" w:themeColor="text1"/>
+          <w:sz w:val="24"/>
+          <w:szCs w:val="24"/>
+          <w:lang w:val="es-ES"/>
+        </w:rPr>
+        <w:t>Paquetes para el framework Laravel:</w:t>
+      </w:r>
+    </w:p>
+    <w:p>
+      <w:pPr>
+        <w:pStyle w:val="Prrafodelista"/>
+        <w:numPr>
+          <w:ilvl w:val="1"/>
+          <w:numId w:val="9"/>
+        </w:numPr>
+        <w:spacing w:line="480" w:lineRule="auto"/>
+        <w:rPr>
+          <w:rFonts w:ascii="Times New Roman" w:hAnsi="Times New Roman" w:cs="Times New Roman"/>
+          <w:b/>
+          <w:color w:val="000000" w:themeColor="text1"/>
+          <w:sz w:val="24"/>
+          <w:szCs w:val="24"/>
+          <w:lang w:val="es-ES"/>
+        </w:rPr>
+      </w:pPr>
+      <w:r>
+        <w:rPr>
+          <w:rFonts w:ascii="Times New Roman" w:hAnsi="Times New Roman" w:cs="Times New Roman"/>
+          <w:b/>
+          <w:color w:val="000000" w:themeColor="text1"/>
+          <w:sz w:val="24"/>
+          <w:szCs w:val="24"/>
+          <w:lang w:val="es-ES"/>
+        </w:rPr>
+        <w:t>Laracasts/Flash</w:t>
+      </w:r>
+    </w:p>
+    <w:p>
+      <w:pPr>
+        <w:pStyle w:val="Prrafodelista"/>
+        <w:numPr>
+          <w:ilvl w:val="1"/>
+          <w:numId w:val="9"/>
+        </w:numPr>
+        <w:spacing w:line="480" w:lineRule="auto"/>
+        <w:rPr>
+          <w:rFonts w:ascii="Times New Roman" w:hAnsi="Times New Roman" w:cs="Times New Roman"/>
+          <w:b/>
+          <w:color w:val="000000" w:themeColor="text1"/>
+          <w:sz w:val="24"/>
+          <w:szCs w:val="24"/>
+          <w:lang w:val="es-ES"/>
+        </w:rPr>
+      </w:pPr>
+      <w:r>
+        <w:rPr>
+          <w:rFonts w:ascii="Times New Roman" w:hAnsi="Times New Roman" w:cs="Times New Roman"/>
+          <w:b/>
+          <w:color w:val="000000" w:themeColor="text1"/>
+          <w:sz w:val="24"/>
+          <w:szCs w:val="24"/>
+          <w:lang w:val="es-ES"/>
+        </w:rPr>
+        <w:t>Barryvdh/Laravel – DomPDF</w:t>
+      </w:r>
+    </w:p>
+    <w:p>
+      <w:pPr>
+        <w:pStyle w:val="Prrafodelista"/>
+        <w:numPr>
+          <w:ilvl w:val="1"/>
+          <w:numId w:val="9"/>
+        </w:numPr>
+        <w:spacing w:line="480" w:lineRule="auto"/>
+        <w:rPr>
+          <w:rFonts w:ascii="Times New Roman" w:hAnsi="Times New Roman" w:cs="Times New Roman"/>
+          <w:b/>
+          <w:color w:val="000000" w:themeColor="text1"/>
+          <w:sz w:val="24"/>
+          <w:szCs w:val="24"/>
+          <w:lang w:val="es-ES"/>
+        </w:rPr>
+      </w:pPr>
+      <w:r>
+        <w:rPr>
+          <w:rFonts w:ascii="Times New Roman" w:hAnsi="Times New Roman" w:cs="Times New Roman"/>
+          <w:b/>
+          <w:color w:val="000000" w:themeColor="text1"/>
+          <w:sz w:val="24"/>
+          <w:szCs w:val="24"/>
+          <w:lang w:val="es-ES"/>
+        </w:rPr>
+        <w:t>LaravelCollective/HTML</w:t>
+      </w:r>
+    </w:p>
+    <w:p>
+      <w:pPr>
+        <w:pStyle w:val="Prrafodelista"/>
+        <w:numPr>
+          <w:ilvl w:val="1"/>
+          <w:numId w:val="9"/>
+        </w:numPr>
+        <w:spacing w:line="480" w:lineRule="auto"/>
+        <w:rPr>
+          <w:rFonts w:ascii="Times New Roman" w:hAnsi="Times New Roman" w:cs="Times New Roman"/>
+          <w:b/>
+          <w:color w:val="000000" w:themeColor="text1"/>
+          <w:sz w:val="24"/>
+          <w:szCs w:val="24"/>
+          <w:lang w:val="es-ES"/>
+        </w:rPr>
+      </w:pPr>
+      <w:r>
+        <w:rPr>
+          <w:rFonts w:ascii="Times New Roman" w:hAnsi="Times New Roman" w:cs="Times New Roman"/>
+          <w:b/>
+          <w:color w:val="000000" w:themeColor="text1"/>
+          <w:sz w:val="24"/>
+          <w:szCs w:val="24"/>
+          <w:lang w:val="es-ES"/>
+        </w:rPr>
+        <w:t>Cviebrock/eloquent-sluggable</w:t>
+      </w:r>
+    </w:p>
+    <w:p>
+      <w:pPr>
+        <w:pStyle w:val="Ttulo1"/>
         <w:rPr>
           <w:rFonts w:ascii="Times New Roman" w:hAnsi="Times New Roman" w:cs="Times New Roman"/>
           <w:b/>
@@ -5936,6 +7065,7 @@
           <w:lang w:val="es-ES"/>
         </w:rPr>
       </w:pPr>
+      <w:bookmarkStart w:id="36" w:name="_Toc513486641"/>
       <w:r>
         <w:rPr>
           <w:rFonts w:ascii="Times New Roman" w:hAnsi="Times New Roman" w:cs="Times New Roman"/>
@@ -5945,8 +7075,10 @@
           <w:szCs w:val="36"/>
           <w:lang w:val="es-ES"/>
         </w:rPr>
-        <w:br w:type="page"/>
-      </w:r>
+        <w:lastRenderedPageBreak/>
+        <w:t>Capítulo III – Marco Metodológico</w:t>
+      </w:r>
+      <w:bookmarkEnd w:id="36"/>
     </w:p>
     <w:p>
       <w:pPr>
@@ -5960,8 +7092,32 @@
           <w:lang w:val="es-ES"/>
         </w:rPr>
       </w:pPr>
-      <w:bookmarkStart w:id="27" w:name="_Toc513486641"/>
-      <w:r>
+    </w:p>
+    <w:p>
+      <w:pPr>
+        <w:rPr>
+          <w:rFonts w:eastAsiaTheme="majorEastAsia"/>
+          <w:lang w:val="es-ES"/>
+        </w:rPr>
+      </w:pPr>
+    </w:p>
+    <w:p>
+      <w:pPr>
+        <w:rPr>
+          <w:rFonts w:eastAsiaTheme="majorEastAsia"/>
+          <w:lang w:val="es-ES"/>
+        </w:rPr>
+      </w:pPr>
+      <w:r>
+        <w:rPr>
+          <w:lang w:val="es-ES"/>
+        </w:rPr>
+        <w:br w:type="page"/>
+      </w:r>
+    </w:p>
+    <w:p>
+      <w:pPr>
+        <w:pStyle w:val="Ttulo1"/>
         <w:rPr>
           <w:rFonts w:ascii="Times New Roman" w:hAnsi="Times New Roman" w:cs="Times New Roman"/>
           <w:b/>
@@ -5970,14 +7126,9 @@
           <w:szCs w:val="36"/>
           <w:lang w:val="es-ES"/>
         </w:rPr>
-        <w:lastRenderedPageBreak/>
-        <w:t>Capítulo III – Marco Metodológico</w:t>
-      </w:r>
-      <w:bookmarkEnd w:id="27"/>
-    </w:p>
-    <w:p>
-      <w:pPr>
-        <w:pStyle w:val="Ttulo1"/>
+      </w:pPr>
+      <w:bookmarkStart w:id="37" w:name="_Toc513486642"/>
+      <w:r>
         <w:rPr>
           <w:rFonts w:ascii="Times New Roman" w:hAnsi="Times New Roman" w:cs="Times New Roman"/>
           <w:b/>
@@ -5986,29 +7137,10 @@
           <w:szCs w:val="36"/>
           <w:lang w:val="es-ES"/>
         </w:rPr>
-      </w:pPr>
-    </w:p>
-    <w:p>
-      <w:pPr>
-        <w:rPr>
-          <w:rFonts w:eastAsiaTheme="majorEastAsia"/>
-          <w:lang w:val="es-ES"/>
-        </w:rPr>
-      </w:pPr>
-    </w:p>
-    <w:p>
-      <w:pPr>
-        <w:rPr>
-          <w:rFonts w:eastAsiaTheme="majorEastAsia"/>
-          <w:lang w:val="es-ES"/>
-        </w:rPr>
-      </w:pPr>
-      <w:r>
-        <w:rPr>
-          <w:lang w:val="es-ES"/>
-        </w:rPr>
-        <w:br w:type="page"/>
-      </w:r>
+        <w:lastRenderedPageBreak/>
+        <w:t>Capítulo IV – Desarrollo</w:t>
+      </w:r>
+      <w:bookmarkEnd w:id="37"/>
     </w:p>
     <w:p>
       <w:pPr>
@@ -6022,8 +7154,32 @@
           <w:lang w:val="es-ES"/>
         </w:rPr>
       </w:pPr>
-      <w:bookmarkStart w:id="28" w:name="_Toc513486642"/>
-      <w:r>
+    </w:p>
+    <w:p>
+      <w:pPr>
+        <w:rPr>
+          <w:rFonts w:eastAsiaTheme="majorEastAsia"/>
+          <w:lang w:val="es-ES"/>
+        </w:rPr>
+      </w:pPr>
+    </w:p>
+    <w:p>
+      <w:pPr>
+        <w:rPr>
+          <w:rFonts w:eastAsiaTheme="majorEastAsia"/>
+          <w:lang w:val="es-ES"/>
+        </w:rPr>
+      </w:pPr>
+      <w:r>
+        <w:rPr>
+          <w:lang w:val="es-ES"/>
+        </w:rPr>
+        <w:br w:type="page"/>
+      </w:r>
+    </w:p>
+    <w:p>
+      <w:pPr>
+        <w:pStyle w:val="Ttulo1"/>
         <w:rPr>
           <w:rFonts w:ascii="Times New Roman" w:hAnsi="Times New Roman" w:cs="Times New Roman"/>
           <w:b/>
@@ -6032,14 +7188,9 @@
           <w:szCs w:val="36"/>
           <w:lang w:val="es-ES"/>
         </w:rPr>
-        <w:lastRenderedPageBreak/>
-        <w:t>Capítulo IV – Desarrollo</w:t>
-      </w:r>
-      <w:bookmarkEnd w:id="28"/>
-    </w:p>
-    <w:p>
-      <w:pPr>
-        <w:pStyle w:val="Ttulo1"/>
+      </w:pPr>
+      <w:bookmarkStart w:id="38" w:name="_Toc513486643"/>
+      <w:r>
         <w:rPr>
           <w:rFonts w:ascii="Times New Roman" w:hAnsi="Times New Roman" w:cs="Times New Roman"/>
           <w:b/>
@@ -6048,29 +7199,10 @@
           <w:szCs w:val="36"/>
           <w:lang w:val="es-ES"/>
         </w:rPr>
-      </w:pPr>
-    </w:p>
-    <w:p>
-      <w:pPr>
-        <w:rPr>
-          <w:rFonts w:eastAsiaTheme="majorEastAsia"/>
-          <w:lang w:val="es-ES"/>
-        </w:rPr>
-      </w:pPr>
-    </w:p>
-    <w:p>
-      <w:pPr>
-        <w:rPr>
-          <w:rFonts w:eastAsiaTheme="majorEastAsia"/>
-          <w:lang w:val="es-ES"/>
-        </w:rPr>
-      </w:pPr>
-      <w:r>
-        <w:rPr>
-          <w:lang w:val="es-ES"/>
-        </w:rPr>
-        <w:br w:type="page"/>
-      </w:r>
+        <w:lastRenderedPageBreak/>
+        <w:t>Capítulo V – Resultados</w:t>
+      </w:r>
+      <w:bookmarkEnd w:id="38"/>
     </w:p>
     <w:p>
       <w:pPr>
@@ -6084,8 +7216,32 @@
           <w:lang w:val="es-ES"/>
         </w:rPr>
       </w:pPr>
-      <w:bookmarkStart w:id="29" w:name="_Toc513486643"/>
-      <w:r>
+    </w:p>
+    <w:p>
+      <w:pPr>
+        <w:rPr>
+          <w:rFonts w:eastAsiaTheme="majorEastAsia"/>
+          <w:lang w:val="es-ES"/>
+        </w:rPr>
+      </w:pPr>
+    </w:p>
+    <w:p>
+      <w:pPr>
+        <w:rPr>
+          <w:rFonts w:eastAsiaTheme="majorEastAsia"/>
+          <w:lang w:val="es-ES"/>
+        </w:rPr>
+      </w:pPr>
+      <w:r>
+        <w:rPr>
+          <w:lang w:val="es-ES"/>
+        </w:rPr>
+        <w:br w:type="page"/>
+      </w:r>
+    </w:p>
+    <w:p>
+      <w:pPr>
+        <w:pStyle w:val="Ttulo1"/>
         <w:rPr>
           <w:rFonts w:ascii="Times New Roman" w:hAnsi="Times New Roman" w:cs="Times New Roman"/>
           <w:b/>
@@ -6094,14 +7250,9 @@
           <w:szCs w:val="36"/>
           <w:lang w:val="es-ES"/>
         </w:rPr>
-        <w:lastRenderedPageBreak/>
-        <w:t>Capítulo V – Resultados</w:t>
-      </w:r>
-      <w:bookmarkEnd w:id="29"/>
-    </w:p>
-    <w:p>
-      <w:pPr>
-        <w:pStyle w:val="Ttulo1"/>
+      </w:pPr>
+      <w:bookmarkStart w:id="39" w:name="_Toc513486644"/>
+      <w:r>
         <w:rPr>
           <w:rFonts w:ascii="Times New Roman" w:hAnsi="Times New Roman" w:cs="Times New Roman"/>
           <w:b/>
@@ -6110,29 +7261,10 @@
           <w:szCs w:val="36"/>
           <w:lang w:val="es-ES"/>
         </w:rPr>
-      </w:pPr>
-    </w:p>
-    <w:p>
-      <w:pPr>
-        <w:rPr>
-          <w:rFonts w:eastAsiaTheme="majorEastAsia"/>
-          <w:lang w:val="es-ES"/>
-        </w:rPr>
-      </w:pPr>
-    </w:p>
-    <w:p>
-      <w:pPr>
-        <w:rPr>
-          <w:rFonts w:eastAsiaTheme="majorEastAsia"/>
-          <w:lang w:val="es-ES"/>
-        </w:rPr>
-      </w:pPr>
-      <w:r>
-        <w:rPr>
-          <w:lang w:val="es-ES"/>
-        </w:rPr>
-        <w:br w:type="page"/>
-      </w:r>
+        <w:lastRenderedPageBreak/>
+        <w:t>Capítulo VI – Conclusiones y Recomendaciones</w:t>
+      </w:r>
+      <w:bookmarkEnd w:id="39"/>
     </w:p>
     <w:p>
       <w:pPr>
@@ -6146,8 +7278,32 @@
           <w:lang w:val="es-ES"/>
         </w:rPr>
       </w:pPr>
-      <w:bookmarkStart w:id="30" w:name="_Toc513486644"/>
-      <w:r>
+    </w:p>
+    <w:p>
+      <w:pPr>
+        <w:rPr>
+          <w:rFonts w:eastAsiaTheme="majorEastAsia"/>
+          <w:lang w:val="es-ES"/>
+        </w:rPr>
+      </w:pPr>
+    </w:p>
+    <w:p>
+      <w:pPr>
+        <w:rPr>
+          <w:rFonts w:eastAsiaTheme="majorEastAsia"/>
+          <w:lang w:val="es-ES"/>
+        </w:rPr>
+      </w:pPr>
+      <w:r>
+        <w:rPr>
+          <w:lang w:val="es-ES"/>
+        </w:rPr>
+        <w:br w:type="page"/>
+      </w:r>
+    </w:p>
+    <w:p>
+      <w:pPr>
+        <w:pStyle w:val="Ttulo1"/>
         <w:rPr>
           <w:rFonts w:ascii="Times New Roman" w:hAnsi="Times New Roman" w:cs="Times New Roman"/>
           <w:b/>
@@ -6156,14 +7312,9 @@
           <w:szCs w:val="36"/>
           <w:lang w:val="es-ES"/>
         </w:rPr>
-        <w:lastRenderedPageBreak/>
-        <w:t>Capítulo VI – Conclusiones y Recomendaciones</w:t>
-      </w:r>
-      <w:bookmarkEnd w:id="30"/>
-    </w:p>
-    <w:p>
-      <w:pPr>
-        <w:pStyle w:val="Ttulo1"/>
+      </w:pPr>
+      <w:bookmarkStart w:id="40" w:name="_Toc513486645"/>
+      <w:r>
         <w:rPr>
           <w:rFonts w:ascii="Times New Roman" w:hAnsi="Times New Roman" w:cs="Times New Roman"/>
           <w:b/>
@@ -6172,29 +7323,10 @@
           <w:szCs w:val="36"/>
           <w:lang w:val="es-ES"/>
         </w:rPr>
-      </w:pPr>
-    </w:p>
-    <w:p>
-      <w:pPr>
-        <w:rPr>
-          <w:rFonts w:eastAsiaTheme="majorEastAsia"/>
-          <w:lang w:val="es-ES"/>
-        </w:rPr>
-      </w:pPr>
-    </w:p>
-    <w:p>
-      <w:pPr>
-        <w:rPr>
-          <w:rFonts w:eastAsiaTheme="majorEastAsia"/>
-          <w:lang w:val="es-ES"/>
-        </w:rPr>
-      </w:pPr>
-      <w:r>
-        <w:rPr>
-          <w:lang w:val="es-ES"/>
-        </w:rPr>
-        <w:br w:type="page"/>
-      </w:r>
+        <w:lastRenderedPageBreak/>
+        <w:t>Referencias Bibliográficas</w:t>
+      </w:r>
+      <w:bookmarkEnd w:id="40"/>
     </w:p>
     <w:p>
       <w:pPr>
@@ -6208,8 +7340,32 @@
           <w:lang w:val="es-ES"/>
         </w:rPr>
       </w:pPr>
-      <w:bookmarkStart w:id="31" w:name="_Toc513486645"/>
-      <w:r>
+    </w:p>
+    <w:p>
+      <w:pPr>
+        <w:rPr>
+          <w:rFonts w:eastAsiaTheme="majorEastAsia"/>
+          <w:lang w:val="es-ES"/>
+        </w:rPr>
+      </w:pPr>
+    </w:p>
+    <w:p>
+      <w:pPr>
+        <w:rPr>
+          <w:rFonts w:eastAsiaTheme="majorEastAsia"/>
+          <w:lang w:val="es-ES"/>
+        </w:rPr>
+      </w:pPr>
+      <w:r>
+        <w:rPr>
+          <w:lang w:val="es-ES"/>
+        </w:rPr>
+        <w:br w:type="page"/>
+      </w:r>
+    </w:p>
+    <w:p>
+      <w:pPr>
+        <w:pStyle w:val="Ttulo1"/>
         <w:rPr>
           <w:rFonts w:ascii="Times New Roman" w:hAnsi="Times New Roman" w:cs="Times New Roman"/>
           <w:b/>
@@ -6218,14 +7374,9 @@
           <w:szCs w:val="36"/>
           <w:lang w:val="es-ES"/>
         </w:rPr>
-        <w:lastRenderedPageBreak/>
-        <w:t>Referencias Bibliográficas</w:t>
-      </w:r>
-      <w:bookmarkEnd w:id="31"/>
-    </w:p>
-    <w:p>
-      <w:pPr>
-        <w:pStyle w:val="Ttulo1"/>
+      </w:pPr>
+      <w:bookmarkStart w:id="41" w:name="_Toc513486646"/>
+      <w:r>
         <w:rPr>
           <w:rFonts w:ascii="Times New Roman" w:hAnsi="Times New Roman" w:cs="Times New Roman"/>
           <w:b/>
@@ -6234,59 +7385,13 @@
           <w:szCs w:val="36"/>
           <w:lang w:val="es-ES"/>
         </w:rPr>
-      </w:pPr>
-    </w:p>
-    <w:p>
-      <w:pPr>
-        <w:rPr>
-          <w:rFonts w:eastAsiaTheme="majorEastAsia"/>
-          <w:lang w:val="es-ES"/>
-        </w:rPr>
-      </w:pPr>
-    </w:p>
-    <w:p>
-      <w:pPr>
-        <w:rPr>
-          <w:rFonts w:eastAsiaTheme="majorEastAsia"/>
-          <w:lang w:val="es-ES"/>
-        </w:rPr>
-      </w:pPr>
-      <w:r>
-        <w:rPr>
-          <w:lang w:val="es-ES"/>
-        </w:rPr>
-        <w:br w:type="page"/>
-      </w:r>
-    </w:p>
-    <w:p>
-      <w:pPr>
-        <w:pStyle w:val="Ttulo1"/>
-        <w:rPr>
-          <w:rFonts w:ascii="Times New Roman" w:hAnsi="Times New Roman" w:cs="Times New Roman"/>
-          <w:b/>
-          <w:color w:val="000000" w:themeColor="text1"/>
-          <w:sz w:val="36"/>
-          <w:szCs w:val="36"/>
-          <w:lang w:val="es-ES"/>
-        </w:rPr>
-      </w:pPr>
-      <w:bookmarkStart w:id="32" w:name="_Toc513486646"/>
-      <w:r>
-        <w:rPr>
-          <w:rFonts w:ascii="Times New Roman" w:hAnsi="Times New Roman" w:cs="Times New Roman"/>
-          <w:b/>
-          <w:color w:val="000000" w:themeColor="text1"/>
-          <w:sz w:val="36"/>
-          <w:szCs w:val="36"/>
-          <w:lang w:val="es-ES"/>
-        </w:rPr>
         <w:lastRenderedPageBreak/>
         <w:t>Apéndices</w:t>
       </w:r>
-      <w:bookmarkEnd w:id="32"/>
+      <w:bookmarkEnd w:id="41"/>
     </w:p>
     <w:sectPr>
-      <w:footerReference w:type="first" r:id="rId14"/>
+      <w:footerReference w:type="first" r:id="rId15"/>
       <w:pgSz w:w="12240" w:h="15840"/>
       <w:pgMar w:top="1134" w:right="1418" w:bottom="1134" w:left="2268" w:header="709" w:footer="709" w:gutter="0"/>
       <w:pgNumType w:start="1"/>
@@ -6484,7 +7589,8 @@
     </w:pPr>
     <w:r>
       <w:rPr>
-        <w:lang w:val="en-US"/>
+        <w:noProof/>
+        <w:lang w:eastAsia="es-VE"/>
       </w:rPr>
       <w:drawing>
         <wp:anchor distT="0" distB="0" distL="114300" distR="114300" simplePos="0" relativeHeight="251659264" behindDoc="1" locked="0" layoutInCell="1" allowOverlap="1">
@@ -6899,6 +8005,92 @@
     </w:lvl>
   </w:abstractNum>
   <w:abstractNum w:abstractNumId="3">
+    <w:nsid w:val="128B11A0"/>
+    <w:multiLevelType w:val="hybridMultilevel"/>
+    <w:tmpl w:val="AC860414"/>
+    <w:lvl w:ilvl="0" w:tplc="200A000F">
+      <w:start w:val="1"/>
+      <w:numFmt w:val="decimal"/>
+      <w:lvlText w:val="%1."/>
+      <w:lvlJc w:val="left"/>
+      <w:pPr>
+        <w:ind w:left="3583" w:hanging="360"/>
+      </w:pPr>
+    </w:lvl>
+    <w:lvl w:ilvl="1" w:tplc="200A0019" w:tentative="1">
+      <w:start w:val="1"/>
+      <w:numFmt w:val="lowerLetter"/>
+      <w:lvlText w:val="%2."/>
+      <w:lvlJc w:val="left"/>
+      <w:pPr>
+        <w:ind w:left="4303" w:hanging="360"/>
+      </w:pPr>
+    </w:lvl>
+    <w:lvl w:ilvl="2" w:tplc="200A001B" w:tentative="1">
+      <w:start w:val="1"/>
+      <w:numFmt w:val="lowerRoman"/>
+      <w:lvlText w:val="%3."/>
+      <w:lvlJc w:val="right"/>
+      <w:pPr>
+        <w:ind w:left="5023" w:hanging="180"/>
+      </w:pPr>
+    </w:lvl>
+    <w:lvl w:ilvl="3" w:tplc="200A000F" w:tentative="1">
+      <w:start w:val="1"/>
+      <w:numFmt w:val="decimal"/>
+      <w:lvlText w:val="%4."/>
+      <w:lvlJc w:val="left"/>
+      <w:pPr>
+        <w:ind w:left="5743" w:hanging="360"/>
+      </w:pPr>
+    </w:lvl>
+    <w:lvl w:ilvl="4" w:tplc="200A0019" w:tentative="1">
+      <w:start w:val="1"/>
+      <w:numFmt w:val="lowerLetter"/>
+      <w:lvlText w:val="%5."/>
+      <w:lvlJc w:val="left"/>
+      <w:pPr>
+        <w:ind w:left="6463" w:hanging="360"/>
+      </w:pPr>
+    </w:lvl>
+    <w:lvl w:ilvl="5" w:tplc="200A001B" w:tentative="1">
+      <w:start w:val="1"/>
+      <w:numFmt w:val="lowerRoman"/>
+      <w:lvlText w:val="%6."/>
+      <w:lvlJc w:val="right"/>
+      <w:pPr>
+        <w:ind w:left="7183" w:hanging="180"/>
+      </w:pPr>
+    </w:lvl>
+    <w:lvl w:ilvl="6" w:tplc="200A000F" w:tentative="1">
+      <w:start w:val="1"/>
+      <w:numFmt w:val="decimal"/>
+      <w:lvlText w:val="%7."/>
+      <w:lvlJc w:val="left"/>
+      <w:pPr>
+        <w:ind w:left="7903" w:hanging="360"/>
+      </w:pPr>
+    </w:lvl>
+    <w:lvl w:ilvl="7" w:tplc="200A0019" w:tentative="1">
+      <w:start w:val="1"/>
+      <w:numFmt w:val="lowerLetter"/>
+      <w:lvlText w:val="%8."/>
+      <w:lvlJc w:val="left"/>
+      <w:pPr>
+        <w:ind w:left="8623" w:hanging="360"/>
+      </w:pPr>
+    </w:lvl>
+    <w:lvl w:ilvl="8" w:tplc="200A001B" w:tentative="1">
+      <w:start w:val="1"/>
+      <w:numFmt w:val="lowerRoman"/>
+      <w:lvlText w:val="%9."/>
+      <w:lvlJc w:val="right"/>
+      <w:pPr>
+        <w:ind w:left="9343" w:hanging="180"/>
+      </w:pPr>
+    </w:lvl>
+  </w:abstractNum>
+  <w:abstractNum w:abstractNumId="4">
     <w:nsid w:val="152967C2"/>
     <w:multiLevelType w:val="hybridMultilevel"/>
     <w:tmpl w:val="BFA0046E"/>
@@ -6987,7 +8179,296 @@
       </w:pPr>
     </w:lvl>
   </w:abstractNum>
-  <w:abstractNum w:abstractNumId="4">
+  <w:abstractNum w:abstractNumId="5">
+    <w:nsid w:val="39D42DF4"/>
+    <w:multiLevelType w:val="hybridMultilevel"/>
+    <w:tmpl w:val="40EE70E4"/>
+    <w:lvl w:ilvl="0" w:tplc="200A000F">
+      <w:start w:val="1"/>
+      <w:numFmt w:val="decimal"/>
+      <w:lvlText w:val="%1."/>
+      <w:lvlJc w:val="left"/>
+      <w:pPr>
+        <w:ind w:left="720" w:hanging="360"/>
+      </w:pPr>
+    </w:lvl>
+    <w:lvl w:ilvl="1" w:tplc="200A0019">
+      <w:start w:val="1"/>
+      <w:numFmt w:val="lowerLetter"/>
+      <w:lvlText w:val="%2."/>
+      <w:lvlJc w:val="left"/>
+      <w:pPr>
+        <w:ind w:left="1440" w:hanging="360"/>
+      </w:pPr>
+    </w:lvl>
+    <w:lvl w:ilvl="2" w:tplc="200A001B" w:tentative="1">
+      <w:start w:val="1"/>
+      <w:numFmt w:val="lowerRoman"/>
+      <w:lvlText w:val="%3."/>
+      <w:lvlJc w:val="right"/>
+      <w:pPr>
+        <w:ind w:left="2160" w:hanging="180"/>
+      </w:pPr>
+    </w:lvl>
+    <w:lvl w:ilvl="3" w:tplc="200A000F" w:tentative="1">
+      <w:start w:val="1"/>
+      <w:numFmt w:val="decimal"/>
+      <w:lvlText w:val="%4."/>
+      <w:lvlJc w:val="left"/>
+      <w:pPr>
+        <w:ind w:left="2880" w:hanging="360"/>
+      </w:pPr>
+    </w:lvl>
+    <w:lvl w:ilvl="4" w:tplc="200A0019" w:tentative="1">
+      <w:start w:val="1"/>
+      <w:numFmt w:val="lowerLetter"/>
+      <w:lvlText w:val="%5."/>
+      <w:lvlJc w:val="left"/>
+      <w:pPr>
+        <w:ind w:left="3600" w:hanging="360"/>
+      </w:pPr>
+    </w:lvl>
+    <w:lvl w:ilvl="5" w:tplc="200A001B" w:tentative="1">
+      <w:start w:val="1"/>
+      <w:numFmt w:val="lowerRoman"/>
+      <w:lvlText w:val="%6."/>
+      <w:lvlJc w:val="right"/>
+      <w:pPr>
+        <w:ind w:left="4320" w:hanging="180"/>
+      </w:pPr>
+    </w:lvl>
+    <w:lvl w:ilvl="6" w:tplc="200A000F" w:tentative="1">
+      <w:start w:val="1"/>
+      <w:numFmt w:val="decimal"/>
+      <w:lvlText w:val="%7."/>
+      <w:lvlJc w:val="left"/>
+      <w:pPr>
+        <w:ind w:left="5040" w:hanging="360"/>
+      </w:pPr>
+    </w:lvl>
+    <w:lvl w:ilvl="7" w:tplc="200A0019" w:tentative="1">
+      <w:start w:val="1"/>
+      <w:numFmt w:val="lowerLetter"/>
+      <w:lvlText w:val="%8."/>
+      <w:lvlJc w:val="left"/>
+      <w:pPr>
+        <w:ind w:left="5760" w:hanging="360"/>
+      </w:pPr>
+    </w:lvl>
+    <w:lvl w:ilvl="8" w:tplc="200A001B" w:tentative="1">
+      <w:start w:val="1"/>
+      <w:numFmt w:val="lowerRoman"/>
+      <w:lvlText w:val="%9."/>
+      <w:lvlJc w:val="right"/>
+      <w:pPr>
+        <w:ind w:left="6480" w:hanging="180"/>
+      </w:pPr>
+    </w:lvl>
+  </w:abstractNum>
+  <w:abstractNum w:abstractNumId="6">
+    <w:nsid w:val="5F7B362F"/>
+    <w:multiLevelType w:val="multilevel"/>
+    <w:tmpl w:val="F6C0D006"/>
+    <w:lvl w:ilvl="0">
+      <w:start w:val="1"/>
+      <w:numFmt w:val="decimal"/>
+      <w:lvlText w:val="%1."/>
+      <w:lvlJc w:val="left"/>
+      <w:pPr>
+        <w:ind w:left="720" w:hanging="360"/>
+      </w:pPr>
+    </w:lvl>
+    <w:lvl w:ilvl="1">
+      <w:start w:val="1"/>
+      <w:numFmt w:val="lowerLetter"/>
+      <w:lvlText w:val="%2."/>
+      <w:lvlJc w:val="left"/>
+      <w:pPr>
+        <w:ind w:left="1068" w:hanging="360"/>
+      </w:pPr>
+      <w:rPr>
+        <w:rFonts w:hint="default"/>
+      </w:rPr>
+    </w:lvl>
+    <w:lvl w:ilvl="2">
+      <w:start w:val="1"/>
+      <w:numFmt w:val="decimal"/>
+      <w:isLgl/>
+      <w:lvlText w:val="%1.%2.%3."/>
+      <w:lvlJc w:val="left"/>
+      <w:pPr>
+        <w:ind w:left="1776" w:hanging="720"/>
+      </w:pPr>
+      <w:rPr>
+        <w:rFonts w:hint="default"/>
+      </w:rPr>
+    </w:lvl>
+    <w:lvl w:ilvl="3">
+      <w:start w:val="1"/>
+      <w:numFmt w:val="decimal"/>
+      <w:isLgl/>
+      <w:lvlText w:val="%1.%2.%3.%4."/>
+      <w:lvlJc w:val="left"/>
+      <w:pPr>
+        <w:ind w:left="2124" w:hanging="720"/>
+      </w:pPr>
+      <w:rPr>
+        <w:rFonts w:hint="default"/>
+      </w:rPr>
+    </w:lvl>
+    <w:lvl w:ilvl="4">
+      <w:start w:val="1"/>
+      <w:numFmt w:val="decimal"/>
+      <w:isLgl/>
+      <w:lvlText w:val="%1.%2.%3.%4.%5."/>
+      <w:lvlJc w:val="left"/>
+      <w:pPr>
+        <w:ind w:left="2832" w:hanging="1080"/>
+      </w:pPr>
+      <w:rPr>
+        <w:rFonts w:hint="default"/>
+      </w:rPr>
+    </w:lvl>
+    <w:lvl w:ilvl="5">
+      <w:start w:val="1"/>
+      <w:numFmt w:val="decimal"/>
+      <w:isLgl/>
+      <w:lvlText w:val="%1.%2.%3.%4.%5.%6."/>
+      <w:lvlJc w:val="left"/>
+      <w:pPr>
+        <w:ind w:left="3180" w:hanging="1080"/>
+      </w:pPr>
+      <w:rPr>
+        <w:rFonts w:hint="default"/>
+      </w:rPr>
+    </w:lvl>
+    <w:lvl w:ilvl="6">
+      <w:start w:val="1"/>
+      <w:numFmt w:val="decimal"/>
+      <w:isLgl/>
+      <w:lvlText w:val="%1.%2.%3.%4.%5.%6.%7."/>
+      <w:lvlJc w:val="left"/>
+      <w:pPr>
+        <w:ind w:left="3888" w:hanging="1440"/>
+      </w:pPr>
+      <w:rPr>
+        <w:rFonts w:hint="default"/>
+      </w:rPr>
+    </w:lvl>
+    <w:lvl w:ilvl="7">
+      <w:start w:val="1"/>
+      <w:numFmt w:val="decimal"/>
+      <w:isLgl/>
+      <w:lvlText w:val="%1.%2.%3.%4.%5.%6.%7.%8."/>
+      <w:lvlJc w:val="left"/>
+      <w:pPr>
+        <w:ind w:left="4236" w:hanging="1440"/>
+      </w:pPr>
+      <w:rPr>
+        <w:rFonts w:hint="default"/>
+      </w:rPr>
+    </w:lvl>
+    <w:lvl w:ilvl="8">
+      <w:start w:val="1"/>
+      <w:numFmt w:val="decimal"/>
+      <w:isLgl/>
+      <w:lvlText w:val="%1.%2.%3.%4.%5.%6.%7.%8.%9."/>
+      <w:lvlJc w:val="left"/>
+      <w:pPr>
+        <w:ind w:left="4944" w:hanging="1800"/>
+      </w:pPr>
+      <w:rPr>
+        <w:rFonts w:hint="default"/>
+      </w:rPr>
+    </w:lvl>
+  </w:abstractNum>
+  <w:abstractNum w:abstractNumId="7">
+    <w:nsid w:val="67671F7C"/>
+    <w:multiLevelType w:val="hybridMultilevel"/>
+    <w:tmpl w:val="13FC2F72"/>
+    <w:lvl w:ilvl="0" w:tplc="200A000F">
+      <w:start w:val="1"/>
+      <w:numFmt w:val="decimal"/>
+      <w:lvlText w:val="%1."/>
+      <w:lvlJc w:val="left"/>
+      <w:pPr>
+        <w:ind w:left="3600" w:hanging="360"/>
+      </w:pPr>
+    </w:lvl>
+    <w:lvl w:ilvl="1" w:tplc="200A0019" w:tentative="1">
+      <w:start w:val="1"/>
+      <w:numFmt w:val="lowerLetter"/>
+      <w:lvlText w:val="%2."/>
+      <w:lvlJc w:val="left"/>
+      <w:pPr>
+        <w:ind w:left="4320" w:hanging="360"/>
+      </w:pPr>
+    </w:lvl>
+    <w:lvl w:ilvl="2" w:tplc="200A001B" w:tentative="1">
+      <w:start w:val="1"/>
+      <w:numFmt w:val="lowerRoman"/>
+      <w:lvlText w:val="%3."/>
+      <w:lvlJc w:val="right"/>
+      <w:pPr>
+        <w:ind w:left="5040" w:hanging="180"/>
+      </w:pPr>
+    </w:lvl>
+    <w:lvl w:ilvl="3" w:tplc="200A000F" w:tentative="1">
+      <w:start w:val="1"/>
+      <w:numFmt w:val="decimal"/>
+      <w:lvlText w:val="%4."/>
+      <w:lvlJc w:val="left"/>
+      <w:pPr>
+        <w:ind w:left="5760" w:hanging="360"/>
+      </w:pPr>
+    </w:lvl>
+    <w:lvl w:ilvl="4" w:tplc="200A0019" w:tentative="1">
+      <w:start w:val="1"/>
+      <w:numFmt w:val="lowerLetter"/>
+      <w:lvlText w:val="%5."/>
+      <w:lvlJc w:val="left"/>
+      <w:pPr>
+        <w:ind w:left="6480" w:hanging="360"/>
+      </w:pPr>
+    </w:lvl>
+    <w:lvl w:ilvl="5" w:tplc="200A001B" w:tentative="1">
+      <w:start w:val="1"/>
+      <w:numFmt w:val="lowerRoman"/>
+      <w:lvlText w:val="%6."/>
+      <w:lvlJc w:val="right"/>
+      <w:pPr>
+        <w:ind w:left="7200" w:hanging="180"/>
+      </w:pPr>
+    </w:lvl>
+    <w:lvl w:ilvl="6" w:tplc="200A000F" w:tentative="1">
+      <w:start w:val="1"/>
+      <w:numFmt w:val="decimal"/>
+      <w:lvlText w:val="%7."/>
+      <w:lvlJc w:val="left"/>
+      <w:pPr>
+        <w:ind w:left="7920" w:hanging="360"/>
+      </w:pPr>
+    </w:lvl>
+    <w:lvl w:ilvl="7" w:tplc="200A0019" w:tentative="1">
+      <w:start w:val="1"/>
+      <w:numFmt w:val="lowerLetter"/>
+      <w:lvlText w:val="%8."/>
+      <w:lvlJc w:val="left"/>
+      <w:pPr>
+        <w:ind w:left="8640" w:hanging="360"/>
+      </w:pPr>
+    </w:lvl>
+    <w:lvl w:ilvl="8" w:tplc="200A001B" w:tentative="1">
+      <w:start w:val="1"/>
+      <w:numFmt w:val="lowerRoman"/>
+      <w:lvlText w:val="%9."/>
+      <w:lvlJc w:val="right"/>
+      <w:pPr>
+        <w:ind w:left="9360" w:hanging="180"/>
+      </w:pPr>
+    </w:lvl>
+  </w:abstractNum>
+  <w:abstractNum w:abstractNumId="8">
     <w:nsid w:val="6F30422B"/>
     <w:multiLevelType w:val="hybridMultilevel"/>
     <w:tmpl w:val="77F094B0"/>
@@ -7100,20 +8581,148 @@
       </w:rPr>
     </w:lvl>
   </w:abstractNum>
+  <w:abstractNum w:abstractNumId="9">
+    <w:nsid w:val="7A387C40"/>
+    <w:multiLevelType w:val="hybridMultilevel"/>
+    <w:tmpl w:val="E79AB666"/>
+    <w:lvl w:ilvl="0" w:tplc="200A0001">
+      <w:start w:val="1"/>
+      <w:numFmt w:val="bullet"/>
+      <w:lvlText w:val=""/>
+      <w:lvlJc w:val="left"/>
+      <w:pPr>
+        <w:ind w:left="3600" w:hanging="360"/>
+      </w:pPr>
+      <w:rPr>
+        <w:rFonts w:ascii="Symbol" w:hAnsi="Symbol" w:hint="default"/>
+      </w:rPr>
+    </w:lvl>
+    <w:lvl w:ilvl="1" w:tplc="200A0003" w:tentative="1">
+      <w:start w:val="1"/>
+      <w:numFmt w:val="bullet"/>
+      <w:lvlText w:val="o"/>
+      <w:lvlJc w:val="left"/>
+      <w:pPr>
+        <w:ind w:left="4320" w:hanging="360"/>
+      </w:pPr>
+      <w:rPr>
+        <w:rFonts w:ascii="Courier New" w:hAnsi="Courier New" w:cs="Courier New" w:hint="default"/>
+      </w:rPr>
+    </w:lvl>
+    <w:lvl w:ilvl="2" w:tplc="200A0005" w:tentative="1">
+      <w:start w:val="1"/>
+      <w:numFmt w:val="bullet"/>
+      <w:lvlText w:val=""/>
+      <w:lvlJc w:val="left"/>
+      <w:pPr>
+        <w:ind w:left="5040" w:hanging="360"/>
+      </w:pPr>
+      <w:rPr>
+        <w:rFonts w:ascii="Wingdings" w:hAnsi="Wingdings" w:hint="default"/>
+      </w:rPr>
+    </w:lvl>
+    <w:lvl w:ilvl="3" w:tplc="200A0001" w:tentative="1">
+      <w:start w:val="1"/>
+      <w:numFmt w:val="bullet"/>
+      <w:lvlText w:val=""/>
+      <w:lvlJc w:val="left"/>
+      <w:pPr>
+        <w:ind w:left="5760" w:hanging="360"/>
+      </w:pPr>
+      <w:rPr>
+        <w:rFonts w:ascii="Symbol" w:hAnsi="Symbol" w:hint="default"/>
+      </w:rPr>
+    </w:lvl>
+    <w:lvl w:ilvl="4" w:tplc="200A0003" w:tentative="1">
+      <w:start w:val="1"/>
+      <w:numFmt w:val="bullet"/>
+      <w:lvlText w:val="o"/>
+      <w:lvlJc w:val="left"/>
+      <w:pPr>
+        <w:ind w:left="6480" w:hanging="360"/>
+      </w:pPr>
+      <w:rPr>
+        <w:rFonts w:ascii="Courier New" w:hAnsi="Courier New" w:cs="Courier New" w:hint="default"/>
+      </w:rPr>
+    </w:lvl>
+    <w:lvl w:ilvl="5" w:tplc="200A0005" w:tentative="1">
+      <w:start w:val="1"/>
+      <w:numFmt w:val="bullet"/>
+      <w:lvlText w:val=""/>
+      <w:lvlJc w:val="left"/>
+      <w:pPr>
+        <w:ind w:left="7200" w:hanging="360"/>
+      </w:pPr>
+      <w:rPr>
+        <w:rFonts w:ascii="Wingdings" w:hAnsi="Wingdings" w:hint="default"/>
+      </w:rPr>
+    </w:lvl>
+    <w:lvl w:ilvl="6" w:tplc="200A0001" w:tentative="1">
+      <w:start w:val="1"/>
+      <w:numFmt w:val="bullet"/>
+      <w:lvlText w:val=""/>
+      <w:lvlJc w:val="left"/>
+      <w:pPr>
+        <w:ind w:left="7920" w:hanging="360"/>
+      </w:pPr>
+      <w:rPr>
+        <w:rFonts w:ascii="Symbol" w:hAnsi="Symbol" w:hint="default"/>
+      </w:rPr>
+    </w:lvl>
+    <w:lvl w:ilvl="7" w:tplc="200A0003" w:tentative="1">
+      <w:start w:val="1"/>
+      <w:numFmt w:val="bullet"/>
+      <w:lvlText w:val="o"/>
+      <w:lvlJc w:val="left"/>
+      <w:pPr>
+        <w:ind w:left="8640" w:hanging="360"/>
+      </w:pPr>
+      <w:rPr>
+        <w:rFonts w:ascii="Courier New" w:hAnsi="Courier New" w:cs="Courier New" w:hint="default"/>
+      </w:rPr>
+    </w:lvl>
+    <w:lvl w:ilvl="8" w:tplc="200A0005" w:tentative="1">
+      <w:start w:val="1"/>
+      <w:numFmt w:val="bullet"/>
+      <w:lvlText w:val=""/>
+      <w:lvlJc w:val="left"/>
+      <w:pPr>
+        <w:ind w:left="9360" w:hanging="360"/>
+      </w:pPr>
+      <w:rPr>
+        <w:rFonts w:ascii="Wingdings" w:hAnsi="Wingdings" w:hint="default"/>
+      </w:rPr>
+    </w:lvl>
+  </w:abstractNum>
   <w:num w:numId="1">
-    <w:abstractNumId w:val="3"/>
+    <w:abstractNumId w:val="4"/>
   </w:num>
   <w:num w:numId="2">
     <w:abstractNumId w:val="0"/>
   </w:num>
   <w:num w:numId="3">
-    <w:abstractNumId w:val="4"/>
+    <w:abstractNumId w:val="8"/>
   </w:num>
   <w:num w:numId="4">
     <w:abstractNumId w:val="2"/>
   </w:num>
   <w:num w:numId="5">
     <w:abstractNumId w:val="1"/>
+  </w:num>
+  <w:num w:numId="6">
+    <w:abstractNumId w:val="7"/>
+  </w:num>
+  <w:num w:numId="7">
+    <w:abstractNumId w:val="9"/>
+  </w:num>
+  <w:num w:numId="8">
+    <w:abstractNumId w:val="3"/>
+  </w:num>
+  <w:num w:numId="9">
+    <w:abstractNumId w:val="5"/>
+  </w:num>
+  <w:num w:numId="10">
+    <w:abstractNumId w:val="6"/>
   </w:num>
 </w:numbering>
 </file>
@@ -7623,6 +9232,34 @@
       <w:color w:val="595959" w:themeColor="text1" w:themeTint="A6"/>
     </w:rPr>
   </w:style>
+  <w:style w:type="paragraph" w:styleId="NormalWeb">
+    <w:name w:val="Normal (Web)"/>
+    <w:basedOn w:val="Normal"/>
+    <w:uiPriority w:val="99"/>
+    <w:semiHidden/>
+    <w:unhideWhenUsed/>
+    <w:rsid w:val="00C345FA"/>
+    <w:pPr>
+      <w:spacing w:before="100" w:beforeAutospacing="1" w:after="100" w:afterAutospacing="1" w:line="240" w:lineRule="auto"/>
+    </w:pPr>
+    <w:rPr>
+      <w:rFonts w:ascii="Times New Roman" w:eastAsia="Times New Roman" w:hAnsi="Times New Roman" w:cs="Times New Roman"/>
+      <w:sz w:val="24"/>
+      <w:szCs w:val="24"/>
+      <w:lang w:eastAsia="es-VE"/>
+    </w:rPr>
+  </w:style>
+  <w:style w:type="character" w:styleId="Textoennegrita">
+    <w:name w:val="Strong"/>
+    <w:basedOn w:val="Fuentedeprrafopredeter"/>
+    <w:uiPriority w:val="22"/>
+    <w:qFormat/>
+    <w:rsid w:val="00C345FA"/>
+    <w:rPr>
+      <w:b/>
+      <w:bCs/>
+    </w:rPr>
+  </w:style>
 </w:styles>
 </file>
 
@@ -7910,11 +9547,50 @@
 </file>
 
 <file path=customXml/item1.xml><?xml version="1.0" encoding="utf-8"?>
-<b:Sources xmlns:b="http://schemas.openxmlformats.org/officeDocument/2006/bibliography" xmlns="http://schemas.openxmlformats.org/officeDocument/2006/bibliography" SelectedStyle="\APA.XSL" StyleName="APA"/>
+<b:Sources xmlns:b="http://schemas.openxmlformats.org/officeDocument/2006/bibliography" xmlns="http://schemas.openxmlformats.org/officeDocument/2006/bibliography" SelectedStyle="\APA.XSL" StyleName="APA">
+  <b:Source>
+    <b:Tag>eri14</b:Tag>
+    <b:SourceType>DocumentFromInternetSite</b:SourceType>
+    <b:Guid>{B6DE68AD-B7D4-454E-9363-C9C65E76B46A}</b:Guid>
+    <b:Author>
+      <b:Author>
+        <b:NameList>
+          <b:Person>
+            <b:Last>kousu</b:Last>
+            <b:First>erii</b:First>
+          </b:Person>
+        </b:NameList>
+      </b:Author>
+    </b:Author>
+    <b:Title>AGENTES DE RETENCIÓN</b:Title>
+    <b:Year>2014</b:Year>
+    <b:URL>https://prezi.com/ivvxcqofdeaf/agentes-de-retencion/</b:URL>
+    <b:RefOrder>4</b:RefOrder>
+  </b:Source>
+  <b:Source>
+    <b:Tag>ger17</b:Tag>
+    <b:SourceType>InternetSite</b:SourceType>
+    <b:Guid>{A42E6CE8-4DEF-4D45-A634-4974BA27504B}</b:Guid>
+    <b:Title>GERENCIA Y TRIBUTOS</b:Title>
+    <b:Year>2017</b:Year>
+    <b:Author>
+      <b:Author>
+        <b:NameList>
+          <b:Person>
+            <b:Last>gerenciaytributos</b:Last>
+          </b:Person>
+        </b:NameList>
+      </b:Author>
+    </b:Author>
+    <b:InternetSiteTitle>GERENCIA Y TRIBUTOS</b:InternetSiteTitle>
+    <b:URL>https://gerenciaytributos.blogspot.com/</b:URL>
+    <b:RefOrder>6</b:RefOrder>
+  </b:Source>
+</b:Sources>
 </file>
 
 <file path=customXml/itemProps1.xml><?xml version="1.0" encoding="utf-8"?>
-<ds:datastoreItem xmlns:ds="http://schemas.openxmlformats.org/officeDocument/2006/customXml" ds:itemID="{3953A3BE-8566-4EF9-8413-02EAFA456B14}">
+<ds:datastoreItem xmlns:ds="http://schemas.openxmlformats.org/officeDocument/2006/customXml" ds:itemID="{82DF2A18-5C3E-4814-BA7F-B50333F77B53}">
   <ds:schemaRefs>
     <ds:schemaRef ds:uri="http://schemas.openxmlformats.org/officeDocument/2006/bibliography"/>
   </ds:schemaRefs>

</xml_diff>

<commit_message>
TOMO BLANDO: Capitulo III, se realizo hasta fase de diseno
</commit_message>
<xml_diff>
--- a/Tomo Blando SAI/TomoBlandoCarlosDavidGarciaBendahan - version 1.docx
+++ b/Tomo Blando SAI/TomoBlandoCarlosDavidGarciaBendahan - version 1.docx
@@ -3719,25 +3719,7 @@
                 <w:b/>
                 <w:noProof/>
               </w:rPr>
-              <w:t xml:space="preserve">Fase de </w:t>
-            </w:r>
-            <w:r>
-              <w:rPr>
-                <w:rStyle w:val="Hipervnculo"/>
-                <w:rFonts w:ascii="Times New Roman" w:eastAsiaTheme="majorEastAsia" w:hAnsi="Times New Roman" w:cs="Times New Roman"/>
-                <w:b/>
-                <w:noProof/>
-              </w:rPr>
-              <w:t>A</w:t>
-            </w:r>
-            <w:r>
-              <w:rPr>
-                <w:rStyle w:val="Hipervnculo"/>
-                <w:rFonts w:ascii="Times New Roman" w:eastAsiaTheme="majorEastAsia" w:hAnsi="Times New Roman" w:cs="Times New Roman"/>
-                <w:b/>
-                <w:noProof/>
-              </w:rPr>
-              <w:t>nálisis</w:t>
+              <w:t>Fase de Análisis</w:t>
             </w:r>
             <w:r>
               <w:rPr>
@@ -4639,25 +4621,7 @@
             <w:sz w:val="24"/>
             <w:szCs w:val="24"/>
           </w:rPr>
-          <w:t xml:space="preserve"> Arquitectura de una solució</w:t>
-        </w:r>
-        <w:r>
-          <w:rPr>
-            <w:rFonts w:ascii="Times New Roman" w:hAnsi="Times New Roman" w:cs="Times New Roman"/>
-            <w:i/>
-            <w:sz w:val="24"/>
-            <w:szCs w:val="24"/>
-          </w:rPr>
-          <w:t>n</w:t>
-        </w:r>
-        <w:r>
-          <w:rPr>
-            <w:rFonts w:ascii="Times New Roman" w:hAnsi="Times New Roman" w:cs="Times New Roman"/>
-            <w:i/>
-            <w:sz w:val="24"/>
-            <w:szCs w:val="24"/>
-          </w:rPr>
-          <w:t xml:space="preserve"> de “Business Intelligence”</w:t>
+          <w:t xml:space="preserve"> Arquitectura de una solución de “Business Intelligence”</w:t>
         </w:r>
       </w:fldSimple>
       <w:r>
@@ -4777,6 +4741,7 @@
           <w:sz w:val="24"/>
           <w:szCs w:val="24"/>
         </w:rPr>
+        <w:instrText xml:space="preserve"> \* MERGEFORMAT </w:instrText>
       </w:r>
       <w:r>
         <w:rPr>
@@ -4789,7 +4754,6 @@
           <w:sz w:val="24"/>
           <w:szCs w:val="24"/>
         </w:rPr>
-        <w:instrText xml:space="preserve"> \* MERGEFORMAT </w:instrText>
       </w:r>
       <w:r>
         <w:rPr>
@@ -12260,6 +12224,16 @@
           <w:szCs w:val="28"/>
           <w:lang w:val="es-ES"/>
         </w:rPr>
+        <w:t xml:space="preserve"> </w:t>
+      </w:r>
+      <w:r>
+        <w:rPr>
+          <w:rFonts w:ascii="Times New Roman" w:eastAsiaTheme="majorEastAsia" w:hAnsi="Times New Roman" w:cs="Times New Roman"/>
+          <w:b/>
+          <w:sz w:val="28"/>
+          <w:szCs w:val="28"/>
+          <w:lang w:val="es-ES"/>
+        </w:rPr>
         <w:t>Fase de Análisis</w:t>
       </w:r>
       <w:bookmarkEnd w:id="61"/>
@@ -12270,9 +12244,6 @@
         <w:ind w:firstLine="567"/>
         <w:jc w:val="both"/>
         <w:rPr>
-          <w:rFonts w:ascii="Times New Roman" w:hAnsi="Times New Roman" w:cs="Times New Roman"/>
-          <w:sz w:val="24"/>
-          <w:szCs w:val="24"/>
           <w:lang w:eastAsia="es-ES"/>
         </w:rPr>
       </w:pPr>
@@ -12283,7 +12254,97 @@
           <w:szCs w:val="24"/>
           <w:lang w:eastAsia="es-ES"/>
         </w:rPr>
-        <w:t xml:space="preserve">En esta fase se analizan las necesidades de los usuarios finales del software para determinar qué objetivos debe cubrir. Es importante señalar que en esta etapa se debe consensuar todo lo que se requiere del sistema y será aquello lo que seguirá en las siguientes etapas, no pudiéndose requerir nuevos resultados a mitad del proceso de elaboración del software. </w:t>
+        <w:t xml:space="preserve">En esta fase se analizan </w:t>
+      </w:r>
+      <w:r>
+        <w:rPr>
+          <w:rFonts w:ascii="Times New Roman" w:hAnsi="Times New Roman" w:cs="Times New Roman"/>
+          <w:sz w:val="24"/>
+          <w:szCs w:val="24"/>
+          <w:lang w:eastAsia="es-ES"/>
+        </w:rPr>
+        <w:t xml:space="preserve"> </w:t>
+      </w:r>
+      <w:r>
+        <w:rPr>
+          <w:rFonts w:ascii="Times New Roman" w:hAnsi="Times New Roman" w:cs="Times New Roman"/>
+          <w:sz w:val="24"/>
+          <w:szCs w:val="24"/>
+          <w:lang w:eastAsia="es-ES"/>
+        </w:rPr>
+        <w:t xml:space="preserve">las necesidades de los usuarios finales del software </w:t>
+      </w:r>
+      <w:r>
+        <w:rPr>
+          <w:rFonts w:ascii="Times New Roman" w:hAnsi="Times New Roman" w:cs="Times New Roman"/>
+          <w:sz w:val="24"/>
+          <w:szCs w:val="24"/>
+          <w:lang w:eastAsia="es-ES"/>
+        </w:rPr>
+        <w:t xml:space="preserve"> </w:t>
+      </w:r>
+      <w:r>
+        <w:rPr>
+          <w:rFonts w:ascii="Times New Roman" w:hAnsi="Times New Roman" w:cs="Times New Roman"/>
+          <w:sz w:val="24"/>
+          <w:szCs w:val="24"/>
+          <w:lang w:eastAsia="es-ES"/>
+        </w:rPr>
+        <w:t>para determinar qué objetivos debe</w:t>
+      </w:r>
+      <w:r>
+        <w:rPr>
+          <w:rFonts w:ascii="Times New Roman" w:hAnsi="Times New Roman" w:cs="Times New Roman"/>
+          <w:sz w:val="24"/>
+          <w:szCs w:val="24"/>
+          <w:lang w:eastAsia="es-ES"/>
+        </w:rPr>
+        <w:t>n</w:t>
+      </w:r>
+      <w:r>
+        <w:rPr>
+          <w:rFonts w:ascii="Times New Roman" w:hAnsi="Times New Roman" w:cs="Times New Roman"/>
+          <w:sz w:val="24"/>
+          <w:szCs w:val="24"/>
+          <w:lang w:eastAsia="es-ES"/>
+        </w:rPr>
+        <w:t xml:space="preserve"> cubrir</w:t>
+      </w:r>
+      <w:r>
+        <w:rPr>
+          <w:rFonts w:ascii="Times New Roman" w:hAnsi="Times New Roman" w:cs="Times New Roman"/>
+          <w:sz w:val="24"/>
+          <w:szCs w:val="24"/>
+          <w:lang w:eastAsia="es-ES"/>
+        </w:rPr>
+        <w:t>se</w:t>
+      </w:r>
+      <w:r>
+        <w:rPr>
+          <w:rFonts w:ascii="Times New Roman" w:hAnsi="Times New Roman" w:cs="Times New Roman"/>
+          <w:sz w:val="24"/>
+          <w:szCs w:val="24"/>
+          <w:lang w:eastAsia="es-ES"/>
+        </w:rPr>
+        <w:t xml:space="preserve">. Es importante señalar que en esta etapa se debe consensuar todo lo que se requiere del sistema y será aquello lo que </w:t>
+      </w:r>
+      <w:r>
+        <w:rPr>
+          <w:rFonts w:ascii="Times New Roman" w:hAnsi="Times New Roman" w:cs="Times New Roman"/>
+          <w:sz w:val="24"/>
+          <w:szCs w:val="24"/>
+          <w:lang w:eastAsia="es-ES"/>
+        </w:rPr>
+        <w:t xml:space="preserve">se </w:t>
+      </w:r>
+      <w:r>
+        <w:rPr>
+          <w:rFonts w:ascii="Times New Roman" w:hAnsi="Times New Roman" w:cs="Times New Roman"/>
+          <w:sz w:val="24"/>
+          <w:szCs w:val="24"/>
+          <w:lang w:eastAsia="es-ES"/>
+        </w:rPr>
+        <w:t xml:space="preserve">seguirá en las siguientes etapas, no pudiéndose requerir nuevos resultados a mitad del proceso de elaboración del software. </w:t>
       </w:r>
       <w:sdt>
         <w:sdtPr>
@@ -12345,6 +12406,392 @@
     </w:p>
     <w:p>
       <w:pPr>
+        <w:spacing w:line="480" w:lineRule="auto"/>
+        <w:ind w:firstLine="567"/>
+        <w:jc w:val="both"/>
+        <w:rPr>
+          <w:rFonts w:ascii="Times New Roman" w:hAnsi="Times New Roman" w:cs="Times New Roman"/>
+          <w:sz w:val="24"/>
+          <w:szCs w:val="24"/>
+          <w:lang w:eastAsia="es-ES"/>
+        </w:rPr>
+      </w:pPr>
+      <w:r>
+        <w:rPr>
+          <w:rFonts w:ascii="Times New Roman" w:hAnsi="Times New Roman" w:cs="Times New Roman"/>
+          <w:sz w:val="24"/>
+          <w:szCs w:val="24"/>
+          <w:lang w:eastAsia="es-ES"/>
+        </w:rPr>
+        <w:t>Se efectuaron reuniones con el director de la empresa, en las cuales se recabo la información imprescindible para la implementación del sistema SAI.</w:t>
+      </w:r>
+    </w:p>
+    <w:p>
+      <w:pPr>
+        <w:pStyle w:val="Prrafodelista"/>
+        <w:numPr>
+          <w:ilvl w:val="0"/>
+          <w:numId w:val="21"/>
+        </w:numPr>
+        <w:spacing w:line="480" w:lineRule="auto"/>
+        <w:jc w:val="both"/>
+        <w:rPr>
+          <w:rFonts w:ascii="Times New Roman" w:hAnsi="Times New Roman" w:cs="Times New Roman"/>
+          <w:sz w:val="24"/>
+          <w:szCs w:val="24"/>
+          <w:lang w:eastAsia="es-ES"/>
+        </w:rPr>
+      </w:pPr>
+      <w:r>
+        <w:rPr>
+          <w:rFonts w:ascii="Times New Roman" w:hAnsi="Times New Roman" w:cs="Times New Roman"/>
+          <w:sz w:val="24"/>
+          <w:szCs w:val="24"/>
+          <w:lang w:eastAsia="es-ES"/>
+        </w:rPr>
+        <w:t xml:space="preserve">Se especificó la necesidad de realizar la integración de la aplicación de inventario de la empresa al sistema SAI.  La empresa </w:t>
+      </w:r>
+      <w:r>
+        <w:rPr>
+          <w:rFonts w:ascii="Times New Roman" w:hAnsi="Times New Roman" w:cs="Times New Roman"/>
+          <w:sz w:val="24"/>
+          <w:szCs w:val="24"/>
+          <w:lang w:eastAsia="es-ES"/>
+        </w:rPr>
+        <w:t>suministró</w:t>
+      </w:r>
+      <w:r>
+        <w:rPr>
+          <w:rFonts w:ascii="Times New Roman" w:hAnsi="Times New Roman" w:cs="Times New Roman"/>
+          <w:sz w:val="24"/>
+          <w:szCs w:val="24"/>
+          <w:lang w:eastAsia="es-ES"/>
+        </w:rPr>
+        <w:t xml:space="preserve"> el diagrama entidad relación de la aplicación de </w:t>
+      </w:r>
+      <w:r>
+        <w:rPr>
+          <w:rFonts w:ascii="Times New Roman" w:hAnsi="Times New Roman" w:cs="Times New Roman"/>
+          <w:sz w:val="24"/>
+          <w:szCs w:val="24"/>
+          <w:lang w:eastAsia="es-ES"/>
+        </w:rPr>
+        <w:t xml:space="preserve">inventario, el cual sería modificado para cumplir con los requerimientos de almacenamiento del sistema SAI. </w:t>
+      </w:r>
+    </w:p>
+    <w:p>
+      <w:pPr>
+        <w:pStyle w:val="Prrafodelista"/>
+        <w:numPr>
+          <w:ilvl w:val="0"/>
+          <w:numId w:val="21"/>
+        </w:numPr>
+        <w:spacing w:line="480" w:lineRule="auto"/>
+        <w:jc w:val="both"/>
+        <w:rPr>
+          <w:rFonts w:ascii="Times New Roman" w:hAnsi="Times New Roman" w:cs="Times New Roman"/>
+          <w:sz w:val="24"/>
+          <w:szCs w:val="24"/>
+          <w:lang w:eastAsia="es-ES"/>
+        </w:rPr>
+      </w:pPr>
+      <w:r>
+        <w:rPr>
+          <w:rFonts w:ascii="Times New Roman" w:hAnsi="Times New Roman" w:cs="Times New Roman"/>
+          <w:sz w:val="24"/>
+          <w:szCs w:val="24"/>
+          <w:lang w:eastAsia="es-ES"/>
+        </w:rPr>
+        <w:lastRenderedPageBreak/>
+        <w:t>Se especificó la necesidad de poder gestionar la información de los clientes y personal de la empresa. Para la empresa es obligatorio poder manejar información de los contactos de sus clientes.</w:t>
+      </w:r>
+    </w:p>
+    <w:p>
+      <w:pPr>
+        <w:pStyle w:val="Prrafodelista"/>
+        <w:numPr>
+          <w:ilvl w:val="0"/>
+          <w:numId w:val="21"/>
+        </w:numPr>
+        <w:spacing w:line="480" w:lineRule="auto"/>
+        <w:jc w:val="both"/>
+        <w:rPr>
+          <w:rFonts w:ascii="Times New Roman" w:hAnsi="Times New Roman" w:cs="Times New Roman"/>
+          <w:sz w:val="24"/>
+          <w:szCs w:val="24"/>
+          <w:lang w:eastAsia="es-ES"/>
+        </w:rPr>
+      </w:pPr>
+      <w:r>
+        <w:rPr>
+          <w:rFonts w:ascii="Times New Roman" w:hAnsi="Times New Roman" w:cs="Times New Roman"/>
+          <w:sz w:val="24"/>
+          <w:szCs w:val="24"/>
+          <w:lang w:eastAsia="es-ES"/>
+        </w:rPr>
+        <w:t xml:space="preserve">Se especificó la necesidad de poder gestionar presupuestos para los clientes, </w:t>
+      </w:r>
+      <w:r>
+        <w:rPr>
+          <w:rFonts w:ascii="Times New Roman" w:hAnsi="Times New Roman" w:cs="Times New Roman"/>
+          <w:sz w:val="24"/>
+          <w:szCs w:val="24"/>
+          <w:lang w:eastAsia="es-ES"/>
+        </w:rPr>
+        <w:t>deberán</w:t>
+      </w:r>
+      <w:r>
+        <w:rPr>
+          <w:rFonts w:ascii="Times New Roman" w:hAnsi="Times New Roman" w:cs="Times New Roman"/>
+          <w:sz w:val="24"/>
+          <w:szCs w:val="24"/>
+          <w:lang w:eastAsia="es-ES"/>
+        </w:rPr>
+        <w:t xml:space="preserve"> poder ser creados automáticamente, de igual manera ser descargado</w:t>
+      </w:r>
+      <w:r>
+        <w:rPr>
+          <w:rFonts w:ascii="Times New Roman" w:hAnsi="Times New Roman" w:cs="Times New Roman"/>
+          <w:sz w:val="24"/>
+          <w:szCs w:val="24"/>
+          <w:lang w:eastAsia="es-ES"/>
+        </w:rPr>
+        <w:t>s</w:t>
+      </w:r>
+      <w:r>
+        <w:rPr>
+          <w:rFonts w:ascii="Times New Roman" w:hAnsi="Times New Roman" w:cs="Times New Roman"/>
+          <w:sz w:val="24"/>
+          <w:szCs w:val="24"/>
+          <w:lang w:eastAsia="es-ES"/>
+        </w:rPr>
+        <w:t xml:space="preserve"> en formado PDF y poder enviarlo al cliente </w:t>
+      </w:r>
+      <w:r>
+        <w:rPr>
+          <w:rFonts w:ascii="Times New Roman" w:hAnsi="Times New Roman" w:cs="Times New Roman"/>
+          <w:sz w:val="24"/>
+          <w:szCs w:val="24"/>
+          <w:lang w:eastAsia="es-ES"/>
+        </w:rPr>
+        <w:t>a través</w:t>
+      </w:r>
+      <w:r>
+        <w:rPr>
+          <w:rFonts w:ascii="Times New Roman" w:hAnsi="Times New Roman" w:cs="Times New Roman"/>
+          <w:sz w:val="24"/>
+          <w:szCs w:val="24"/>
+          <w:lang w:eastAsia="es-ES"/>
+        </w:rPr>
+        <w:t xml:space="preserve"> </w:t>
+      </w:r>
+      <w:r>
+        <w:rPr>
+          <w:rFonts w:ascii="Times New Roman" w:hAnsi="Times New Roman" w:cs="Times New Roman"/>
+          <w:sz w:val="24"/>
+          <w:szCs w:val="24"/>
+          <w:lang w:eastAsia="es-ES"/>
+        </w:rPr>
+        <w:t>d</w:t>
+      </w:r>
+      <w:r>
+        <w:rPr>
+          <w:rFonts w:ascii="Times New Roman" w:hAnsi="Times New Roman" w:cs="Times New Roman"/>
+          <w:sz w:val="24"/>
+          <w:szCs w:val="24"/>
+          <w:lang w:eastAsia="es-ES"/>
+        </w:rPr>
+        <w:t>el sistema SAI automáticamente. Los presupuestos deberán contener  la información de la empresa, cliente, presupuesto y  la información de los productos, tales como la descripción, precio unitario, código, cantidad y el total a pagar por ese tipo de producto</w:t>
+      </w:r>
+      <w:r>
+        <w:rPr>
+          <w:rFonts w:ascii="Times New Roman" w:hAnsi="Times New Roman" w:cs="Times New Roman"/>
+          <w:sz w:val="24"/>
+          <w:szCs w:val="24"/>
+          <w:lang w:eastAsia="es-ES"/>
+        </w:rPr>
+        <w:t>, como también el subtotal y total a pagar</w:t>
+      </w:r>
+      <w:r>
+        <w:rPr>
+          <w:rFonts w:ascii="Times New Roman" w:hAnsi="Times New Roman" w:cs="Times New Roman"/>
+          <w:sz w:val="24"/>
+          <w:szCs w:val="24"/>
+          <w:lang w:eastAsia="es-ES"/>
+        </w:rPr>
+        <w:t xml:space="preserve"> general</w:t>
+      </w:r>
+      <w:r>
+        <w:rPr>
+          <w:rFonts w:ascii="Times New Roman" w:hAnsi="Times New Roman" w:cs="Times New Roman"/>
+          <w:sz w:val="24"/>
+          <w:szCs w:val="24"/>
+          <w:lang w:eastAsia="es-ES"/>
+        </w:rPr>
+        <w:t>.</w:t>
+      </w:r>
+    </w:p>
+    <w:p>
+      <w:pPr>
+        <w:pStyle w:val="Prrafodelista"/>
+        <w:numPr>
+          <w:ilvl w:val="0"/>
+          <w:numId w:val="21"/>
+        </w:numPr>
+        <w:spacing w:line="480" w:lineRule="auto"/>
+        <w:jc w:val="both"/>
+        <w:rPr>
+          <w:rFonts w:ascii="Times New Roman" w:hAnsi="Times New Roman" w:cs="Times New Roman"/>
+          <w:sz w:val="24"/>
+          <w:szCs w:val="24"/>
+          <w:lang w:eastAsia="es-ES"/>
+        </w:rPr>
+      </w:pPr>
+      <w:r>
+        <w:rPr>
+          <w:rFonts w:ascii="Times New Roman" w:hAnsi="Times New Roman" w:cs="Times New Roman"/>
+          <w:sz w:val="24"/>
+          <w:szCs w:val="24"/>
+          <w:lang w:eastAsia="es-ES"/>
+        </w:rPr>
+        <w:t xml:space="preserve"> </w:t>
+      </w:r>
+      <w:r>
+        <w:rPr>
+          <w:rFonts w:ascii="Times New Roman" w:hAnsi="Times New Roman" w:cs="Times New Roman"/>
+          <w:sz w:val="24"/>
+          <w:szCs w:val="24"/>
+          <w:lang w:eastAsia="es-ES"/>
+        </w:rPr>
+        <w:t xml:space="preserve">Se plantearon posibles soluciones que cumplían con los requerimientos para la gestión de ventas de la empresa para implementar en el sistema SAI, entre las posibles soluciones el director de la empresa tenía que decidir cual se ajustaba más naturalmente al funcionamiento de la empresa. Temas a tomar en cuenta para la gestión de las ventas fueron los  registros de los pagos y notas de entrega de los clientes. </w:t>
+      </w:r>
+    </w:p>
+    <w:p>
+      <w:pPr>
+        <w:pStyle w:val="Prrafodelista"/>
+        <w:numPr>
+          <w:ilvl w:val="0"/>
+          <w:numId w:val="21"/>
+        </w:numPr>
+        <w:spacing w:line="480" w:lineRule="auto"/>
+        <w:jc w:val="both"/>
+        <w:rPr>
+          <w:rFonts w:ascii="Times New Roman" w:hAnsi="Times New Roman" w:cs="Times New Roman"/>
+          <w:sz w:val="24"/>
+          <w:szCs w:val="24"/>
+          <w:lang w:eastAsia="es-ES"/>
+        </w:rPr>
+      </w:pPr>
+      <w:r>
+        <w:rPr>
+          <w:rFonts w:ascii="Times New Roman" w:hAnsi="Times New Roman" w:cs="Times New Roman"/>
+          <w:sz w:val="24"/>
+          <w:szCs w:val="24"/>
+          <w:lang w:eastAsia="es-ES"/>
+        </w:rPr>
+        <w:t xml:space="preserve">Se especificó la necesidad de poder gestionar las solicitudes de cambio o devolución de los productos ofrecidos por la empresa. Se evaluó el formato en el cual </w:t>
+      </w:r>
+      <w:r>
+        <w:rPr>
+          <w:rFonts w:ascii="Times New Roman" w:hAnsi="Times New Roman" w:cs="Times New Roman"/>
+          <w:sz w:val="24"/>
+          <w:szCs w:val="24"/>
+          <w:lang w:eastAsia="es-ES"/>
+        </w:rPr>
+        <w:t xml:space="preserve"> </w:t>
+      </w:r>
+      <w:r>
+        <w:rPr>
+          <w:rFonts w:ascii="Times New Roman" w:hAnsi="Times New Roman" w:cs="Times New Roman"/>
+          <w:sz w:val="24"/>
+          <w:szCs w:val="24"/>
+          <w:lang w:eastAsia="es-ES"/>
+        </w:rPr>
+        <w:t xml:space="preserve">los clientes podrían enviar sus solicitudes. Se plantearon varias soluciones de las cuales se elegiría una, el encargado de tomar la decisión es el director de la empresa. </w:t>
+      </w:r>
+    </w:p>
+    <w:p>
+      <w:pPr>
+        <w:pStyle w:val="Prrafodelista"/>
+        <w:numPr>
+          <w:ilvl w:val="0"/>
+          <w:numId w:val="21"/>
+        </w:numPr>
+        <w:spacing w:line="480" w:lineRule="auto"/>
+        <w:jc w:val="both"/>
+        <w:rPr>
+          <w:rFonts w:ascii="Times New Roman" w:hAnsi="Times New Roman" w:cs="Times New Roman"/>
+          <w:sz w:val="24"/>
+          <w:szCs w:val="24"/>
+          <w:lang w:eastAsia="es-ES"/>
+        </w:rPr>
+      </w:pPr>
+      <w:r>
+        <w:rPr>
+          <w:rFonts w:ascii="Times New Roman" w:hAnsi="Times New Roman" w:cs="Times New Roman"/>
+          <w:sz w:val="24"/>
+          <w:szCs w:val="24"/>
+          <w:lang w:eastAsia="es-ES"/>
+        </w:rPr>
+        <w:t xml:space="preserve">Se especificó la necesidad de tener reportes sobre los clientes, ventas, productos, solicitudes y el “stock” de la empresa. </w:t>
+      </w:r>
+    </w:p>
+    <w:p>
+      <w:pPr>
+        <w:pStyle w:val="Prrafodelista"/>
+        <w:numPr>
+          <w:ilvl w:val="0"/>
+          <w:numId w:val="21"/>
+        </w:numPr>
+        <w:spacing w:line="480" w:lineRule="auto"/>
+        <w:jc w:val="both"/>
+        <w:rPr>
+          <w:rFonts w:ascii="Times New Roman" w:hAnsi="Times New Roman" w:cs="Times New Roman"/>
+          <w:sz w:val="24"/>
+          <w:szCs w:val="24"/>
+          <w:lang w:eastAsia="es-ES"/>
+        </w:rPr>
+      </w:pPr>
+      <w:r>
+        <w:rPr>
+          <w:rFonts w:ascii="Times New Roman" w:hAnsi="Times New Roman" w:cs="Times New Roman"/>
+          <w:sz w:val="24"/>
+          <w:szCs w:val="24"/>
+          <w:lang w:eastAsia="es-ES"/>
+        </w:rPr>
+        <w:lastRenderedPageBreak/>
+        <w:t xml:space="preserve">Se especificó la necesidad de poder tener una herramienta </w:t>
+      </w:r>
+      <w:r>
+        <w:rPr>
+          <w:rFonts w:ascii="Times New Roman" w:hAnsi="Times New Roman" w:cs="Times New Roman"/>
+          <w:sz w:val="24"/>
+          <w:szCs w:val="24"/>
+          <w:lang w:eastAsia="es-ES"/>
+        </w:rPr>
+        <w:t>de análisis empresarial o “Business Intelligence” que</w:t>
+      </w:r>
+      <w:r>
+        <w:rPr>
+          <w:rFonts w:ascii="Times New Roman" w:hAnsi="Times New Roman" w:cs="Times New Roman"/>
+          <w:sz w:val="24"/>
+          <w:szCs w:val="24"/>
+          <w:lang w:eastAsia="es-ES"/>
+        </w:rPr>
+        <w:t xml:space="preserve"> proporcionará información </w:t>
+      </w:r>
+      <w:r>
+        <w:rPr>
+          <w:rFonts w:ascii="Times New Roman" w:hAnsi="Times New Roman" w:cs="Times New Roman"/>
+          <w:sz w:val="24"/>
+          <w:szCs w:val="24"/>
+          <w:lang w:eastAsia="es-ES"/>
+        </w:rPr>
+        <w:t>actualizada y procesada de los clientes y productos de la empresa, como también de su funcionamiento para dar soporte a la toma de decisiones a la administración de la empresa. La empresa suministro los “Key Performance Indicator (PKI)” los cuales se utilizarían como base para el desarrollo de los “DashBoard” necesarios.</w:t>
+      </w:r>
+    </w:p>
+    <w:p>
+      <w:pPr>
         <w:rPr>
           <w:rFonts w:ascii="Times New Roman" w:eastAsiaTheme="majorEastAsia" w:hAnsi="Times New Roman" w:cs="Times New Roman"/>
           <w:sz w:val="24"/>
@@ -12371,6 +12818,16 @@
         </w:rPr>
       </w:pPr>
       <w:bookmarkStart w:id="62" w:name="_Toc514070526"/>
+      <w:r>
+        <w:rPr>
+          <w:rFonts w:ascii="Times New Roman" w:eastAsiaTheme="majorEastAsia" w:hAnsi="Times New Roman" w:cs="Times New Roman"/>
+          <w:b/>
+          <w:sz w:val="28"/>
+          <w:szCs w:val="28"/>
+          <w:lang w:val="es-ES"/>
+        </w:rPr>
+        <w:t xml:space="preserve"> </w:t>
+      </w:r>
       <w:r>
         <w:rPr>
           <w:rFonts w:ascii="Times New Roman" w:eastAsiaTheme="majorEastAsia" w:hAnsi="Times New Roman" w:cs="Times New Roman"/>
@@ -12480,6 +12937,26 @@
     </w:p>
     <w:p>
       <w:pPr>
+        <w:spacing w:line="480" w:lineRule="auto"/>
+        <w:ind w:firstLine="708"/>
+        <w:jc w:val="both"/>
+        <w:rPr>
+          <w:rFonts w:ascii="Times New Roman" w:hAnsi="Times New Roman" w:cs="Times New Roman"/>
+          <w:sz w:val="24"/>
+          <w:szCs w:val="24"/>
+        </w:rPr>
+      </w:pPr>
+      <w:r>
+        <w:rPr>
+          <w:rFonts w:ascii="Times New Roman" w:hAnsi="Times New Roman" w:cs="Times New Roman"/>
+          <w:sz w:val="24"/>
+          <w:szCs w:val="24"/>
+        </w:rPr>
+        <w:t>El sistema SAI fue descompuesto y organizado en módulos que podían ser elaborados individualmente, consecutivamente se realizaron los algoritmos para el cumplimiento de los requerimientos de cada módulo, así como también los análisis imprescindibles para saber cuáles herramientas usar en la etapa de implementación.</w:t>
+      </w:r>
+    </w:p>
+    <w:p>
+      <w:pPr>
         <w:rPr>
           <w:rFonts w:ascii="Times New Roman" w:eastAsiaTheme="majorEastAsia" w:hAnsi="Times New Roman" w:cs="Times New Roman"/>
           <w:b/>
@@ -12515,6 +12992,16 @@
           <w:szCs w:val="28"/>
           <w:lang w:val="es-ES"/>
         </w:rPr>
+        <w:t xml:space="preserve"> </w:t>
+      </w:r>
+      <w:r>
+        <w:rPr>
+          <w:rFonts w:ascii="Times New Roman" w:eastAsiaTheme="majorEastAsia" w:hAnsi="Times New Roman" w:cs="Times New Roman"/>
+          <w:b/>
+          <w:sz w:val="28"/>
+          <w:szCs w:val="28"/>
+          <w:lang w:val="es-ES"/>
+        </w:rPr>
         <w:t>Fase de Implementación</w:t>
       </w:r>
       <w:bookmarkEnd w:id="63"/>
@@ -12536,7 +13023,6 @@
           <w:sz w:val="24"/>
           <w:szCs w:val="24"/>
         </w:rPr>
-        <w:lastRenderedPageBreak/>
         <w:t>Es la fase de programación o implementación propiamente dicha. Aquí se implementa el código fuente, haciendo uso de prototipos, así como pruebas y ensayos para corregir errores. Dependiendo del lenguaje de programación y su versión se crean las bibliotecas y componentes reutilizables dentro del mismo proyecto para hacer que la programación sea un proceso mucho más rápido.</w:t>
       </w:r>
       <w:sdt>
@@ -12618,6 +13104,16 @@
         </w:rPr>
       </w:pPr>
       <w:bookmarkStart w:id="64" w:name="_Toc514070528"/>
+      <w:r>
+        <w:rPr>
+          <w:rFonts w:ascii="Times New Roman" w:eastAsiaTheme="majorEastAsia" w:hAnsi="Times New Roman" w:cs="Times New Roman"/>
+          <w:b/>
+          <w:sz w:val="28"/>
+          <w:szCs w:val="28"/>
+          <w:lang w:val="es-ES"/>
+        </w:rPr>
+        <w:t xml:space="preserve"> </w:t>
+      </w:r>
       <w:r>
         <w:rPr>
           <w:rFonts w:ascii="Times New Roman" w:eastAsiaTheme="majorEastAsia" w:hAnsi="Times New Roman" w:cs="Times New Roman"/>
@@ -12769,6 +13265,16 @@
           <w:szCs w:val="28"/>
           <w:lang w:val="es-ES"/>
         </w:rPr>
+        <w:t xml:space="preserve"> </w:t>
+      </w:r>
+      <w:r>
+        <w:rPr>
+          <w:rFonts w:ascii="Times New Roman" w:eastAsiaTheme="majorEastAsia" w:hAnsi="Times New Roman" w:cs="Times New Roman"/>
+          <w:b/>
+          <w:sz w:val="28"/>
+          <w:szCs w:val="28"/>
+          <w:lang w:val="es-ES"/>
+        </w:rPr>
         <w:t>Fase de Mantenimiento</w:t>
       </w:r>
       <w:bookmarkEnd w:id="65"/>
@@ -13116,7 +13622,7 @@
             <w:rPr>
               <w:noProof/>
             </w:rPr>
-            <w:t>25</w:t>
+            <w:t>26</w:t>
           </w:r>
         </w:fldSimple>
       </w:p>
@@ -14752,6 +15258,119 @@
     </w:lvl>
   </w:abstractNum>
   <w:abstractNum w:abstractNumId="15">
+    <w:nsid w:val="40FE168D"/>
+    <w:multiLevelType w:val="hybridMultilevel"/>
+    <w:tmpl w:val="832A5EEC"/>
+    <w:lvl w:ilvl="0" w:tplc="200A0001">
+      <w:start w:val="1"/>
+      <w:numFmt w:val="bullet"/>
+      <w:lvlText w:val=""/>
+      <w:lvlJc w:val="left"/>
+      <w:pPr>
+        <w:ind w:left="720" w:hanging="360"/>
+      </w:pPr>
+      <w:rPr>
+        <w:rFonts w:ascii="Symbol" w:hAnsi="Symbol" w:hint="default"/>
+      </w:rPr>
+    </w:lvl>
+    <w:lvl w:ilvl="1" w:tplc="200A0003" w:tentative="1">
+      <w:start w:val="1"/>
+      <w:numFmt w:val="bullet"/>
+      <w:lvlText w:val="o"/>
+      <w:lvlJc w:val="left"/>
+      <w:pPr>
+        <w:ind w:left="1440" w:hanging="360"/>
+      </w:pPr>
+      <w:rPr>
+        <w:rFonts w:ascii="Courier New" w:hAnsi="Courier New" w:cs="Courier New" w:hint="default"/>
+      </w:rPr>
+    </w:lvl>
+    <w:lvl w:ilvl="2" w:tplc="200A0005" w:tentative="1">
+      <w:start w:val="1"/>
+      <w:numFmt w:val="bullet"/>
+      <w:lvlText w:val=""/>
+      <w:lvlJc w:val="left"/>
+      <w:pPr>
+        <w:ind w:left="2160" w:hanging="360"/>
+      </w:pPr>
+      <w:rPr>
+        <w:rFonts w:ascii="Wingdings" w:hAnsi="Wingdings" w:hint="default"/>
+      </w:rPr>
+    </w:lvl>
+    <w:lvl w:ilvl="3" w:tplc="200A0001" w:tentative="1">
+      <w:start w:val="1"/>
+      <w:numFmt w:val="bullet"/>
+      <w:lvlText w:val=""/>
+      <w:lvlJc w:val="left"/>
+      <w:pPr>
+        <w:ind w:left="2880" w:hanging="360"/>
+      </w:pPr>
+      <w:rPr>
+        <w:rFonts w:ascii="Symbol" w:hAnsi="Symbol" w:hint="default"/>
+      </w:rPr>
+    </w:lvl>
+    <w:lvl w:ilvl="4" w:tplc="200A0003" w:tentative="1">
+      <w:start w:val="1"/>
+      <w:numFmt w:val="bullet"/>
+      <w:lvlText w:val="o"/>
+      <w:lvlJc w:val="left"/>
+      <w:pPr>
+        <w:ind w:left="3600" w:hanging="360"/>
+      </w:pPr>
+      <w:rPr>
+        <w:rFonts w:ascii="Courier New" w:hAnsi="Courier New" w:cs="Courier New" w:hint="default"/>
+      </w:rPr>
+    </w:lvl>
+    <w:lvl w:ilvl="5" w:tplc="200A0005" w:tentative="1">
+      <w:start w:val="1"/>
+      <w:numFmt w:val="bullet"/>
+      <w:lvlText w:val=""/>
+      <w:lvlJc w:val="left"/>
+      <w:pPr>
+        <w:ind w:left="4320" w:hanging="360"/>
+      </w:pPr>
+      <w:rPr>
+        <w:rFonts w:ascii="Wingdings" w:hAnsi="Wingdings" w:hint="default"/>
+      </w:rPr>
+    </w:lvl>
+    <w:lvl w:ilvl="6" w:tplc="200A0001" w:tentative="1">
+      <w:start w:val="1"/>
+      <w:numFmt w:val="bullet"/>
+      <w:lvlText w:val=""/>
+      <w:lvlJc w:val="left"/>
+      <w:pPr>
+        <w:ind w:left="5040" w:hanging="360"/>
+      </w:pPr>
+      <w:rPr>
+        <w:rFonts w:ascii="Symbol" w:hAnsi="Symbol" w:hint="default"/>
+      </w:rPr>
+    </w:lvl>
+    <w:lvl w:ilvl="7" w:tplc="200A0003" w:tentative="1">
+      <w:start w:val="1"/>
+      <w:numFmt w:val="bullet"/>
+      <w:lvlText w:val="o"/>
+      <w:lvlJc w:val="left"/>
+      <w:pPr>
+        <w:ind w:left="5760" w:hanging="360"/>
+      </w:pPr>
+      <w:rPr>
+        <w:rFonts w:ascii="Courier New" w:hAnsi="Courier New" w:cs="Courier New" w:hint="default"/>
+      </w:rPr>
+    </w:lvl>
+    <w:lvl w:ilvl="8" w:tplc="200A0005" w:tentative="1">
+      <w:start w:val="1"/>
+      <w:numFmt w:val="bullet"/>
+      <w:lvlText w:val=""/>
+      <w:lvlJc w:val="left"/>
+      <w:pPr>
+        <w:ind w:left="6480" w:hanging="360"/>
+      </w:pPr>
+      <w:rPr>
+        <w:rFonts w:ascii="Wingdings" w:hAnsi="Wingdings" w:hint="default"/>
+      </w:rPr>
+    </w:lvl>
+  </w:abstractNum>
+  <w:abstractNum w:abstractNumId="16">
     <w:nsid w:val="4B3F7FB7"/>
     <w:multiLevelType w:val="multilevel"/>
     <w:tmpl w:val="F7B2FE70"/>
@@ -14837,7 +15456,7 @@
       </w:pPr>
     </w:lvl>
   </w:abstractNum>
-  <w:abstractNum w:abstractNumId="16">
+  <w:abstractNum w:abstractNumId="17">
     <w:nsid w:val="5F7B362F"/>
     <w:multiLevelType w:val="multilevel"/>
     <w:tmpl w:val="F6C0D006"/>
@@ -14954,7 +15573,7 @@
       </w:rPr>
     </w:lvl>
   </w:abstractNum>
-  <w:abstractNum w:abstractNumId="17">
+  <w:abstractNum w:abstractNumId="18">
     <w:nsid w:val="67671F7C"/>
     <w:multiLevelType w:val="hybridMultilevel"/>
     <w:tmpl w:val="13FC2F72"/>
@@ -15040,7 +15659,7 @@
       </w:pPr>
     </w:lvl>
   </w:abstractNum>
-  <w:abstractNum w:abstractNumId="18">
+  <w:abstractNum w:abstractNumId="19">
     <w:nsid w:val="6F30422B"/>
     <w:multiLevelType w:val="hybridMultilevel"/>
     <w:tmpl w:val="77F094B0"/>
@@ -15153,7 +15772,7 @@
       </w:rPr>
     </w:lvl>
   </w:abstractNum>
-  <w:abstractNum w:abstractNumId="19">
+  <w:abstractNum w:abstractNumId="20">
     <w:nsid w:val="7A387C40"/>
     <w:multiLevelType w:val="hybridMultilevel"/>
     <w:tmpl w:val="E79AB666"/>
@@ -15273,7 +15892,7 @@
     <w:abstractNumId w:val="1"/>
   </w:num>
   <w:num w:numId="3">
-    <w:abstractNumId w:val="18"/>
+    <w:abstractNumId w:val="19"/>
   </w:num>
   <w:num w:numId="4">
     <w:abstractNumId w:val="3"/>
@@ -15282,10 +15901,10 @@
     <w:abstractNumId w:val="2"/>
   </w:num>
   <w:num w:numId="6">
-    <w:abstractNumId w:val="17"/>
+    <w:abstractNumId w:val="18"/>
   </w:num>
   <w:num w:numId="7">
-    <w:abstractNumId w:val="19"/>
+    <w:abstractNumId w:val="20"/>
   </w:num>
   <w:num w:numId="8">
     <w:abstractNumId w:val="4"/>
@@ -15294,10 +15913,10 @@
     <w:abstractNumId w:val="13"/>
   </w:num>
   <w:num w:numId="10">
-    <w:abstractNumId w:val="16"/>
+    <w:abstractNumId w:val="17"/>
   </w:num>
   <w:num w:numId="11">
-    <w:abstractNumId w:val="15"/>
+    <w:abstractNumId w:val="16"/>
   </w:num>
   <w:num w:numId="12">
     <w:abstractNumId w:val="8"/>
@@ -15325,6 +15944,9 @@
   </w:num>
   <w:num w:numId="20">
     <w:abstractNumId w:val="9"/>
+  </w:num>
+  <w:num w:numId="21">
+    <w:abstractNumId w:val="15"/>
   </w:num>
 </w:numbering>
 </file>
@@ -16363,7 +16985,7 @@
 </file>
 
 <file path=customXml/itemProps1.xml><?xml version="1.0" encoding="utf-8"?>
-<ds:datastoreItem xmlns:ds="http://schemas.openxmlformats.org/officeDocument/2006/customXml" ds:itemID="{5392F820-32AF-4F6D-A72F-C72C64892828}">
+<ds:datastoreItem xmlns:ds="http://schemas.openxmlformats.org/officeDocument/2006/customXml" ds:itemID="{B0FF0FD8-50A8-4307-928C-4E45F4375EAF}">
   <ds:schemaRefs>
     <ds:schemaRef ds:uri="http://schemas.openxmlformats.org/officeDocument/2006/bibliography"/>
   </ds:schemaRefs>

</xml_diff>

<commit_message>
TOMO BLANDO: avence en el Capitulo 4: desarrollo, esta listo los punto 4.3.1 al 4.3.6
</commit_message>
<xml_diff>
--- a/Tomo Blando SAI/TomoBlandoCarlosDavidGarciaBendahan - version 1.docx
+++ b/Tomo Blando SAI/TomoBlandoCarlosDavidGarciaBendahan - version 1.docx
@@ -18862,7 +18862,25 @@
           <w:lang w:val="es-ES"/>
         </w:rPr>
         <w:lastRenderedPageBreak/>
-        <w:t>Se implementó este módulo que le permite a Indatech C.A. gestionar las solicitudes de cambio o devolución, con la capacidad de crear, consultar, modificar y eliminar cada una de estas.</w:t>
+        <w:t>Se implementó este módulo que le permite a Indatech C.A. gestionar las solicitudes de cambio o devolución</w:t>
+      </w:r>
+      <w:r>
+        <w:rPr>
+          <w:rFonts w:ascii="Times New Roman" w:eastAsiaTheme="majorEastAsia" w:hAnsi="Times New Roman" w:cs="Times New Roman"/>
+          <w:sz w:val="24"/>
+          <w:szCs w:val="24"/>
+          <w:lang w:val="es-ES"/>
+        </w:rPr>
+        <w:t xml:space="preserve"> de productos</w:t>
+      </w:r>
+      <w:r>
+        <w:rPr>
+          <w:rFonts w:ascii="Times New Roman" w:eastAsiaTheme="majorEastAsia" w:hAnsi="Times New Roman" w:cs="Times New Roman"/>
+          <w:sz w:val="24"/>
+          <w:szCs w:val="24"/>
+          <w:lang w:val="es-ES"/>
+        </w:rPr>
+        <w:t>, con la capacidad de crear, consultar, modificar y eliminar cada una de estas.</w:t>
       </w:r>
     </w:p>
     <w:p>
@@ -18902,7 +18920,25 @@
           <w:szCs w:val="24"/>
           <w:lang w:val="es-ES"/>
         </w:rPr>
-        <w:t xml:space="preserve">, en caso de ser una solicitud de cambio entonces se deberá elegir los productos que serán entregados. En caso de no realizar la solicitud directamente en el sistema, este le permite al usuario a través del botón “Cargar Solicitud” poder adjuntar un archivo de tipo “TIPO DE ARHICVO ELEGIDO” con los datos de la solicitud necesarios para realizar su registro, este archivo lo proveerá el cliente mediante correo electrónico, en caso de ser solicitud de cambio, luego de ser creada la solicitud el usuario deberá proceder a modificarla para agregar los productos que se entregaran a cambio. </w:t>
+        <w:t>, en caso de ser una solicitud de cambio entonces se deberá elegir los productos que serán entregados</w:t>
+      </w:r>
+      <w:r>
+        <w:rPr>
+          <w:rFonts w:ascii="Times New Roman" w:eastAsiaTheme="majorEastAsia" w:hAnsi="Times New Roman" w:cs="Times New Roman"/>
+          <w:sz w:val="24"/>
+          <w:szCs w:val="24"/>
+          <w:lang w:val="es-ES"/>
+        </w:rPr>
+        <w:t xml:space="preserve"> a cambio</w:t>
+      </w:r>
+      <w:r>
+        <w:rPr>
+          <w:rFonts w:ascii="Times New Roman" w:eastAsiaTheme="majorEastAsia" w:hAnsi="Times New Roman" w:cs="Times New Roman"/>
+          <w:sz w:val="24"/>
+          <w:szCs w:val="24"/>
+          <w:lang w:val="es-ES"/>
+        </w:rPr>
+        <w:t xml:space="preserve">. En caso de no realizar la solicitud directamente en el sistema, este le permite al usuario a través del botón “Cargar Solicitud” poder adjuntar un archivo de tipo “TIPO DE ARHICVO ELEGIDO” con los datos de la solicitud necesarios para realizar su registro, este archivo lo proveerá el cliente mediante correo electrónico, en caso de ser solicitud de cambio, luego de ser creada la solicitud el usuario deberá proceder a modificarla para agregar los productos que se entregaran a cambio. </w:t>
       </w:r>
     </w:p>
     <w:p>
@@ -18925,6 +18961,28 @@
           <w:lang w:val="es-ES"/>
         </w:rPr>
         <w:t>Además, el sistema permite al usuario poder hacer una solicitud de otra solicitud solo si es de cambio de producto, para el registro de esta se deberá elegir la nota de entrega, seleccionar la solicitud deseada y posteriormente seguir el mismo proceso descrito en el párrafo anterior.</w:t>
+      </w:r>
+    </w:p>
+    <w:p>
+      <w:pPr>
+        <w:spacing w:line="480" w:lineRule="auto"/>
+        <w:ind w:firstLine="504"/>
+        <w:jc w:val="both"/>
+        <w:rPr>
+          <w:rFonts w:ascii="Times New Roman" w:eastAsiaTheme="majorEastAsia" w:hAnsi="Times New Roman" w:cs="Times New Roman"/>
+          <w:sz w:val="24"/>
+          <w:szCs w:val="24"/>
+          <w:lang w:val="es-ES"/>
+        </w:rPr>
+      </w:pPr>
+      <w:r>
+        <w:rPr>
+          <w:rFonts w:ascii="Times New Roman" w:eastAsiaTheme="majorEastAsia" w:hAnsi="Times New Roman" w:cs="Times New Roman"/>
+          <w:sz w:val="24"/>
+          <w:szCs w:val="24"/>
+          <w:lang w:val="es-ES"/>
+        </w:rPr>
+        <w:t>Agregar el paquete utilizado para el manejo de archivo.</w:t>
       </w:r>
     </w:p>
     <w:p>
@@ -18967,6 +19025,7 @@
           <w:szCs w:val="26"/>
           <w:lang w:val="es-ES"/>
         </w:rPr>
+        <w:lastRenderedPageBreak/>
         <w:t>Módulo de reportes</w:t>
       </w:r>
       <w:bookmarkEnd w:id="97"/>
@@ -19024,7 +19083,6 @@
           <w:szCs w:val="28"/>
           <w:lang w:val="es-ES"/>
         </w:rPr>
-        <w:lastRenderedPageBreak/>
         <w:t>Aporte Funcional</w:t>
       </w:r>
       <w:bookmarkEnd w:id="99"/>
@@ -24009,7 +24067,7 @@
 </file>
 
 <file path=customXml/itemProps1.xml><?xml version="1.0" encoding="utf-8"?>
-<ds:datastoreItem xmlns:ds="http://schemas.openxmlformats.org/officeDocument/2006/customXml" ds:itemID="{2EFCFB98-0DCC-40CA-A7B4-67A7630A9711}">
+<ds:datastoreItem xmlns:ds="http://schemas.openxmlformats.org/officeDocument/2006/customXml" ds:itemID="{C864CCCA-59B0-4D39-8951-C72667AB3331}">
   <ds:schemaRefs>
     <ds:schemaRef ds:uri="http://schemas.openxmlformats.org/officeDocument/2006/bibliography"/>
   </ds:schemaRefs>

</xml_diff>